<commit_message>
tài liệu mô tả
</commit_message>
<xml_diff>
--- a/Tai Lieu/Tài liệu mô tả/doc/TaiLieuMoTa.docx
+++ b/Tai Lieu/Tài liệu mô tả/doc/TaiLieuMoTa.docx
@@ -20,6 +20,3662 @@
     </w:p>
     <w:p>
       <w:pPr>
+        <w:jc w:val="center"/>
+        <w:rPr>
+          <w:sz w:val="48"/>
+          <w:szCs w:val="48"/>
+        </w:rPr>
+      </w:pPr>
+    </w:p>
+    <w:sdt>
+      <w:sdtPr>
+        <w:id w:val="1562210522"/>
+        <w:docPartObj>
+          <w:docPartGallery w:val="Table of Contents"/>
+          <w:docPartUnique/>
+        </w:docPartObj>
+      </w:sdtPr>
+      <w:sdtEndPr>
+        <w:rPr>
+          <w:rFonts w:ascii="Times New Roman" w:eastAsiaTheme="minorHAnsi" w:hAnsi="Times New Roman" w:cstheme="minorBidi"/>
+          <w:b/>
+          <w:bCs/>
+          <w:noProof/>
+          <w:color w:val="auto"/>
+          <w:sz w:val="24"/>
+          <w:szCs w:val="22"/>
+        </w:rPr>
+      </w:sdtEndPr>
+      <w:sdtContent>
+        <w:p>
+          <w:pPr>
+            <w:pStyle w:val="TOCHeading"/>
+          </w:pPr>
+          <w:r>
+            <w:t>Mục lục</w:t>
+          </w:r>
+        </w:p>
+        <w:p>
+          <w:pPr>
+            <w:pStyle w:val="TOC1"/>
+            <w:tabs>
+              <w:tab w:val="left" w:pos="440"/>
+              <w:tab w:val="right" w:leader="dot" w:pos="9350"/>
+            </w:tabs>
+            <w:rPr>
+              <w:rFonts w:ascii="Times New Roman" w:hAnsi="Times New Roman"/>
+              <w:noProof/>
+              <w:sz w:val="30"/>
+              <w:szCs w:val="30"/>
+            </w:rPr>
+          </w:pPr>
+          <w:r>
+            <w:fldChar w:fldCharType="begin"/>
+          </w:r>
+          <w:r>
+            <w:instrText xml:space="preserve"> TOC \o "1-3" \h \z \u </w:instrText>
+          </w:r>
+          <w:r>
+            <w:fldChar w:fldCharType="separate"/>
+          </w:r>
+          <w:hyperlink w:anchor="_Toc97154657" w:history="1">
+            <w:r>
+              <w:rPr>
+                <w:rStyle w:val="Hyperlink"/>
+                <w:rFonts w:ascii="Times New Roman" w:hAnsi="Times New Roman"/>
+                <w:b/>
+                <w:bCs/>
+                <w:noProof/>
+                <w:sz w:val="30"/>
+                <w:szCs w:val="30"/>
+              </w:rPr>
+              <w:t>I.</w:t>
+            </w:r>
+            <w:r>
+              <w:rPr>
+                <w:rFonts w:ascii="Times New Roman" w:hAnsi="Times New Roman"/>
+                <w:noProof/>
+                <w:sz w:val="30"/>
+                <w:szCs w:val="30"/>
+              </w:rPr>
+              <w:tab/>
+            </w:r>
+            <w:r>
+              <w:rPr>
+                <w:rStyle w:val="Hyperlink"/>
+                <w:rFonts w:ascii="Times New Roman" w:hAnsi="Times New Roman"/>
+                <w:b/>
+                <w:bCs/>
+                <w:noProof/>
+                <w:sz w:val="30"/>
+                <w:szCs w:val="30"/>
+              </w:rPr>
+              <w:t>Giới Thiệu</w:t>
+            </w:r>
+            <w:r>
+              <w:rPr>
+                <w:rFonts w:ascii="Times New Roman" w:hAnsi="Times New Roman"/>
+                <w:noProof/>
+                <w:webHidden/>
+                <w:sz w:val="30"/>
+                <w:szCs w:val="30"/>
+              </w:rPr>
+              <w:tab/>
+            </w:r>
+            <w:r>
+              <w:rPr>
+                <w:rFonts w:ascii="Times New Roman" w:hAnsi="Times New Roman"/>
+                <w:noProof/>
+                <w:webHidden/>
+                <w:sz w:val="30"/>
+                <w:szCs w:val="30"/>
+              </w:rPr>
+              <w:fldChar w:fldCharType="begin"/>
+            </w:r>
+            <w:r>
+              <w:rPr>
+                <w:rFonts w:ascii="Times New Roman" w:hAnsi="Times New Roman"/>
+                <w:noProof/>
+                <w:webHidden/>
+                <w:sz w:val="30"/>
+                <w:szCs w:val="30"/>
+              </w:rPr>
+              <w:instrText xml:space="preserve"> PAGEREF _Toc97154657 \h </w:instrText>
+            </w:r>
+            <w:r>
+              <w:rPr>
+                <w:rFonts w:ascii="Times New Roman" w:hAnsi="Times New Roman"/>
+                <w:noProof/>
+                <w:webHidden/>
+                <w:sz w:val="30"/>
+                <w:szCs w:val="30"/>
+              </w:rPr>
+            </w:r>
+            <w:r>
+              <w:rPr>
+                <w:rFonts w:ascii="Times New Roman" w:hAnsi="Times New Roman"/>
+                <w:noProof/>
+                <w:webHidden/>
+                <w:sz w:val="30"/>
+                <w:szCs w:val="30"/>
+              </w:rPr>
+              <w:fldChar w:fldCharType="separate"/>
+            </w:r>
+            <w:r>
+              <w:rPr>
+                <w:rFonts w:ascii="Times New Roman" w:hAnsi="Times New Roman"/>
+                <w:noProof/>
+                <w:webHidden/>
+                <w:sz w:val="30"/>
+                <w:szCs w:val="30"/>
+              </w:rPr>
+              <w:t>3</w:t>
+            </w:r>
+            <w:r>
+              <w:rPr>
+                <w:rFonts w:ascii="Times New Roman" w:hAnsi="Times New Roman"/>
+                <w:noProof/>
+                <w:webHidden/>
+                <w:sz w:val="30"/>
+                <w:szCs w:val="30"/>
+              </w:rPr>
+              <w:fldChar w:fldCharType="end"/>
+            </w:r>
+          </w:hyperlink>
+        </w:p>
+        <w:p>
+          <w:pPr>
+            <w:pStyle w:val="TOC2"/>
+            <w:tabs>
+              <w:tab w:val="left" w:pos="660"/>
+              <w:tab w:val="right" w:leader="dot" w:pos="9350"/>
+            </w:tabs>
+            <w:rPr>
+              <w:rFonts w:ascii="Times New Roman" w:hAnsi="Times New Roman"/>
+              <w:noProof/>
+              <w:sz w:val="30"/>
+              <w:szCs w:val="30"/>
+            </w:rPr>
+          </w:pPr>
+          <w:hyperlink w:anchor="_Toc97154658" w:history="1">
+            <w:r>
+              <w:rPr>
+                <w:rStyle w:val="Hyperlink"/>
+                <w:rFonts w:ascii="Times New Roman" w:hAnsi="Times New Roman"/>
+                <w:noProof/>
+                <w:sz w:val="30"/>
+                <w:szCs w:val="30"/>
+              </w:rPr>
+              <w:t>1.</w:t>
+            </w:r>
+            <w:r>
+              <w:rPr>
+                <w:rFonts w:ascii="Times New Roman" w:hAnsi="Times New Roman"/>
+                <w:noProof/>
+                <w:sz w:val="30"/>
+                <w:szCs w:val="30"/>
+              </w:rPr>
+              <w:tab/>
+            </w:r>
+            <w:r>
+              <w:rPr>
+                <w:rStyle w:val="Hyperlink"/>
+                <w:rFonts w:ascii="Times New Roman" w:hAnsi="Times New Roman"/>
+                <w:noProof/>
+                <w:sz w:val="30"/>
+                <w:szCs w:val="30"/>
+              </w:rPr>
+              <w:t>Vấn đề và ý tưởng</w:t>
+            </w:r>
+            <w:r>
+              <w:rPr>
+                <w:rFonts w:ascii="Times New Roman" w:hAnsi="Times New Roman"/>
+                <w:noProof/>
+                <w:webHidden/>
+                <w:sz w:val="30"/>
+                <w:szCs w:val="30"/>
+              </w:rPr>
+              <w:tab/>
+            </w:r>
+            <w:r>
+              <w:rPr>
+                <w:rFonts w:ascii="Times New Roman" w:hAnsi="Times New Roman"/>
+                <w:noProof/>
+                <w:webHidden/>
+                <w:sz w:val="30"/>
+                <w:szCs w:val="30"/>
+              </w:rPr>
+              <w:fldChar w:fldCharType="begin"/>
+            </w:r>
+            <w:r>
+              <w:rPr>
+                <w:rFonts w:ascii="Times New Roman" w:hAnsi="Times New Roman"/>
+                <w:noProof/>
+                <w:webHidden/>
+                <w:sz w:val="30"/>
+                <w:szCs w:val="30"/>
+              </w:rPr>
+              <w:instrText xml:space="preserve"> PAGEREF _Toc97154658 \h </w:instrText>
+            </w:r>
+            <w:r>
+              <w:rPr>
+                <w:rFonts w:ascii="Times New Roman" w:hAnsi="Times New Roman"/>
+                <w:noProof/>
+                <w:webHidden/>
+                <w:sz w:val="30"/>
+                <w:szCs w:val="30"/>
+              </w:rPr>
+            </w:r>
+            <w:r>
+              <w:rPr>
+                <w:rFonts w:ascii="Times New Roman" w:hAnsi="Times New Roman"/>
+                <w:noProof/>
+                <w:webHidden/>
+                <w:sz w:val="30"/>
+                <w:szCs w:val="30"/>
+              </w:rPr>
+              <w:fldChar w:fldCharType="separate"/>
+            </w:r>
+            <w:r>
+              <w:rPr>
+                <w:rFonts w:ascii="Times New Roman" w:hAnsi="Times New Roman"/>
+                <w:noProof/>
+                <w:webHidden/>
+                <w:sz w:val="30"/>
+                <w:szCs w:val="30"/>
+              </w:rPr>
+              <w:t>3</w:t>
+            </w:r>
+            <w:r>
+              <w:rPr>
+                <w:rFonts w:ascii="Times New Roman" w:hAnsi="Times New Roman"/>
+                <w:noProof/>
+                <w:webHidden/>
+                <w:sz w:val="30"/>
+                <w:szCs w:val="30"/>
+              </w:rPr>
+              <w:fldChar w:fldCharType="end"/>
+            </w:r>
+          </w:hyperlink>
+        </w:p>
+        <w:p>
+          <w:pPr>
+            <w:pStyle w:val="TOC2"/>
+            <w:tabs>
+              <w:tab w:val="left" w:pos="660"/>
+              <w:tab w:val="right" w:leader="dot" w:pos="9350"/>
+            </w:tabs>
+            <w:rPr>
+              <w:rFonts w:ascii="Times New Roman" w:hAnsi="Times New Roman"/>
+              <w:noProof/>
+              <w:sz w:val="30"/>
+              <w:szCs w:val="30"/>
+            </w:rPr>
+          </w:pPr>
+          <w:hyperlink w:anchor="_Toc97154659" w:history="1">
+            <w:r>
+              <w:rPr>
+                <w:rStyle w:val="Hyperlink"/>
+                <w:rFonts w:ascii="Times New Roman" w:hAnsi="Times New Roman"/>
+                <w:noProof/>
+                <w:sz w:val="30"/>
+                <w:szCs w:val="30"/>
+              </w:rPr>
+              <w:t>2.</w:t>
+            </w:r>
+            <w:r>
+              <w:rPr>
+                <w:rFonts w:ascii="Times New Roman" w:hAnsi="Times New Roman"/>
+                <w:noProof/>
+                <w:sz w:val="30"/>
+                <w:szCs w:val="30"/>
+              </w:rPr>
+              <w:tab/>
+            </w:r>
+            <w:r>
+              <w:rPr>
+                <w:rStyle w:val="Hyperlink"/>
+                <w:rFonts w:ascii="Times New Roman" w:hAnsi="Times New Roman"/>
+                <w:noProof/>
+                <w:sz w:val="30"/>
+                <w:szCs w:val="30"/>
+              </w:rPr>
+              <w:t>Nền tảng</w:t>
+            </w:r>
+            <w:r>
+              <w:rPr>
+                <w:rFonts w:ascii="Times New Roman" w:hAnsi="Times New Roman"/>
+                <w:noProof/>
+                <w:webHidden/>
+                <w:sz w:val="30"/>
+                <w:szCs w:val="30"/>
+              </w:rPr>
+              <w:tab/>
+            </w:r>
+            <w:r>
+              <w:rPr>
+                <w:rFonts w:ascii="Times New Roman" w:hAnsi="Times New Roman"/>
+                <w:noProof/>
+                <w:webHidden/>
+                <w:sz w:val="30"/>
+                <w:szCs w:val="30"/>
+              </w:rPr>
+              <w:fldChar w:fldCharType="begin"/>
+            </w:r>
+            <w:r>
+              <w:rPr>
+                <w:rFonts w:ascii="Times New Roman" w:hAnsi="Times New Roman"/>
+                <w:noProof/>
+                <w:webHidden/>
+                <w:sz w:val="30"/>
+                <w:szCs w:val="30"/>
+              </w:rPr>
+              <w:instrText xml:space="preserve"> PAGEREF _Toc97154659 \h </w:instrText>
+            </w:r>
+            <w:r>
+              <w:rPr>
+                <w:rFonts w:ascii="Times New Roman" w:hAnsi="Times New Roman"/>
+                <w:noProof/>
+                <w:webHidden/>
+                <w:sz w:val="30"/>
+                <w:szCs w:val="30"/>
+              </w:rPr>
+            </w:r>
+            <w:r>
+              <w:rPr>
+                <w:rFonts w:ascii="Times New Roman" w:hAnsi="Times New Roman"/>
+                <w:noProof/>
+                <w:webHidden/>
+                <w:sz w:val="30"/>
+                <w:szCs w:val="30"/>
+              </w:rPr>
+              <w:fldChar w:fldCharType="separate"/>
+            </w:r>
+            <w:r>
+              <w:rPr>
+                <w:rFonts w:ascii="Times New Roman" w:hAnsi="Times New Roman"/>
+                <w:noProof/>
+                <w:webHidden/>
+                <w:sz w:val="30"/>
+                <w:szCs w:val="30"/>
+              </w:rPr>
+              <w:t>3</w:t>
+            </w:r>
+            <w:r>
+              <w:rPr>
+                <w:rFonts w:ascii="Times New Roman" w:hAnsi="Times New Roman"/>
+                <w:noProof/>
+                <w:webHidden/>
+                <w:sz w:val="30"/>
+                <w:szCs w:val="30"/>
+              </w:rPr>
+              <w:fldChar w:fldCharType="end"/>
+            </w:r>
+          </w:hyperlink>
+        </w:p>
+        <w:p>
+          <w:pPr>
+            <w:pStyle w:val="TOC1"/>
+            <w:tabs>
+              <w:tab w:val="left" w:pos="440"/>
+              <w:tab w:val="right" w:leader="dot" w:pos="9350"/>
+            </w:tabs>
+            <w:rPr>
+              <w:rFonts w:ascii="Times New Roman" w:hAnsi="Times New Roman"/>
+              <w:noProof/>
+              <w:sz w:val="30"/>
+              <w:szCs w:val="30"/>
+            </w:rPr>
+          </w:pPr>
+          <w:hyperlink w:anchor="_Toc97154660" w:history="1">
+            <w:r>
+              <w:rPr>
+                <w:rStyle w:val="Hyperlink"/>
+                <w:rFonts w:ascii="Times New Roman" w:hAnsi="Times New Roman"/>
+                <w:b/>
+                <w:bCs/>
+                <w:noProof/>
+                <w:sz w:val="30"/>
+                <w:szCs w:val="30"/>
+              </w:rPr>
+              <w:t>II.</w:t>
+            </w:r>
+            <w:r>
+              <w:rPr>
+                <w:rFonts w:ascii="Times New Roman" w:hAnsi="Times New Roman"/>
+                <w:noProof/>
+                <w:sz w:val="30"/>
+                <w:szCs w:val="30"/>
+              </w:rPr>
+              <w:tab/>
+            </w:r>
+            <w:r>
+              <w:rPr>
+                <w:rStyle w:val="Hyperlink"/>
+                <w:rFonts w:ascii="Times New Roman" w:hAnsi="Times New Roman"/>
+                <w:b/>
+                <w:bCs/>
+                <w:noProof/>
+                <w:sz w:val="30"/>
+                <w:szCs w:val="30"/>
+              </w:rPr>
+              <w:t>Đối Tượng Sử Dụng</w:t>
+            </w:r>
+            <w:r>
+              <w:rPr>
+                <w:rFonts w:ascii="Times New Roman" w:hAnsi="Times New Roman"/>
+                <w:noProof/>
+                <w:webHidden/>
+                <w:sz w:val="30"/>
+                <w:szCs w:val="30"/>
+              </w:rPr>
+              <w:tab/>
+            </w:r>
+            <w:r>
+              <w:rPr>
+                <w:rFonts w:ascii="Times New Roman" w:hAnsi="Times New Roman"/>
+                <w:noProof/>
+                <w:webHidden/>
+                <w:sz w:val="30"/>
+                <w:szCs w:val="30"/>
+              </w:rPr>
+              <w:fldChar w:fldCharType="begin"/>
+            </w:r>
+            <w:r>
+              <w:rPr>
+                <w:rFonts w:ascii="Times New Roman" w:hAnsi="Times New Roman"/>
+                <w:noProof/>
+                <w:webHidden/>
+                <w:sz w:val="30"/>
+                <w:szCs w:val="30"/>
+              </w:rPr>
+              <w:instrText xml:space="preserve"> PAGEREF _Toc97154660 \h </w:instrText>
+            </w:r>
+            <w:r>
+              <w:rPr>
+                <w:rFonts w:ascii="Times New Roman" w:hAnsi="Times New Roman"/>
+                <w:noProof/>
+                <w:webHidden/>
+                <w:sz w:val="30"/>
+                <w:szCs w:val="30"/>
+              </w:rPr>
+            </w:r>
+            <w:r>
+              <w:rPr>
+                <w:rFonts w:ascii="Times New Roman" w:hAnsi="Times New Roman"/>
+                <w:noProof/>
+                <w:webHidden/>
+                <w:sz w:val="30"/>
+                <w:szCs w:val="30"/>
+              </w:rPr>
+              <w:fldChar w:fldCharType="separate"/>
+            </w:r>
+            <w:r>
+              <w:rPr>
+                <w:rFonts w:ascii="Times New Roman" w:hAnsi="Times New Roman"/>
+                <w:noProof/>
+                <w:webHidden/>
+                <w:sz w:val="30"/>
+                <w:szCs w:val="30"/>
+              </w:rPr>
+              <w:t>3</w:t>
+            </w:r>
+            <w:r>
+              <w:rPr>
+                <w:rFonts w:ascii="Times New Roman" w:hAnsi="Times New Roman"/>
+                <w:noProof/>
+                <w:webHidden/>
+                <w:sz w:val="30"/>
+                <w:szCs w:val="30"/>
+              </w:rPr>
+              <w:fldChar w:fldCharType="end"/>
+            </w:r>
+          </w:hyperlink>
+        </w:p>
+        <w:p>
+          <w:pPr>
+            <w:pStyle w:val="TOC2"/>
+            <w:tabs>
+              <w:tab w:val="left" w:pos="660"/>
+              <w:tab w:val="right" w:leader="dot" w:pos="9350"/>
+            </w:tabs>
+            <w:rPr>
+              <w:rFonts w:ascii="Times New Roman" w:hAnsi="Times New Roman"/>
+              <w:noProof/>
+              <w:sz w:val="30"/>
+              <w:szCs w:val="30"/>
+            </w:rPr>
+          </w:pPr>
+          <w:hyperlink w:anchor="_Toc97154661" w:history="1">
+            <w:r>
+              <w:rPr>
+                <w:rStyle w:val="Hyperlink"/>
+                <w:rFonts w:ascii="Times New Roman" w:hAnsi="Times New Roman"/>
+                <w:noProof/>
+                <w:sz w:val="30"/>
+                <w:szCs w:val="30"/>
+              </w:rPr>
+              <w:t>1.</w:t>
+            </w:r>
+            <w:r>
+              <w:rPr>
+                <w:rFonts w:ascii="Times New Roman" w:hAnsi="Times New Roman"/>
+                <w:noProof/>
+                <w:sz w:val="30"/>
+                <w:szCs w:val="30"/>
+              </w:rPr>
+              <w:tab/>
+            </w:r>
+            <w:r>
+              <w:rPr>
+                <w:rStyle w:val="Hyperlink"/>
+                <w:rFonts w:ascii="Times New Roman" w:hAnsi="Times New Roman"/>
+                <w:noProof/>
+                <w:sz w:val="30"/>
+                <w:szCs w:val="30"/>
+              </w:rPr>
+              <w:t>Người Sử dụng</w:t>
+            </w:r>
+            <w:r>
+              <w:rPr>
+                <w:rFonts w:ascii="Times New Roman" w:hAnsi="Times New Roman"/>
+                <w:noProof/>
+                <w:webHidden/>
+                <w:sz w:val="30"/>
+                <w:szCs w:val="30"/>
+              </w:rPr>
+              <w:tab/>
+            </w:r>
+            <w:r>
+              <w:rPr>
+                <w:rFonts w:ascii="Times New Roman" w:hAnsi="Times New Roman"/>
+                <w:noProof/>
+                <w:webHidden/>
+                <w:sz w:val="30"/>
+                <w:szCs w:val="30"/>
+              </w:rPr>
+              <w:fldChar w:fldCharType="begin"/>
+            </w:r>
+            <w:r>
+              <w:rPr>
+                <w:rFonts w:ascii="Times New Roman" w:hAnsi="Times New Roman"/>
+                <w:noProof/>
+                <w:webHidden/>
+                <w:sz w:val="30"/>
+                <w:szCs w:val="30"/>
+              </w:rPr>
+              <w:instrText xml:space="preserve"> PAGEREF _Toc97154661 \h </w:instrText>
+            </w:r>
+            <w:r>
+              <w:rPr>
+                <w:rFonts w:ascii="Times New Roman" w:hAnsi="Times New Roman"/>
+                <w:noProof/>
+                <w:webHidden/>
+                <w:sz w:val="30"/>
+                <w:szCs w:val="30"/>
+              </w:rPr>
+            </w:r>
+            <w:r>
+              <w:rPr>
+                <w:rFonts w:ascii="Times New Roman" w:hAnsi="Times New Roman"/>
+                <w:noProof/>
+                <w:webHidden/>
+                <w:sz w:val="30"/>
+                <w:szCs w:val="30"/>
+              </w:rPr>
+              <w:fldChar w:fldCharType="separate"/>
+            </w:r>
+            <w:r>
+              <w:rPr>
+                <w:rFonts w:ascii="Times New Roman" w:hAnsi="Times New Roman"/>
+                <w:noProof/>
+                <w:webHidden/>
+                <w:sz w:val="30"/>
+                <w:szCs w:val="30"/>
+              </w:rPr>
+              <w:t>3</w:t>
+            </w:r>
+            <w:r>
+              <w:rPr>
+                <w:rFonts w:ascii="Times New Roman" w:hAnsi="Times New Roman"/>
+                <w:noProof/>
+                <w:webHidden/>
+                <w:sz w:val="30"/>
+                <w:szCs w:val="30"/>
+              </w:rPr>
+              <w:fldChar w:fldCharType="end"/>
+            </w:r>
+          </w:hyperlink>
+        </w:p>
+        <w:p>
+          <w:pPr>
+            <w:pStyle w:val="TOC3"/>
+            <w:tabs>
+              <w:tab w:val="left" w:pos="1100"/>
+              <w:tab w:val="right" w:leader="dot" w:pos="9350"/>
+            </w:tabs>
+            <w:rPr>
+              <w:rFonts w:ascii="Times New Roman" w:hAnsi="Times New Roman"/>
+              <w:noProof/>
+              <w:sz w:val="30"/>
+              <w:szCs w:val="30"/>
+            </w:rPr>
+          </w:pPr>
+          <w:hyperlink w:anchor="_Toc97154662" w:history="1">
+            <w:r>
+              <w:rPr>
+                <w:rStyle w:val="Hyperlink"/>
+                <w:rFonts w:ascii="Times New Roman" w:hAnsi="Times New Roman"/>
+                <w:noProof/>
+                <w:sz w:val="30"/>
+                <w:szCs w:val="30"/>
+              </w:rPr>
+              <w:t>1.1.</w:t>
+            </w:r>
+            <w:r>
+              <w:rPr>
+                <w:rFonts w:ascii="Times New Roman" w:hAnsi="Times New Roman"/>
+                <w:noProof/>
+                <w:sz w:val="30"/>
+                <w:szCs w:val="30"/>
+              </w:rPr>
+              <w:tab/>
+            </w:r>
+            <w:r>
+              <w:rPr>
+                <w:rStyle w:val="Hyperlink"/>
+                <w:rFonts w:ascii="Times New Roman" w:hAnsi="Times New Roman"/>
+                <w:noProof/>
+                <w:sz w:val="30"/>
+                <w:szCs w:val="30"/>
+              </w:rPr>
+              <w:t>Khách vãn lai (Người dùng chưa có tài khoản):</w:t>
+            </w:r>
+            <w:r>
+              <w:rPr>
+                <w:rFonts w:ascii="Times New Roman" w:hAnsi="Times New Roman"/>
+                <w:noProof/>
+                <w:webHidden/>
+                <w:sz w:val="30"/>
+                <w:szCs w:val="30"/>
+              </w:rPr>
+              <w:tab/>
+            </w:r>
+            <w:r>
+              <w:rPr>
+                <w:rFonts w:ascii="Times New Roman" w:hAnsi="Times New Roman"/>
+                <w:noProof/>
+                <w:webHidden/>
+                <w:sz w:val="30"/>
+                <w:szCs w:val="30"/>
+              </w:rPr>
+              <w:fldChar w:fldCharType="begin"/>
+            </w:r>
+            <w:r>
+              <w:rPr>
+                <w:rFonts w:ascii="Times New Roman" w:hAnsi="Times New Roman"/>
+                <w:noProof/>
+                <w:webHidden/>
+                <w:sz w:val="30"/>
+                <w:szCs w:val="30"/>
+              </w:rPr>
+              <w:instrText xml:space="preserve"> PAGEREF _Toc97154662 \h </w:instrText>
+            </w:r>
+            <w:r>
+              <w:rPr>
+                <w:rFonts w:ascii="Times New Roman" w:hAnsi="Times New Roman"/>
+                <w:noProof/>
+                <w:webHidden/>
+                <w:sz w:val="30"/>
+                <w:szCs w:val="30"/>
+              </w:rPr>
+            </w:r>
+            <w:r>
+              <w:rPr>
+                <w:rFonts w:ascii="Times New Roman" w:hAnsi="Times New Roman"/>
+                <w:noProof/>
+                <w:webHidden/>
+                <w:sz w:val="30"/>
+                <w:szCs w:val="30"/>
+              </w:rPr>
+              <w:fldChar w:fldCharType="separate"/>
+            </w:r>
+            <w:r>
+              <w:rPr>
+                <w:rFonts w:ascii="Times New Roman" w:hAnsi="Times New Roman"/>
+                <w:noProof/>
+                <w:webHidden/>
+                <w:sz w:val="30"/>
+                <w:szCs w:val="30"/>
+              </w:rPr>
+              <w:t>3</w:t>
+            </w:r>
+            <w:r>
+              <w:rPr>
+                <w:rFonts w:ascii="Times New Roman" w:hAnsi="Times New Roman"/>
+                <w:noProof/>
+                <w:webHidden/>
+                <w:sz w:val="30"/>
+                <w:szCs w:val="30"/>
+              </w:rPr>
+              <w:fldChar w:fldCharType="end"/>
+            </w:r>
+          </w:hyperlink>
+        </w:p>
+        <w:p>
+          <w:pPr>
+            <w:pStyle w:val="TOC3"/>
+            <w:tabs>
+              <w:tab w:val="left" w:pos="1100"/>
+              <w:tab w:val="right" w:leader="dot" w:pos="9350"/>
+            </w:tabs>
+            <w:rPr>
+              <w:rFonts w:ascii="Times New Roman" w:hAnsi="Times New Roman"/>
+              <w:noProof/>
+              <w:sz w:val="30"/>
+              <w:szCs w:val="30"/>
+            </w:rPr>
+          </w:pPr>
+          <w:hyperlink w:anchor="_Toc97154663" w:history="1">
+            <w:r>
+              <w:rPr>
+                <w:rStyle w:val="Hyperlink"/>
+                <w:rFonts w:ascii="Times New Roman" w:hAnsi="Times New Roman"/>
+                <w:noProof/>
+                <w:sz w:val="30"/>
+                <w:szCs w:val="30"/>
+              </w:rPr>
+              <w:t>1.2.</w:t>
+            </w:r>
+            <w:r>
+              <w:rPr>
+                <w:rFonts w:ascii="Times New Roman" w:hAnsi="Times New Roman"/>
+                <w:noProof/>
+                <w:sz w:val="30"/>
+                <w:szCs w:val="30"/>
+              </w:rPr>
+              <w:tab/>
+            </w:r>
+            <w:r>
+              <w:rPr>
+                <w:rStyle w:val="Hyperlink"/>
+                <w:rFonts w:ascii="Times New Roman" w:hAnsi="Times New Roman"/>
+                <w:noProof/>
+                <w:sz w:val="30"/>
+                <w:szCs w:val="30"/>
+              </w:rPr>
+              <w:t>Người Dùng:</w:t>
+            </w:r>
+            <w:r>
+              <w:rPr>
+                <w:rFonts w:ascii="Times New Roman" w:hAnsi="Times New Roman"/>
+                <w:noProof/>
+                <w:webHidden/>
+                <w:sz w:val="30"/>
+                <w:szCs w:val="30"/>
+              </w:rPr>
+              <w:tab/>
+            </w:r>
+            <w:r>
+              <w:rPr>
+                <w:rFonts w:ascii="Times New Roman" w:hAnsi="Times New Roman"/>
+                <w:noProof/>
+                <w:webHidden/>
+                <w:sz w:val="30"/>
+                <w:szCs w:val="30"/>
+              </w:rPr>
+              <w:fldChar w:fldCharType="begin"/>
+            </w:r>
+            <w:r>
+              <w:rPr>
+                <w:rFonts w:ascii="Times New Roman" w:hAnsi="Times New Roman"/>
+                <w:noProof/>
+                <w:webHidden/>
+                <w:sz w:val="30"/>
+                <w:szCs w:val="30"/>
+              </w:rPr>
+              <w:instrText xml:space="preserve"> PAGEREF _Toc97154663 \h </w:instrText>
+            </w:r>
+            <w:r>
+              <w:rPr>
+                <w:rFonts w:ascii="Times New Roman" w:hAnsi="Times New Roman"/>
+                <w:noProof/>
+                <w:webHidden/>
+                <w:sz w:val="30"/>
+                <w:szCs w:val="30"/>
+              </w:rPr>
+            </w:r>
+            <w:r>
+              <w:rPr>
+                <w:rFonts w:ascii="Times New Roman" w:hAnsi="Times New Roman"/>
+                <w:noProof/>
+                <w:webHidden/>
+                <w:sz w:val="30"/>
+                <w:szCs w:val="30"/>
+              </w:rPr>
+              <w:fldChar w:fldCharType="separate"/>
+            </w:r>
+            <w:r>
+              <w:rPr>
+                <w:rFonts w:ascii="Times New Roman" w:hAnsi="Times New Roman"/>
+                <w:noProof/>
+                <w:webHidden/>
+                <w:sz w:val="30"/>
+                <w:szCs w:val="30"/>
+              </w:rPr>
+              <w:t>3</w:t>
+            </w:r>
+            <w:r>
+              <w:rPr>
+                <w:rFonts w:ascii="Times New Roman" w:hAnsi="Times New Roman"/>
+                <w:noProof/>
+                <w:webHidden/>
+                <w:sz w:val="30"/>
+                <w:szCs w:val="30"/>
+              </w:rPr>
+              <w:fldChar w:fldCharType="end"/>
+            </w:r>
+          </w:hyperlink>
+        </w:p>
+        <w:p>
+          <w:pPr>
+            <w:pStyle w:val="TOC3"/>
+            <w:tabs>
+              <w:tab w:val="left" w:pos="1100"/>
+              <w:tab w:val="right" w:leader="dot" w:pos="9350"/>
+            </w:tabs>
+            <w:rPr>
+              <w:rFonts w:ascii="Times New Roman" w:hAnsi="Times New Roman"/>
+              <w:noProof/>
+              <w:sz w:val="30"/>
+              <w:szCs w:val="30"/>
+            </w:rPr>
+          </w:pPr>
+          <w:hyperlink w:anchor="_Toc97154664" w:history="1">
+            <w:r>
+              <w:rPr>
+                <w:rStyle w:val="Hyperlink"/>
+                <w:rFonts w:ascii="Times New Roman" w:hAnsi="Times New Roman"/>
+                <w:noProof/>
+                <w:sz w:val="30"/>
+                <w:szCs w:val="30"/>
+              </w:rPr>
+              <w:t>1.3.</w:t>
+            </w:r>
+            <w:r>
+              <w:rPr>
+                <w:rFonts w:ascii="Times New Roman" w:hAnsi="Times New Roman"/>
+                <w:noProof/>
+                <w:sz w:val="30"/>
+                <w:szCs w:val="30"/>
+              </w:rPr>
+              <w:tab/>
+            </w:r>
+            <w:r>
+              <w:rPr>
+                <w:rStyle w:val="Hyperlink"/>
+                <w:rFonts w:ascii="Times New Roman" w:hAnsi="Times New Roman"/>
+                <w:noProof/>
+                <w:sz w:val="30"/>
+                <w:szCs w:val="30"/>
+              </w:rPr>
+              <w:t>Quản Lý câu lạc bộ:</w:t>
+            </w:r>
+            <w:r>
+              <w:rPr>
+                <w:rFonts w:ascii="Times New Roman" w:hAnsi="Times New Roman"/>
+                <w:noProof/>
+                <w:webHidden/>
+                <w:sz w:val="30"/>
+                <w:szCs w:val="30"/>
+              </w:rPr>
+              <w:tab/>
+            </w:r>
+            <w:r>
+              <w:rPr>
+                <w:rFonts w:ascii="Times New Roman" w:hAnsi="Times New Roman"/>
+                <w:noProof/>
+                <w:webHidden/>
+                <w:sz w:val="30"/>
+                <w:szCs w:val="30"/>
+              </w:rPr>
+              <w:fldChar w:fldCharType="begin"/>
+            </w:r>
+            <w:r>
+              <w:rPr>
+                <w:rFonts w:ascii="Times New Roman" w:hAnsi="Times New Roman"/>
+                <w:noProof/>
+                <w:webHidden/>
+                <w:sz w:val="30"/>
+                <w:szCs w:val="30"/>
+              </w:rPr>
+              <w:instrText xml:space="preserve"> PAGEREF _Toc97154664 \h </w:instrText>
+            </w:r>
+            <w:r>
+              <w:rPr>
+                <w:rFonts w:ascii="Times New Roman" w:hAnsi="Times New Roman"/>
+                <w:noProof/>
+                <w:webHidden/>
+                <w:sz w:val="30"/>
+                <w:szCs w:val="30"/>
+              </w:rPr>
+            </w:r>
+            <w:r>
+              <w:rPr>
+                <w:rFonts w:ascii="Times New Roman" w:hAnsi="Times New Roman"/>
+                <w:noProof/>
+                <w:webHidden/>
+                <w:sz w:val="30"/>
+                <w:szCs w:val="30"/>
+              </w:rPr>
+              <w:fldChar w:fldCharType="separate"/>
+            </w:r>
+            <w:r>
+              <w:rPr>
+                <w:rFonts w:ascii="Times New Roman" w:hAnsi="Times New Roman"/>
+                <w:noProof/>
+                <w:webHidden/>
+                <w:sz w:val="30"/>
+                <w:szCs w:val="30"/>
+              </w:rPr>
+              <w:t>4</w:t>
+            </w:r>
+            <w:r>
+              <w:rPr>
+                <w:rFonts w:ascii="Times New Roman" w:hAnsi="Times New Roman"/>
+                <w:noProof/>
+                <w:webHidden/>
+                <w:sz w:val="30"/>
+                <w:szCs w:val="30"/>
+              </w:rPr>
+              <w:fldChar w:fldCharType="end"/>
+            </w:r>
+          </w:hyperlink>
+        </w:p>
+        <w:p>
+          <w:pPr>
+            <w:pStyle w:val="TOC3"/>
+            <w:tabs>
+              <w:tab w:val="left" w:pos="1100"/>
+              <w:tab w:val="right" w:leader="dot" w:pos="9350"/>
+            </w:tabs>
+            <w:rPr>
+              <w:rFonts w:ascii="Times New Roman" w:hAnsi="Times New Roman"/>
+              <w:noProof/>
+              <w:sz w:val="30"/>
+              <w:szCs w:val="30"/>
+            </w:rPr>
+          </w:pPr>
+          <w:hyperlink w:anchor="_Toc97154665" w:history="1">
+            <w:r>
+              <w:rPr>
+                <w:rStyle w:val="Hyperlink"/>
+                <w:rFonts w:ascii="Times New Roman" w:hAnsi="Times New Roman"/>
+                <w:noProof/>
+                <w:sz w:val="30"/>
+                <w:szCs w:val="30"/>
+              </w:rPr>
+              <w:t>1.4.</w:t>
+            </w:r>
+            <w:r>
+              <w:rPr>
+                <w:rFonts w:ascii="Times New Roman" w:hAnsi="Times New Roman"/>
+                <w:noProof/>
+                <w:sz w:val="30"/>
+                <w:szCs w:val="30"/>
+              </w:rPr>
+              <w:tab/>
+            </w:r>
+            <w:r>
+              <w:rPr>
+                <w:rStyle w:val="Hyperlink"/>
+                <w:rFonts w:ascii="Times New Roman" w:hAnsi="Times New Roman"/>
+                <w:noProof/>
+                <w:sz w:val="30"/>
+                <w:szCs w:val="30"/>
+              </w:rPr>
+              <w:t>Admin:</w:t>
+            </w:r>
+            <w:r>
+              <w:rPr>
+                <w:rFonts w:ascii="Times New Roman" w:hAnsi="Times New Roman"/>
+                <w:noProof/>
+                <w:webHidden/>
+                <w:sz w:val="30"/>
+                <w:szCs w:val="30"/>
+              </w:rPr>
+              <w:tab/>
+            </w:r>
+            <w:r>
+              <w:rPr>
+                <w:rFonts w:ascii="Times New Roman" w:hAnsi="Times New Roman"/>
+                <w:noProof/>
+                <w:webHidden/>
+                <w:sz w:val="30"/>
+                <w:szCs w:val="30"/>
+              </w:rPr>
+              <w:fldChar w:fldCharType="begin"/>
+            </w:r>
+            <w:r>
+              <w:rPr>
+                <w:rFonts w:ascii="Times New Roman" w:hAnsi="Times New Roman"/>
+                <w:noProof/>
+                <w:webHidden/>
+                <w:sz w:val="30"/>
+                <w:szCs w:val="30"/>
+              </w:rPr>
+              <w:instrText xml:space="preserve"> PAGEREF _Toc97154665 \h </w:instrText>
+            </w:r>
+            <w:r>
+              <w:rPr>
+                <w:rFonts w:ascii="Times New Roman" w:hAnsi="Times New Roman"/>
+                <w:noProof/>
+                <w:webHidden/>
+                <w:sz w:val="30"/>
+                <w:szCs w:val="30"/>
+              </w:rPr>
+            </w:r>
+            <w:r>
+              <w:rPr>
+                <w:rFonts w:ascii="Times New Roman" w:hAnsi="Times New Roman"/>
+                <w:noProof/>
+                <w:webHidden/>
+                <w:sz w:val="30"/>
+                <w:szCs w:val="30"/>
+              </w:rPr>
+              <w:fldChar w:fldCharType="separate"/>
+            </w:r>
+            <w:r>
+              <w:rPr>
+                <w:rFonts w:ascii="Times New Roman" w:hAnsi="Times New Roman"/>
+                <w:noProof/>
+                <w:webHidden/>
+                <w:sz w:val="30"/>
+                <w:szCs w:val="30"/>
+              </w:rPr>
+              <w:t>4</w:t>
+            </w:r>
+            <w:r>
+              <w:rPr>
+                <w:rFonts w:ascii="Times New Roman" w:hAnsi="Times New Roman"/>
+                <w:noProof/>
+                <w:webHidden/>
+                <w:sz w:val="30"/>
+                <w:szCs w:val="30"/>
+              </w:rPr>
+              <w:fldChar w:fldCharType="end"/>
+            </w:r>
+          </w:hyperlink>
+        </w:p>
+        <w:p>
+          <w:pPr>
+            <w:pStyle w:val="TOC2"/>
+            <w:tabs>
+              <w:tab w:val="left" w:pos="660"/>
+              <w:tab w:val="right" w:leader="dot" w:pos="9350"/>
+            </w:tabs>
+            <w:rPr>
+              <w:rFonts w:ascii="Times New Roman" w:hAnsi="Times New Roman"/>
+              <w:noProof/>
+              <w:sz w:val="30"/>
+              <w:szCs w:val="30"/>
+            </w:rPr>
+          </w:pPr>
+          <w:hyperlink w:anchor="_Toc97154666" w:history="1">
+            <w:r>
+              <w:rPr>
+                <w:rStyle w:val="Hyperlink"/>
+                <w:rFonts w:ascii="Times New Roman" w:hAnsi="Times New Roman"/>
+                <w:noProof/>
+                <w:sz w:val="30"/>
+                <w:szCs w:val="30"/>
+              </w:rPr>
+              <w:t>2.</w:t>
+            </w:r>
+            <w:r>
+              <w:rPr>
+                <w:rFonts w:ascii="Times New Roman" w:hAnsi="Times New Roman"/>
+                <w:noProof/>
+                <w:sz w:val="30"/>
+                <w:szCs w:val="30"/>
+              </w:rPr>
+              <w:tab/>
+            </w:r>
+            <w:r>
+              <w:rPr>
+                <w:rStyle w:val="Hyperlink"/>
+                <w:rFonts w:ascii="Times New Roman" w:hAnsi="Times New Roman"/>
+                <w:noProof/>
+                <w:sz w:val="30"/>
+                <w:szCs w:val="30"/>
+              </w:rPr>
+              <w:t>Mối Quan hệ giữa các đối tượng sử dụng</w:t>
+            </w:r>
+            <w:r>
+              <w:rPr>
+                <w:rFonts w:ascii="Times New Roman" w:hAnsi="Times New Roman"/>
+                <w:noProof/>
+                <w:webHidden/>
+                <w:sz w:val="30"/>
+                <w:szCs w:val="30"/>
+              </w:rPr>
+              <w:tab/>
+            </w:r>
+            <w:r>
+              <w:rPr>
+                <w:rFonts w:ascii="Times New Roman" w:hAnsi="Times New Roman"/>
+                <w:noProof/>
+                <w:webHidden/>
+                <w:sz w:val="30"/>
+                <w:szCs w:val="30"/>
+              </w:rPr>
+              <w:fldChar w:fldCharType="begin"/>
+            </w:r>
+            <w:r>
+              <w:rPr>
+                <w:rFonts w:ascii="Times New Roman" w:hAnsi="Times New Roman"/>
+                <w:noProof/>
+                <w:webHidden/>
+                <w:sz w:val="30"/>
+                <w:szCs w:val="30"/>
+              </w:rPr>
+              <w:instrText xml:space="preserve"> PAGEREF _Toc97154666 \h </w:instrText>
+            </w:r>
+            <w:r>
+              <w:rPr>
+                <w:rFonts w:ascii="Times New Roman" w:hAnsi="Times New Roman"/>
+                <w:noProof/>
+                <w:webHidden/>
+                <w:sz w:val="30"/>
+                <w:szCs w:val="30"/>
+              </w:rPr>
+            </w:r>
+            <w:r>
+              <w:rPr>
+                <w:rFonts w:ascii="Times New Roman" w:hAnsi="Times New Roman"/>
+                <w:noProof/>
+                <w:webHidden/>
+                <w:sz w:val="30"/>
+                <w:szCs w:val="30"/>
+              </w:rPr>
+              <w:fldChar w:fldCharType="separate"/>
+            </w:r>
+            <w:r>
+              <w:rPr>
+                <w:rFonts w:ascii="Times New Roman" w:hAnsi="Times New Roman"/>
+                <w:noProof/>
+                <w:webHidden/>
+                <w:sz w:val="30"/>
+                <w:szCs w:val="30"/>
+              </w:rPr>
+              <w:t>4</w:t>
+            </w:r>
+            <w:r>
+              <w:rPr>
+                <w:rFonts w:ascii="Times New Roman" w:hAnsi="Times New Roman"/>
+                <w:noProof/>
+                <w:webHidden/>
+                <w:sz w:val="30"/>
+                <w:szCs w:val="30"/>
+              </w:rPr>
+              <w:fldChar w:fldCharType="end"/>
+            </w:r>
+          </w:hyperlink>
+        </w:p>
+        <w:p>
+          <w:pPr>
+            <w:pStyle w:val="TOC3"/>
+            <w:tabs>
+              <w:tab w:val="left" w:pos="1100"/>
+              <w:tab w:val="right" w:leader="dot" w:pos="9350"/>
+            </w:tabs>
+            <w:rPr>
+              <w:rFonts w:ascii="Times New Roman" w:hAnsi="Times New Roman"/>
+              <w:noProof/>
+              <w:sz w:val="30"/>
+              <w:szCs w:val="30"/>
+            </w:rPr>
+          </w:pPr>
+          <w:hyperlink w:anchor="_Toc97154667" w:history="1">
+            <w:r>
+              <w:rPr>
+                <w:rStyle w:val="Hyperlink"/>
+                <w:rFonts w:ascii="Times New Roman" w:hAnsi="Times New Roman"/>
+                <w:noProof/>
+                <w:sz w:val="30"/>
+                <w:szCs w:val="30"/>
+              </w:rPr>
+              <w:t>2.1.</w:t>
+            </w:r>
+            <w:r>
+              <w:rPr>
+                <w:rFonts w:ascii="Times New Roman" w:hAnsi="Times New Roman"/>
+                <w:noProof/>
+                <w:sz w:val="30"/>
+                <w:szCs w:val="30"/>
+              </w:rPr>
+              <w:tab/>
+            </w:r>
+            <w:r>
+              <w:rPr>
+                <w:rStyle w:val="Hyperlink"/>
+                <w:rFonts w:ascii="Times New Roman" w:hAnsi="Times New Roman"/>
+                <w:noProof/>
+                <w:sz w:val="30"/>
+                <w:szCs w:val="30"/>
+              </w:rPr>
+              <w:t>Người dùng và quản lý Câu lạc bộ:</w:t>
+            </w:r>
+            <w:r>
+              <w:rPr>
+                <w:rFonts w:ascii="Times New Roman" w:hAnsi="Times New Roman"/>
+                <w:noProof/>
+                <w:webHidden/>
+                <w:sz w:val="30"/>
+                <w:szCs w:val="30"/>
+              </w:rPr>
+              <w:tab/>
+            </w:r>
+            <w:r>
+              <w:rPr>
+                <w:rFonts w:ascii="Times New Roman" w:hAnsi="Times New Roman"/>
+                <w:noProof/>
+                <w:webHidden/>
+                <w:sz w:val="30"/>
+                <w:szCs w:val="30"/>
+              </w:rPr>
+              <w:fldChar w:fldCharType="begin"/>
+            </w:r>
+            <w:r>
+              <w:rPr>
+                <w:rFonts w:ascii="Times New Roman" w:hAnsi="Times New Roman"/>
+                <w:noProof/>
+                <w:webHidden/>
+                <w:sz w:val="30"/>
+                <w:szCs w:val="30"/>
+              </w:rPr>
+              <w:instrText xml:space="preserve"> PAGEREF _Toc97154667 \h </w:instrText>
+            </w:r>
+            <w:r>
+              <w:rPr>
+                <w:rFonts w:ascii="Times New Roman" w:hAnsi="Times New Roman"/>
+                <w:noProof/>
+                <w:webHidden/>
+                <w:sz w:val="30"/>
+                <w:szCs w:val="30"/>
+              </w:rPr>
+            </w:r>
+            <w:r>
+              <w:rPr>
+                <w:rFonts w:ascii="Times New Roman" w:hAnsi="Times New Roman"/>
+                <w:noProof/>
+                <w:webHidden/>
+                <w:sz w:val="30"/>
+                <w:szCs w:val="30"/>
+              </w:rPr>
+              <w:fldChar w:fldCharType="separate"/>
+            </w:r>
+            <w:r>
+              <w:rPr>
+                <w:rFonts w:ascii="Times New Roman" w:hAnsi="Times New Roman"/>
+                <w:noProof/>
+                <w:webHidden/>
+                <w:sz w:val="30"/>
+                <w:szCs w:val="30"/>
+              </w:rPr>
+              <w:t>4</w:t>
+            </w:r>
+            <w:r>
+              <w:rPr>
+                <w:rFonts w:ascii="Times New Roman" w:hAnsi="Times New Roman"/>
+                <w:noProof/>
+                <w:webHidden/>
+                <w:sz w:val="30"/>
+                <w:szCs w:val="30"/>
+              </w:rPr>
+              <w:fldChar w:fldCharType="end"/>
+            </w:r>
+          </w:hyperlink>
+        </w:p>
+        <w:p>
+          <w:pPr>
+            <w:pStyle w:val="TOC3"/>
+            <w:tabs>
+              <w:tab w:val="left" w:pos="1100"/>
+              <w:tab w:val="right" w:leader="dot" w:pos="9350"/>
+            </w:tabs>
+            <w:rPr>
+              <w:rFonts w:ascii="Times New Roman" w:hAnsi="Times New Roman"/>
+              <w:noProof/>
+              <w:sz w:val="30"/>
+              <w:szCs w:val="30"/>
+            </w:rPr>
+          </w:pPr>
+          <w:hyperlink w:anchor="_Toc97154668" w:history="1">
+            <w:r>
+              <w:rPr>
+                <w:rStyle w:val="Hyperlink"/>
+                <w:rFonts w:ascii="Times New Roman" w:hAnsi="Times New Roman"/>
+                <w:noProof/>
+                <w:sz w:val="30"/>
+                <w:szCs w:val="30"/>
+              </w:rPr>
+              <w:t>2.2.</w:t>
+            </w:r>
+            <w:r>
+              <w:rPr>
+                <w:rFonts w:ascii="Times New Roman" w:hAnsi="Times New Roman"/>
+                <w:noProof/>
+                <w:sz w:val="30"/>
+                <w:szCs w:val="30"/>
+              </w:rPr>
+              <w:tab/>
+            </w:r>
+            <w:r>
+              <w:rPr>
+                <w:rStyle w:val="Hyperlink"/>
+                <w:rFonts w:ascii="Times New Roman" w:hAnsi="Times New Roman"/>
+                <w:noProof/>
+                <w:sz w:val="30"/>
+                <w:szCs w:val="30"/>
+              </w:rPr>
+              <w:t>Quản lý câu lạc bộ với admin:</w:t>
+            </w:r>
+            <w:r>
+              <w:rPr>
+                <w:rFonts w:ascii="Times New Roman" w:hAnsi="Times New Roman"/>
+                <w:noProof/>
+                <w:webHidden/>
+                <w:sz w:val="30"/>
+                <w:szCs w:val="30"/>
+              </w:rPr>
+              <w:tab/>
+            </w:r>
+            <w:r>
+              <w:rPr>
+                <w:rFonts w:ascii="Times New Roman" w:hAnsi="Times New Roman"/>
+                <w:noProof/>
+                <w:webHidden/>
+                <w:sz w:val="30"/>
+                <w:szCs w:val="30"/>
+              </w:rPr>
+              <w:fldChar w:fldCharType="begin"/>
+            </w:r>
+            <w:r>
+              <w:rPr>
+                <w:rFonts w:ascii="Times New Roman" w:hAnsi="Times New Roman"/>
+                <w:noProof/>
+                <w:webHidden/>
+                <w:sz w:val="30"/>
+                <w:szCs w:val="30"/>
+              </w:rPr>
+              <w:instrText xml:space="preserve"> PAGEREF _Toc97154668 \h </w:instrText>
+            </w:r>
+            <w:r>
+              <w:rPr>
+                <w:rFonts w:ascii="Times New Roman" w:hAnsi="Times New Roman"/>
+                <w:noProof/>
+                <w:webHidden/>
+                <w:sz w:val="30"/>
+                <w:szCs w:val="30"/>
+              </w:rPr>
+            </w:r>
+            <w:r>
+              <w:rPr>
+                <w:rFonts w:ascii="Times New Roman" w:hAnsi="Times New Roman"/>
+                <w:noProof/>
+                <w:webHidden/>
+                <w:sz w:val="30"/>
+                <w:szCs w:val="30"/>
+              </w:rPr>
+              <w:fldChar w:fldCharType="separate"/>
+            </w:r>
+            <w:r>
+              <w:rPr>
+                <w:rFonts w:ascii="Times New Roman" w:hAnsi="Times New Roman"/>
+                <w:noProof/>
+                <w:webHidden/>
+                <w:sz w:val="30"/>
+                <w:szCs w:val="30"/>
+              </w:rPr>
+              <w:t>4</w:t>
+            </w:r>
+            <w:r>
+              <w:rPr>
+                <w:rFonts w:ascii="Times New Roman" w:hAnsi="Times New Roman"/>
+                <w:noProof/>
+                <w:webHidden/>
+                <w:sz w:val="30"/>
+                <w:szCs w:val="30"/>
+              </w:rPr>
+              <w:fldChar w:fldCharType="end"/>
+            </w:r>
+          </w:hyperlink>
+        </w:p>
+        <w:p>
+          <w:pPr>
+            <w:pStyle w:val="TOC1"/>
+            <w:tabs>
+              <w:tab w:val="left" w:pos="660"/>
+              <w:tab w:val="right" w:leader="dot" w:pos="9350"/>
+            </w:tabs>
+            <w:rPr>
+              <w:rFonts w:ascii="Times New Roman" w:hAnsi="Times New Roman"/>
+              <w:noProof/>
+              <w:sz w:val="30"/>
+              <w:szCs w:val="30"/>
+            </w:rPr>
+          </w:pPr>
+          <w:hyperlink w:anchor="_Toc97154669" w:history="1">
+            <w:r>
+              <w:rPr>
+                <w:rStyle w:val="Hyperlink"/>
+                <w:rFonts w:ascii="Times New Roman" w:hAnsi="Times New Roman"/>
+                <w:b/>
+                <w:bCs/>
+                <w:noProof/>
+                <w:sz w:val="30"/>
+                <w:szCs w:val="30"/>
+              </w:rPr>
+              <w:t>III.</w:t>
+            </w:r>
+            <w:r>
+              <w:rPr>
+                <w:rFonts w:ascii="Times New Roman" w:hAnsi="Times New Roman"/>
+                <w:noProof/>
+                <w:sz w:val="30"/>
+                <w:szCs w:val="30"/>
+              </w:rPr>
+              <w:tab/>
+            </w:r>
+            <w:r>
+              <w:rPr>
+                <w:rStyle w:val="Hyperlink"/>
+                <w:rFonts w:ascii="Times New Roman" w:hAnsi="Times New Roman"/>
+                <w:b/>
+                <w:bCs/>
+                <w:noProof/>
+                <w:sz w:val="30"/>
+                <w:szCs w:val="30"/>
+              </w:rPr>
+              <w:t>Phân Tích chức năng của người dùng</w:t>
+            </w:r>
+            <w:r>
+              <w:rPr>
+                <w:rFonts w:ascii="Times New Roman" w:hAnsi="Times New Roman"/>
+                <w:noProof/>
+                <w:webHidden/>
+                <w:sz w:val="30"/>
+                <w:szCs w:val="30"/>
+              </w:rPr>
+              <w:tab/>
+            </w:r>
+            <w:r>
+              <w:rPr>
+                <w:rFonts w:ascii="Times New Roman" w:hAnsi="Times New Roman"/>
+                <w:noProof/>
+                <w:webHidden/>
+                <w:sz w:val="30"/>
+                <w:szCs w:val="30"/>
+              </w:rPr>
+              <w:fldChar w:fldCharType="begin"/>
+            </w:r>
+            <w:r>
+              <w:rPr>
+                <w:rFonts w:ascii="Times New Roman" w:hAnsi="Times New Roman"/>
+                <w:noProof/>
+                <w:webHidden/>
+                <w:sz w:val="30"/>
+                <w:szCs w:val="30"/>
+              </w:rPr>
+              <w:instrText xml:space="preserve"> PAGEREF _Toc97154669 \h </w:instrText>
+            </w:r>
+            <w:r>
+              <w:rPr>
+                <w:rFonts w:ascii="Times New Roman" w:hAnsi="Times New Roman"/>
+                <w:noProof/>
+                <w:webHidden/>
+                <w:sz w:val="30"/>
+                <w:szCs w:val="30"/>
+              </w:rPr>
+            </w:r>
+            <w:r>
+              <w:rPr>
+                <w:rFonts w:ascii="Times New Roman" w:hAnsi="Times New Roman"/>
+                <w:noProof/>
+                <w:webHidden/>
+                <w:sz w:val="30"/>
+                <w:szCs w:val="30"/>
+              </w:rPr>
+              <w:fldChar w:fldCharType="separate"/>
+            </w:r>
+            <w:r>
+              <w:rPr>
+                <w:rFonts w:ascii="Times New Roman" w:hAnsi="Times New Roman"/>
+                <w:noProof/>
+                <w:webHidden/>
+                <w:sz w:val="30"/>
+                <w:szCs w:val="30"/>
+              </w:rPr>
+              <w:t>4</w:t>
+            </w:r>
+            <w:r>
+              <w:rPr>
+                <w:rFonts w:ascii="Times New Roman" w:hAnsi="Times New Roman"/>
+                <w:noProof/>
+                <w:webHidden/>
+                <w:sz w:val="30"/>
+                <w:szCs w:val="30"/>
+              </w:rPr>
+              <w:fldChar w:fldCharType="end"/>
+            </w:r>
+          </w:hyperlink>
+        </w:p>
+        <w:p>
+          <w:pPr>
+            <w:pStyle w:val="TOC2"/>
+            <w:tabs>
+              <w:tab w:val="left" w:pos="660"/>
+              <w:tab w:val="right" w:leader="dot" w:pos="9350"/>
+            </w:tabs>
+            <w:rPr>
+              <w:rFonts w:ascii="Times New Roman" w:hAnsi="Times New Roman"/>
+              <w:noProof/>
+              <w:sz w:val="30"/>
+              <w:szCs w:val="30"/>
+            </w:rPr>
+          </w:pPr>
+          <w:hyperlink w:anchor="_Toc97154670" w:history="1">
+            <w:r>
+              <w:rPr>
+                <w:rStyle w:val="Hyperlink"/>
+                <w:rFonts w:ascii="Times New Roman" w:hAnsi="Times New Roman"/>
+                <w:noProof/>
+                <w:sz w:val="30"/>
+                <w:szCs w:val="30"/>
+              </w:rPr>
+              <w:t>1.</w:t>
+            </w:r>
+            <w:r>
+              <w:rPr>
+                <w:rFonts w:ascii="Times New Roman" w:hAnsi="Times New Roman"/>
+                <w:noProof/>
+                <w:sz w:val="30"/>
+                <w:szCs w:val="30"/>
+              </w:rPr>
+              <w:tab/>
+            </w:r>
+            <w:r>
+              <w:rPr>
+                <w:rStyle w:val="Hyperlink"/>
+                <w:rFonts w:ascii="Times New Roman" w:hAnsi="Times New Roman"/>
+                <w:noProof/>
+                <w:sz w:val="30"/>
+                <w:szCs w:val="30"/>
+              </w:rPr>
+              <w:t>Tính năng chung</w:t>
+            </w:r>
+            <w:r>
+              <w:rPr>
+                <w:rFonts w:ascii="Times New Roman" w:hAnsi="Times New Roman"/>
+                <w:noProof/>
+                <w:webHidden/>
+                <w:sz w:val="30"/>
+                <w:szCs w:val="30"/>
+              </w:rPr>
+              <w:tab/>
+            </w:r>
+            <w:r>
+              <w:rPr>
+                <w:rFonts w:ascii="Times New Roman" w:hAnsi="Times New Roman"/>
+                <w:noProof/>
+                <w:webHidden/>
+                <w:sz w:val="30"/>
+                <w:szCs w:val="30"/>
+              </w:rPr>
+              <w:fldChar w:fldCharType="begin"/>
+            </w:r>
+            <w:r>
+              <w:rPr>
+                <w:rFonts w:ascii="Times New Roman" w:hAnsi="Times New Roman"/>
+                <w:noProof/>
+                <w:webHidden/>
+                <w:sz w:val="30"/>
+                <w:szCs w:val="30"/>
+              </w:rPr>
+              <w:instrText xml:space="preserve"> PAGEREF _Toc97154670 \h </w:instrText>
+            </w:r>
+            <w:r>
+              <w:rPr>
+                <w:rFonts w:ascii="Times New Roman" w:hAnsi="Times New Roman"/>
+                <w:noProof/>
+                <w:webHidden/>
+                <w:sz w:val="30"/>
+                <w:szCs w:val="30"/>
+              </w:rPr>
+            </w:r>
+            <w:r>
+              <w:rPr>
+                <w:rFonts w:ascii="Times New Roman" w:hAnsi="Times New Roman"/>
+                <w:noProof/>
+                <w:webHidden/>
+                <w:sz w:val="30"/>
+                <w:szCs w:val="30"/>
+              </w:rPr>
+              <w:fldChar w:fldCharType="separate"/>
+            </w:r>
+            <w:r>
+              <w:rPr>
+                <w:rFonts w:ascii="Times New Roman" w:hAnsi="Times New Roman"/>
+                <w:noProof/>
+                <w:webHidden/>
+                <w:sz w:val="30"/>
+                <w:szCs w:val="30"/>
+              </w:rPr>
+              <w:t>4</w:t>
+            </w:r>
+            <w:r>
+              <w:rPr>
+                <w:rFonts w:ascii="Times New Roman" w:hAnsi="Times New Roman"/>
+                <w:noProof/>
+                <w:webHidden/>
+                <w:sz w:val="30"/>
+                <w:szCs w:val="30"/>
+              </w:rPr>
+              <w:fldChar w:fldCharType="end"/>
+            </w:r>
+          </w:hyperlink>
+        </w:p>
+        <w:p>
+          <w:pPr>
+            <w:pStyle w:val="TOC3"/>
+            <w:tabs>
+              <w:tab w:val="left" w:pos="1100"/>
+              <w:tab w:val="right" w:leader="dot" w:pos="9350"/>
+            </w:tabs>
+            <w:rPr>
+              <w:rFonts w:ascii="Times New Roman" w:hAnsi="Times New Roman"/>
+              <w:noProof/>
+              <w:sz w:val="30"/>
+              <w:szCs w:val="30"/>
+            </w:rPr>
+          </w:pPr>
+          <w:hyperlink w:anchor="_Toc97154671" w:history="1">
+            <w:r>
+              <w:rPr>
+                <w:rStyle w:val="Hyperlink"/>
+                <w:rFonts w:ascii="Times New Roman" w:hAnsi="Times New Roman"/>
+                <w:noProof/>
+                <w:sz w:val="30"/>
+                <w:szCs w:val="30"/>
+              </w:rPr>
+              <w:t>1.1.</w:t>
+            </w:r>
+            <w:r>
+              <w:rPr>
+                <w:rFonts w:ascii="Times New Roman" w:hAnsi="Times New Roman"/>
+                <w:noProof/>
+                <w:sz w:val="30"/>
+                <w:szCs w:val="30"/>
+              </w:rPr>
+              <w:tab/>
+            </w:r>
+            <w:r>
+              <w:rPr>
+                <w:rStyle w:val="Hyperlink"/>
+                <w:rFonts w:ascii="Times New Roman" w:hAnsi="Times New Roman"/>
+                <w:noProof/>
+                <w:sz w:val="30"/>
+                <w:szCs w:val="30"/>
+              </w:rPr>
+              <w:t>Tổng quan về Trang (trang chủ):</w:t>
+            </w:r>
+            <w:r>
+              <w:rPr>
+                <w:rFonts w:ascii="Times New Roman" w:hAnsi="Times New Roman"/>
+                <w:noProof/>
+                <w:webHidden/>
+                <w:sz w:val="30"/>
+                <w:szCs w:val="30"/>
+              </w:rPr>
+              <w:tab/>
+            </w:r>
+            <w:r>
+              <w:rPr>
+                <w:rFonts w:ascii="Times New Roman" w:hAnsi="Times New Roman"/>
+                <w:noProof/>
+                <w:webHidden/>
+                <w:sz w:val="30"/>
+                <w:szCs w:val="30"/>
+              </w:rPr>
+              <w:fldChar w:fldCharType="begin"/>
+            </w:r>
+            <w:r>
+              <w:rPr>
+                <w:rFonts w:ascii="Times New Roman" w:hAnsi="Times New Roman"/>
+                <w:noProof/>
+                <w:webHidden/>
+                <w:sz w:val="30"/>
+                <w:szCs w:val="30"/>
+              </w:rPr>
+              <w:instrText xml:space="preserve"> PAGEREF _Toc97154671 \h </w:instrText>
+            </w:r>
+            <w:r>
+              <w:rPr>
+                <w:rFonts w:ascii="Times New Roman" w:hAnsi="Times New Roman"/>
+                <w:noProof/>
+                <w:webHidden/>
+                <w:sz w:val="30"/>
+                <w:szCs w:val="30"/>
+              </w:rPr>
+            </w:r>
+            <w:r>
+              <w:rPr>
+                <w:rFonts w:ascii="Times New Roman" w:hAnsi="Times New Roman"/>
+                <w:noProof/>
+                <w:webHidden/>
+                <w:sz w:val="30"/>
+                <w:szCs w:val="30"/>
+              </w:rPr>
+              <w:fldChar w:fldCharType="separate"/>
+            </w:r>
+            <w:r>
+              <w:rPr>
+                <w:rFonts w:ascii="Times New Roman" w:hAnsi="Times New Roman"/>
+                <w:noProof/>
+                <w:webHidden/>
+                <w:sz w:val="30"/>
+                <w:szCs w:val="30"/>
+              </w:rPr>
+              <w:t>4</w:t>
+            </w:r>
+            <w:r>
+              <w:rPr>
+                <w:rFonts w:ascii="Times New Roman" w:hAnsi="Times New Roman"/>
+                <w:noProof/>
+                <w:webHidden/>
+                <w:sz w:val="30"/>
+                <w:szCs w:val="30"/>
+              </w:rPr>
+              <w:fldChar w:fldCharType="end"/>
+            </w:r>
+          </w:hyperlink>
+        </w:p>
+        <w:p>
+          <w:pPr>
+            <w:pStyle w:val="TOC3"/>
+            <w:tabs>
+              <w:tab w:val="left" w:pos="1100"/>
+              <w:tab w:val="right" w:leader="dot" w:pos="9350"/>
+            </w:tabs>
+            <w:rPr>
+              <w:rFonts w:ascii="Times New Roman" w:hAnsi="Times New Roman"/>
+              <w:noProof/>
+              <w:sz w:val="30"/>
+              <w:szCs w:val="30"/>
+            </w:rPr>
+          </w:pPr>
+          <w:hyperlink w:anchor="_Toc97154672" w:history="1">
+            <w:r>
+              <w:rPr>
+                <w:rStyle w:val="Hyperlink"/>
+                <w:rFonts w:ascii="Times New Roman" w:hAnsi="Times New Roman"/>
+                <w:noProof/>
+                <w:sz w:val="30"/>
+                <w:szCs w:val="30"/>
+              </w:rPr>
+              <w:t>1.2.</w:t>
+            </w:r>
+            <w:r>
+              <w:rPr>
+                <w:rFonts w:ascii="Times New Roman" w:hAnsi="Times New Roman"/>
+                <w:noProof/>
+                <w:sz w:val="30"/>
+                <w:szCs w:val="30"/>
+              </w:rPr>
+              <w:tab/>
+            </w:r>
+            <w:r>
+              <w:rPr>
+                <w:rStyle w:val="Hyperlink"/>
+                <w:rFonts w:ascii="Times New Roman" w:hAnsi="Times New Roman"/>
+                <w:noProof/>
+                <w:sz w:val="30"/>
+                <w:szCs w:val="30"/>
+              </w:rPr>
+              <w:t>Thông tin thông báo</w:t>
+            </w:r>
+            <w:r>
+              <w:rPr>
+                <w:rFonts w:ascii="Times New Roman" w:hAnsi="Times New Roman"/>
+                <w:noProof/>
+                <w:webHidden/>
+                <w:sz w:val="30"/>
+                <w:szCs w:val="30"/>
+              </w:rPr>
+              <w:tab/>
+            </w:r>
+            <w:r>
+              <w:rPr>
+                <w:rFonts w:ascii="Times New Roman" w:hAnsi="Times New Roman"/>
+                <w:noProof/>
+                <w:webHidden/>
+                <w:sz w:val="30"/>
+                <w:szCs w:val="30"/>
+              </w:rPr>
+              <w:fldChar w:fldCharType="begin"/>
+            </w:r>
+            <w:r>
+              <w:rPr>
+                <w:rFonts w:ascii="Times New Roman" w:hAnsi="Times New Roman"/>
+                <w:noProof/>
+                <w:webHidden/>
+                <w:sz w:val="30"/>
+                <w:szCs w:val="30"/>
+              </w:rPr>
+              <w:instrText xml:space="preserve"> PAGEREF _Toc97154672 \h </w:instrText>
+            </w:r>
+            <w:r>
+              <w:rPr>
+                <w:rFonts w:ascii="Times New Roman" w:hAnsi="Times New Roman"/>
+                <w:noProof/>
+                <w:webHidden/>
+                <w:sz w:val="30"/>
+                <w:szCs w:val="30"/>
+              </w:rPr>
+            </w:r>
+            <w:r>
+              <w:rPr>
+                <w:rFonts w:ascii="Times New Roman" w:hAnsi="Times New Roman"/>
+                <w:noProof/>
+                <w:webHidden/>
+                <w:sz w:val="30"/>
+                <w:szCs w:val="30"/>
+              </w:rPr>
+              <w:fldChar w:fldCharType="separate"/>
+            </w:r>
+            <w:r>
+              <w:rPr>
+                <w:rFonts w:ascii="Times New Roman" w:hAnsi="Times New Roman"/>
+                <w:noProof/>
+                <w:webHidden/>
+                <w:sz w:val="30"/>
+                <w:szCs w:val="30"/>
+              </w:rPr>
+              <w:t>4</w:t>
+            </w:r>
+            <w:r>
+              <w:rPr>
+                <w:rFonts w:ascii="Times New Roman" w:hAnsi="Times New Roman"/>
+                <w:noProof/>
+                <w:webHidden/>
+                <w:sz w:val="30"/>
+                <w:szCs w:val="30"/>
+              </w:rPr>
+              <w:fldChar w:fldCharType="end"/>
+            </w:r>
+          </w:hyperlink>
+        </w:p>
+        <w:p>
+          <w:pPr>
+            <w:pStyle w:val="TOC3"/>
+            <w:tabs>
+              <w:tab w:val="left" w:pos="1100"/>
+              <w:tab w:val="right" w:leader="dot" w:pos="9350"/>
+            </w:tabs>
+            <w:rPr>
+              <w:rFonts w:ascii="Times New Roman" w:hAnsi="Times New Roman"/>
+              <w:noProof/>
+              <w:sz w:val="30"/>
+              <w:szCs w:val="30"/>
+            </w:rPr>
+          </w:pPr>
+          <w:hyperlink w:anchor="_Toc97154673" w:history="1">
+            <w:r>
+              <w:rPr>
+                <w:rStyle w:val="Hyperlink"/>
+                <w:rFonts w:ascii="Times New Roman" w:hAnsi="Times New Roman"/>
+                <w:noProof/>
+                <w:sz w:val="30"/>
+                <w:szCs w:val="30"/>
+              </w:rPr>
+              <w:t>1.3.</w:t>
+            </w:r>
+            <w:r>
+              <w:rPr>
+                <w:rFonts w:ascii="Times New Roman" w:hAnsi="Times New Roman"/>
+                <w:noProof/>
+                <w:sz w:val="30"/>
+                <w:szCs w:val="30"/>
+              </w:rPr>
+              <w:tab/>
+            </w:r>
+            <w:r>
+              <w:rPr>
+                <w:rStyle w:val="Hyperlink"/>
+                <w:rFonts w:ascii="Times New Roman" w:hAnsi="Times New Roman"/>
+                <w:noProof/>
+                <w:sz w:val="30"/>
+                <w:szCs w:val="30"/>
+              </w:rPr>
+              <w:t>Câu lạc bộ và nhóm</w:t>
+            </w:r>
+            <w:r>
+              <w:rPr>
+                <w:rFonts w:ascii="Times New Roman" w:hAnsi="Times New Roman"/>
+                <w:noProof/>
+                <w:webHidden/>
+                <w:sz w:val="30"/>
+                <w:szCs w:val="30"/>
+              </w:rPr>
+              <w:tab/>
+            </w:r>
+            <w:r>
+              <w:rPr>
+                <w:rFonts w:ascii="Times New Roman" w:hAnsi="Times New Roman"/>
+                <w:noProof/>
+                <w:webHidden/>
+                <w:sz w:val="30"/>
+                <w:szCs w:val="30"/>
+              </w:rPr>
+              <w:fldChar w:fldCharType="begin"/>
+            </w:r>
+            <w:r>
+              <w:rPr>
+                <w:rFonts w:ascii="Times New Roman" w:hAnsi="Times New Roman"/>
+                <w:noProof/>
+                <w:webHidden/>
+                <w:sz w:val="30"/>
+                <w:szCs w:val="30"/>
+              </w:rPr>
+              <w:instrText xml:space="preserve"> PAGEREF _Toc97154673 \h </w:instrText>
+            </w:r>
+            <w:r>
+              <w:rPr>
+                <w:rFonts w:ascii="Times New Roman" w:hAnsi="Times New Roman"/>
+                <w:noProof/>
+                <w:webHidden/>
+                <w:sz w:val="30"/>
+                <w:szCs w:val="30"/>
+              </w:rPr>
+            </w:r>
+            <w:r>
+              <w:rPr>
+                <w:rFonts w:ascii="Times New Roman" w:hAnsi="Times New Roman"/>
+                <w:noProof/>
+                <w:webHidden/>
+                <w:sz w:val="30"/>
+                <w:szCs w:val="30"/>
+              </w:rPr>
+              <w:fldChar w:fldCharType="separate"/>
+            </w:r>
+            <w:r>
+              <w:rPr>
+                <w:rFonts w:ascii="Times New Roman" w:hAnsi="Times New Roman"/>
+                <w:noProof/>
+                <w:webHidden/>
+                <w:sz w:val="30"/>
+                <w:szCs w:val="30"/>
+              </w:rPr>
+              <w:t>5</w:t>
+            </w:r>
+            <w:r>
+              <w:rPr>
+                <w:rFonts w:ascii="Times New Roman" w:hAnsi="Times New Roman"/>
+                <w:noProof/>
+                <w:webHidden/>
+                <w:sz w:val="30"/>
+                <w:szCs w:val="30"/>
+              </w:rPr>
+              <w:fldChar w:fldCharType="end"/>
+            </w:r>
+          </w:hyperlink>
+        </w:p>
+        <w:p>
+          <w:pPr>
+            <w:pStyle w:val="TOC3"/>
+            <w:tabs>
+              <w:tab w:val="left" w:pos="1100"/>
+              <w:tab w:val="right" w:leader="dot" w:pos="9350"/>
+            </w:tabs>
+            <w:rPr>
+              <w:rFonts w:ascii="Times New Roman" w:hAnsi="Times New Roman"/>
+              <w:noProof/>
+              <w:sz w:val="30"/>
+              <w:szCs w:val="30"/>
+            </w:rPr>
+          </w:pPr>
+          <w:hyperlink w:anchor="_Toc97154674" w:history="1">
+            <w:r>
+              <w:rPr>
+                <w:rStyle w:val="Hyperlink"/>
+                <w:rFonts w:ascii="Times New Roman" w:hAnsi="Times New Roman"/>
+                <w:noProof/>
+                <w:sz w:val="30"/>
+                <w:szCs w:val="30"/>
+              </w:rPr>
+              <w:t>1.4.</w:t>
+            </w:r>
+            <w:r>
+              <w:rPr>
+                <w:rFonts w:ascii="Times New Roman" w:hAnsi="Times New Roman"/>
+                <w:noProof/>
+                <w:sz w:val="30"/>
+                <w:szCs w:val="30"/>
+              </w:rPr>
+              <w:tab/>
+            </w:r>
+            <w:r>
+              <w:rPr>
+                <w:rStyle w:val="Hyperlink"/>
+                <w:rFonts w:ascii="Times New Roman" w:hAnsi="Times New Roman"/>
+                <w:noProof/>
+                <w:sz w:val="30"/>
+                <w:szCs w:val="30"/>
+              </w:rPr>
+              <w:t>Chi tiết câu lạc bộ.</w:t>
+            </w:r>
+            <w:r>
+              <w:rPr>
+                <w:rFonts w:ascii="Times New Roman" w:hAnsi="Times New Roman"/>
+                <w:noProof/>
+                <w:webHidden/>
+                <w:sz w:val="30"/>
+                <w:szCs w:val="30"/>
+              </w:rPr>
+              <w:tab/>
+            </w:r>
+            <w:r>
+              <w:rPr>
+                <w:rFonts w:ascii="Times New Roman" w:hAnsi="Times New Roman"/>
+                <w:noProof/>
+                <w:webHidden/>
+                <w:sz w:val="30"/>
+                <w:szCs w:val="30"/>
+              </w:rPr>
+              <w:fldChar w:fldCharType="begin"/>
+            </w:r>
+            <w:r>
+              <w:rPr>
+                <w:rFonts w:ascii="Times New Roman" w:hAnsi="Times New Roman"/>
+                <w:noProof/>
+                <w:webHidden/>
+                <w:sz w:val="30"/>
+                <w:szCs w:val="30"/>
+              </w:rPr>
+              <w:instrText xml:space="preserve"> PAGEREF _Toc97154674 \h </w:instrText>
+            </w:r>
+            <w:r>
+              <w:rPr>
+                <w:rFonts w:ascii="Times New Roman" w:hAnsi="Times New Roman"/>
+                <w:noProof/>
+                <w:webHidden/>
+                <w:sz w:val="30"/>
+                <w:szCs w:val="30"/>
+              </w:rPr>
+            </w:r>
+            <w:r>
+              <w:rPr>
+                <w:rFonts w:ascii="Times New Roman" w:hAnsi="Times New Roman"/>
+                <w:noProof/>
+                <w:webHidden/>
+                <w:sz w:val="30"/>
+                <w:szCs w:val="30"/>
+              </w:rPr>
+              <w:fldChar w:fldCharType="separate"/>
+            </w:r>
+            <w:r>
+              <w:rPr>
+                <w:rFonts w:ascii="Times New Roman" w:hAnsi="Times New Roman"/>
+                <w:noProof/>
+                <w:webHidden/>
+                <w:sz w:val="30"/>
+                <w:szCs w:val="30"/>
+              </w:rPr>
+              <w:t>5</w:t>
+            </w:r>
+            <w:r>
+              <w:rPr>
+                <w:rFonts w:ascii="Times New Roman" w:hAnsi="Times New Roman"/>
+                <w:noProof/>
+                <w:webHidden/>
+                <w:sz w:val="30"/>
+                <w:szCs w:val="30"/>
+              </w:rPr>
+              <w:fldChar w:fldCharType="end"/>
+            </w:r>
+          </w:hyperlink>
+        </w:p>
+        <w:p>
+          <w:pPr>
+            <w:pStyle w:val="TOC2"/>
+            <w:tabs>
+              <w:tab w:val="left" w:pos="660"/>
+              <w:tab w:val="right" w:leader="dot" w:pos="9350"/>
+            </w:tabs>
+            <w:rPr>
+              <w:rFonts w:ascii="Times New Roman" w:hAnsi="Times New Roman"/>
+              <w:noProof/>
+              <w:sz w:val="30"/>
+              <w:szCs w:val="30"/>
+            </w:rPr>
+          </w:pPr>
+          <w:hyperlink w:anchor="_Toc97154675" w:history="1">
+            <w:r>
+              <w:rPr>
+                <w:rStyle w:val="Hyperlink"/>
+                <w:rFonts w:ascii="Times New Roman" w:hAnsi="Times New Roman"/>
+                <w:noProof/>
+                <w:sz w:val="30"/>
+                <w:szCs w:val="30"/>
+              </w:rPr>
+              <w:t>2.</w:t>
+            </w:r>
+            <w:r>
+              <w:rPr>
+                <w:rFonts w:ascii="Times New Roman" w:hAnsi="Times New Roman"/>
+                <w:noProof/>
+                <w:sz w:val="30"/>
+                <w:szCs w:val="30"/>
+              </w:rPr>
+              <w:tab/>
+            </w:r>
+            <w:r>
+              <w:rPr>
+                <w:rStyle w:val="Hyperlink"/>
+                <w:rFonts w:ascii="Times New Roman" w:hAnsi="Times New Roman"/>
+                <w:noProof/>
+                <w:sz w:val="30"/>
+                <w:szCs w:val="30"/>
+              </w:rPr>
+              <w:t>Tính năng về tài khoản</w:t>
+            </w:r>
+            <w:r>
+              <w:rPr>
+                <w:rFonts w:ascii="Times New Roman" w:hAnsi="Times New Roman"/>
+                <w:noProof/>
+                <w:webHidden/>
+                <w:sz w:val="30"/>
+                <w:szCs w:val="30"/>
+              </w:rPr>
+              <w:tab/>
+            </w:r>
+            <w:r>
+              <w:rPr>
+                <w:rFonts w:ascii="Times New Roman" w:hAnsi="Times New Roman"/>
+                <w:noProof/>
+                <w:webHidden/>
+                <w:sz w:val="30"/>
+                <w:szCs w:val="30"/>
+              </w:rPr>
+              <w:fldChar w:fldCharType="begin"/>
+            </w:r>
+            <w:r>
+              <w:rPr>
+                <w:rFonts w:ascii="Times New Roman" w:hAnsi="Times New Roman"/>
+                <w:noProof/>
+                <w:webHidden/>
+                <w:sz w:val="30"/>
+                <w:szCs w:val="30"/>
+              </w:rPr>
+              <w:instrText xml:space="preserve"> PAGEREF _Toc97154675 \h </w:instrText>
+            </w:r>
+            <w:r>
+              <w:rPr>
+                <w:rFonts w:ascii="Times New Roman" w:hAnsi="Times New Roman"/>
+                <w:noProof/>
+                <w:webHidden/>
+                <w:sz w:val="30"/>
+                <w:szCs w:val="30"/>
+              </w:rPr>
+            </w:r>
+            <w:r>
+              <w:rPr>
+                <w:rFonts w:ascii="Times New Roman" w:hAnsi="Times New Roman"/>
+                <w:noProof/>
+                <w:webHidden/>
+                <w:sz w:val="30"/>
+                <w:szCs w:val="30"/>
+              </w:rPr>
+              <w:fldChar w:fldCharType="separate"/>
+            </w:r>
+            <w:r>
+              <w:rPr>
+                <w:rFonts w:ascii="Times New Roman" w:hAnsi="Times New Roman"/>
+                <w:noProof/>
+                <w:webHidden/>
+                <w:sz w:val="30"/>
+                <w:szCs w:val="30"/>
+              </w:rPr>
+              <w:t>5</w:t>
+            </w:r>
+            <w:r>
+              <w:rPr>
+                <w:rFonts w:ascii="Times New Roman" w:hAnsi="Times New Roman"/>
+                <w:noProof/>
+                <w:webHidden/>
+                <w:sz w:val="30"/>
+                <w:szCs w:val="30"/>
+              </w:rPr>
+              <w:fldChar w:fldCharType="end"/>
+            </w:r>
+          </w:hyperlink>
+        </w:p>
+        <w:p>
+          <w:pPr>
+            <w:pStyle w:val="TOC1"/>
+            <w:tabs>
+              <w:tab w:val="left" w:pos="660"/>
+              <w:tab w:val="right" w:leader="dot" w:pos="9350"/>
+            </w:tabs>
+            <w:rPr>
+              <w:rFonts w:ascii="Times New Roman" w:hAnsi="Times New Roman"/>
+              <w:noProof/>
+              <w:sz w:val="30"/>
+              <w:szCs w:val="30"/>
+            </w:rPr>
+          </w:pPr>
+          <w:hyperlink w:anchor="_Toc97154676" w:history="1">
+            <w:r>
+              <w:rPr>
+                <w:rStyle w:val="Hyperlink"/>
+                <w:rFonts w:ascii="Times New Roman" w:hAnsi="Times New Roman"/>
+                <w:b/>
+                <w:bCs/>
+                <w:noProof/>
+                <w:sz w:val="30"/>
+                <w:szCs w:val="30"/>
+              </w:rPr>
+              <w:t>IV.</w:t>
+            </w:r>
+            <w:r>
+              <w:rPr>
+                <w:rFonts w:ascii="Times New Roman" w:hAnsi="Times New Roman"/>
+                <w:noProof/>
+                <w:sz w:val="30"/>
+                <w:szCs w:val="30"/>
+              </w:rPr>
+              <w:tab/>
+            </w:r>
+            <w:r>
+              <w:rPr>
+                <w:rStyle w:val="Hyperlink"/>
+                <w:rFonts w:ascii="Times New Roman" w:hAnsi="Times New Roman"/>
+                <w:b/>
+                <w:bCs/>
+                <w:noProof/>
+                <w:sz w:val="30"/>
+                <w:szCs w:val="30"/>
+              </w:rPr>
+              <w:t>Phân tích chức năng của quản lý câu lạc bộ</w:t>
+            </w:r>
+            <w:r>
+              <w:rPr>
+                <w:rFonts w:ascii="Times New Roman" w:hAnsi="Times New Roman"/>
+                <w:noProof/>
+                <w:webHidden/>
+                <w:sz w:val="30"/>
+                <w:szCs w:val="30"/>
+              </w:rPr>
+              <w:tab/>
+            </w:r>
+            <w:r>
+              <w:rPr>
+                <w:rFonts w:ascii="Times New Roman" w:hAnsi="Times New Roman"/>
+                <w:noProof/>
+                <w:webHidden/>
+                <w:sz w:val="30"/>
+                <w:szCs w:val="30"/>
+              </w:rPr>
+              <w:fldChar w:fldCharType="begin"/>
+            </w:r>
+            <w:r>
+              <w:rPr>
+                <w:rFonts w:ascii="Times New Roman" w:hAnsi="Times New Roman"/>
+                <w:noProof/>
+                <w:webHidden/>
+                <w:sz w:val="30"/>
+                <w:szCs w:val="30"/>
+              </w:rPr>
+              <w:instrText xml:space="preserve"> PAGEREF _Toc97154676 \h </w:instrText>
+            </w:r>
+            <w:r>
+              <w:rPr>
+                <w:rFonts w:ascii="Times New Roman" w:hAnsi="Times New Roman"/>
+                <w:noProof/>
+                <w:webHidden/>
+                <w:sz w:val="30"/>
+                <w:szCs w:val="30"/>
+              </w:rPr>
+            </w:r>
+            <w:r>
+              <w:rPr>
+                <w:rFonts w:ascii="Times New Roman" w:hAnsi="Times New Roman"/>
+                <w:noProof/>
+                <w:webHidden/>
+                <w:sz w:val="30"/>
+                <w:szCs w:val="30"/>
+              </w:rPr>
+              <w:fldChar w:fldCharType="separate"/>
+            </w:r>
+            <w:r>
+              <w:rPr>
+                <w:rFonts w:ascii="Times New Roman" w:hAnsi="Times New Roman"/>
+                <w:noProof/>
+                <w:webHidden/>
+                <w:sz w:val="30"/>
+                <w:szCs w:val="30"/>
+              </w:rPr>
+              <w:t>7</w:t>
+            </w:r>
+            <w:r>
+              <w:rPr>
+                <w:rFonts w:ascii="Times New Roman" w:hAnsi="Times New Roman"/>
+                <w:noProof/>
+                <w:webHidden/>
+                <w:sz w:val="30"/>
+                <w:szCs w:val="30"/>
+              </w:rPr>
+              <w:fldChar w:fldCharType="end"/>
+            </w:r>
+          </w:hyperlink>
+        </w:p>
+        <w:p>
+          <w:pPr>
+            <w:pStyle w:val="TOC2"/>
+            <w:tabs>
+              <w:tab w:val="left" w:pos="660"/>
+              <w:tab w:val="right" w:leader="dot" w:pos="9350"/>
+            </w:tabs>
+            <w:rPr>
+              <w:rFonts w:ascii="Times New Roman" w:hAnsi="Times New Roman"/>
+              <w:noProof/>
+              <w:sz w:val="30"/>
+              <w:szCs w:val="30"/>
+            </w:rPr>
+          </w:pPr>
+          <w:hyperlink w:anchor="_Toc97154677" w:history="1">
+            <w:r>
+              <w:rPr>
+                <w:rStyle w:val="Hyperlink"/>
+                <w:rFonts w:ascii="Times New Roman" w:hAnsi="Times New Roman"/>
+                <w:noProof/>
+                <w:sz w:val="30"/>
+                <w:szCs w:val="30"/>
+              </w:rPr>
+              <w:t>1.</w:t>
+            </w:r>
+            <w:r>
+              <w:rPr>
+                <w:rFonts w:ascii="Times New Roman" w:hAnsi="Times New Roman"/>
+                <w:noProof/>
+                <w:sz w:val="30"/>
+                <w:szCs w:val="30"/>
+              </w:rPr>
+              <w:tab/>
+            </w:r>
+            <w:r>
+              <w:rPr>
+                <w:rStyle w:val="Hyperlink"/>
+                <w:rFonts w:ascii="Times New Roman" w:hAnsi="Times New Roman"/>
+                <w:noProof/>
+                <w:sz w:val="30"/>
+                <w:szCs w:val="30"/>
+              </w:rPr>
+              <w:t>Tổng Quan</w:t>
+            </w:r>
+            <w:r>
+              <w:rPr>
+                <w:rFonts w:ascii="Times New Roman" w:hAnsi="Times New Roman"/>
+                <w:noProof/>
+                <w:webHidden/>
+                <w:sz w:val="30"/>
+                <w:szCs w:val="30"/>
+              </w:rPr>
+              <w:tab/>
+            </w:r>
+            <w:r>
+              <w:rPr>
+                <w:rFonts w:ascii="Times New Roman" w:hAnsi="Times New Roman"/>
+                <w:noProof/>
+                <w:webHidden/>
+                <w:sz w:val="30"/>
+                <w:szCs w:val="30"/>
+              </w:rPr>
+              <w:fldChar w:fldCharType="begin"/>
+            </w:r>
+            <w:r>
+              <w:rPr>
+                <w:rFonts w:ascii="Times New Roman" w:hAnsi="Times New Roman"/>
+                <w:noProof/>
+                <w:webHidden/>
+                <w:sz w:val="30"/>
+                <w:szCs w:val="30"/>
+              </w:rPr>
+              <w:instrText xml:space="preserve"> PAGEREF _Toc97154677 \h </w:instrText>
+            </w:r>
+            <w:r>
+              <w:rPr>
+                <w:rFonts w:ascii="Times New Roman" w:hAnsi="Times New Roman"/>
+                <w:noProof/>
+                <w:webHidden/>
+                <w:sz w:val="30"/>
+                <w:szCs w:val="30"/>
+              </w:rPr>
+            </w:r>
+            <w:r>
+              <w:rPr>
+                <w:rFonts w:ascii="Times New Roman" w:hAnsi="Times New Roman"/>
+                <w:noProof/>
+                <w:webHidden/>
+                <w:sz w:val="30"/>
+                <w:szCs w:val="30"/>
+              </w:rPr>
+              <w:fldChar w:fldCharType="separate"/>
+            </w:r>
+            <w:r>
+              <w:rPr>
+                <w:rFonts w:ascii="Times New Roman" w:hAnsi="Times New Roman"/>
+                <w:noProof/>
+                <w:webHidden/>
+                <w:sz w:val="30"/>
+                <w:szCs w:val="30"/>
+              </w:rPr>
+              <w:t>7</w:t>
+            </w:r>
+            <w:r>
+              <w:rPr>
+                <w:rFonts w:ascii="Times New Roman" w:hAnsi="Times New Roman"/>
+                <w:noProof/>
+                <w:webHidden/>
+                <w:sz w:val="30"/>
+                <w:szCs w:val="30"/>
+              </w:rPr>
+              <w:fldChar w:fldCharType="end"/>
+            </w:r>
+          </w:hyperlink>
+        </w:p>
+        <w:p>
+          <w:pPr>
+            <w:pStyle w:val="TOC2"/>
+            <w:tabs>
+              <w:tab w:val="left" w:pos="660"/>
+              <w:tab w:val="right" w:leader="dot" w:pos="9350"/>
+            </w:tabs>
+            <w:rPr>
+              <w:rFonts w:ascii="Times New Roman" w:hAnsi="Times New Roman"/>
+              <w:noProof/>
+              <w:sz w:val="30"/>
+              <w:szCs w:val="30"/>
+            </w:rPr>
+          </w:pPr>
+          <w:hyperlink w:anchor="_Toc97154678" w:history="1">
+            <w:r>
+              <w:rPr>
+                <w:rStyle w:val="Hyperlink"/>
+                <w:rFonts w:ascii="Times New Roman" w:hAnsi="Times New Roman"/>
+                <w:noProof/>
+                <w:sz w:val="30"/>
+                <w:szCs w:val="30"/>
+              </w:rPr>
+              <w:t>2.</w:t>
+            </w:r>
+            <w:r>
+              <w:rPr>
+                <w:rFonts w:ascii="Times New Roman" w:hAnsi="Times New Roman"/>
+                <w:noProof/>
+                <w:sz w:val="30"/>
+                <w:szCs w:val="30"/>
+              </w:rPr>
+              <w:tab/>
+            </w:r>
+            <w:r>
+              <w:rPr>
+                <w:rStyle w:val="Hyperlink"/>
+                <w:rFonts w:ascii="Times New Roman" w:hAnsi="Times New Roman"/>
+                <w:noProof/>
+                <w:sz w:val="30"/>
+                <w:szCs w:val="30"/>
+              </w:rPr>
+              <w:t>Quản lý thành viên:</w:t>
+            </w:r>
+            <w:r>
+              <w:rPr>
+                <w:rFonts w:ascii="Times New Roman" w:hAnsi="Times New Roman"/>
+                <w:noProof/>
+                <w:webHidden/>
+                <w:sz w:val="30"/>
+                <w:szCs w:val="30"/>
+              </w:rPr>
+              <w:tab/>
+            </w:r>
+            <w:r>
+              <w:rPr>
+                <w:rFonts w:ascii="Times New Roman" w:hAnsi="Times New Roman"/>
+                <w:noProof/>
+                <w:webHidden/>
+                <w:sz w:val="30"/>
+                <w:szCs w:val="30"/>
+              </w:rPr>
+              <w:fldChar w:fldCharType="begin"/>
+            </w:r>
+            <w:r>
+              <w:rPr>
+                <w:rFonts w:ascii="Times New Roman" w:hAnsi="Times New Roman"/>
+                <w:noProof/>
+                <w:webHidden/>
+                <w:sz w:val="30"/>
+                <w:szCs w:val="30"/>
+              </w:rPr>
+              <w:instrText xml:space="preserve"> PAGEREF _Toc97154678 \h </w:instrText>
+            </w:r>
+            <w:r>
+              <w:rPr>
+                <w:rFonts w:ascii="Times New Roman" w:hAnsi="Times New Roman"/>
+                <w:noProof/>
+                <w:webHidden/>
+                <w:sz w:val="30"/>
+                <w:szCs w:val="30"/>
+              </w:rPr>
+            </w:r>
+            <w:r>
+              <w:rPr>
+                <w:rFonts w:ascii="Times New Roman" w:hAnsi="Times New Roman"/>
+                <w:noProof/>
+                <w:webHidden/>
+                <w:sz w:val="30"/>
+                <w:szCs w:val="30"/>
+              </w:rPr>
+              <w:fldChar w:fldCharType="separate"/>
+            </w:r>
+            <w:r>
+              <w:rPr>
+                <w:rFonts w:ascii="Times New Roman" w:hAnsi="Times New Roman"/>
+                <w:noProof/>
+                <w:webHidden/>
+                <w:sz w:val="30"/>
+                <w:szCs w:val="30"/>
+              </w:rPr>
+              <w:t>7</w:t>
+            </w:r>
+            <w:r>
+              <w:rPr>
+                <w:rFonts w:ascii="Times New Roman" w:hAnsi="Times New Roman"/>
+                <w:noProof/>
+                <w:webHidden/>
+                <w:sz w:val="30"/>
+                <w:szCs w:val="30"/>
+              </w:rPr>
+              <w:fldChar w:fldCharType="end"/>
+            </w:r>
+          </w:hyperlink>
+        </w:p>
+        <w:p>
+          <w:pPr>
+            <w:pStyle w:val="TOC2"/>
+            <w:tabs>
+              <w:tab w:val="left" w:pos="660"/>
+              <w:tab w:val="right" w:leader="dot" w:pos="9350"/>
+            </w:tabs>
+            <w:rPr>
+              <w:rFonts w:ascii="Times New Roman" w:hAnsi="Times New Roman"/>
+              <w:noProof/>
+              <w:sz w:val="30"/>
+              <w:szCs w:val="30"/>
+            </w:rPr>
+          </w:pPr>
+          <w:hyperlink w:anchor="_Toc97154679" w:history="1">
+            <w:r>
+              <w:rPr>
+                <w:rStyle w:val="Hyperlink"/>
+                <w:rFonts w:ascii="Times New Roman" w:hAnsi="Times New Roman"/>
+                <w:noProof/>
+                <w:sz w:val="30"/>
+                <w:szCs w:val="30"/>
+              </w:rPr>
+              <w:t>3.</w:t>
+            </w:r>
+            <w:r>
+              <w:rPr>
+                <w:rFonts w:ascii="Times New Roman" w:hAnsi="Times New Roman"/>
+                <w:noProof/>
+                <w:sz w:val="30"/>
+                <w:szCs w:val="30"/>
+              </w:rPr>
+              <w:tab/>
+            </w:r>
+            <w:r>
+              <w:rPr>
+                <w:rStyle w:val="Hyperlink"/>
+                <w:rFonts w:ascii="Times New Roman" w:hAnsi="Times New Roman"/>
+                <w:noProof/>
+                <w:sz w:val="30"/>
+                <w:szCs w:val="30"/>
+              </w:rPr>
+              <w:t>Quản lý bài đăng thông báo</w:t>
+            </w:r>
+            <w:r>
+              <w:rPr>
+                <w:rFonts w:ascii="Times New Roman" w:hAnsi="Times New Roman"/>
+                <w:noProof/>
+                <w:webHidden/>
+                <w:sz w:val="30"/>
+                <w:szCs w:val="30"/>
+              </w:rPr>
+              <w:tab/>
+            </w:r>
+            <w:r>
+              <w:rPr>
+                <w:rFonts w:ascii="Times New Roman" w:hAnsi="Times New Roman"/>
+                <w:noProof/>
+                <w:webHidden/>
+                <w:sz w:val="30"/>
+                <w:szCs w:val="30"/>
+              </w:rPr>
+              <w:fldChar w:fldCharType="begin"/>
+            </w:r>
+            <w:r>
+              <w:rPr>
+                <w:rFonts w:ascii="Times New Roman" w:hAnsi="Times New Roman"/>
+                <w:noProof/>
+                <w:webHidden/>
+                <w:sz w:val="30"/>
+                <w:szCs w:val="30"/>
+              </w:rPr>
+              <w:instrText xml:space="preserve"> PAGEREF _Toc97154679 \h </w:instrText>
+            </w:r>
+            <w:r>
+              <w:rPr>
+                <w:rFonts w:ascii="Times New Roman" w:hAnsi="Times New Roman"/>
+                <w:noProof/>
+                <w:webHidden/>
+                <w:sz w:val="30"/>
+                <w:szCs w:val="30"/>
+              </w:rPr>
+            </w:r>
+            <w:r>
+              <w:rPr>
+                <w:rFonts w:ascii="Times New Roman" w:hAnsi="Times New Roman"/>
+                <w:noProof/>
+                <w:webHidden/>
+                <w:sz w:val="30"/>
+                <w:szCs w:val="30"/>
+              </w:rPr>
+              <w:fldChar w:fldCharType="separate"/>
+            </w:r>
+            <w:r>
+              <w:rPr>
+                <w:rFonts w:ascii="Times New Roman" w:hAnsi="Times New Roman"/>
+                <w:noProof/>
+                <w:webHidden/>
+                <w:sz w:val="30"/>
+                <w:szCs w:val="30"/>
+              </w:rPr>
+              <w:t>7</w:t>
+            </w:r>
+            <w:r>
+              <w:rPr>
+                <w:rFonts w:ascii="Times New Roman" w:hAnsi="Times New Roman"/>
+                <w:noProof/>
+                <w:webHidden/>
+                <w:sz w:val="30"/>
+                <w:szCs w:val="30"/>
+              </w:rPr>
+              <w:fldChar w:fldCharType="end"/>
+            </w:r>
+          </w:hyperlink>
+        </w:p>
+        <w:p>
+          <w:pPr>
+            <w:pStyle w:val="TOC2"/>
+            <w:tabs>
+              <w:tab w:val="left" w:pos="660"/>
+              <w:tab w:val="right" w:leader="dot" w:pos="9350"/>
+            </w:tabs>
+            <w:rPr>
+              <w:rFonts w:ascii="Times New Roman" w:hAnsi="Times New Roman"/>
+              <w:noProof/>
+              <w:sz w:val="30"/>
+              <w:szCs w:val="30"/>
+            </w:rPr>
+          </w:pPr>
+          <w:hyperlink w:anchor="_Toc97154680" w:history="1">
+            <w:r>
+              <w:rPr>
+                <w:rStyle w:val="Hyperlink"/>
+                <w:rFonts w:ascii="Times New Roman" w:hAnsi="Times New Roman"/>
+                <w:noProof/>
+                <w:sz w:val="30"/>
+                <w:szCs w:val="30"/>
+              </w:rPr>
+              <w:t>4.</w:t>
+            </w:r>
+            <w:r>
+              <w:rPr>
+                <w:rFonts w:ascii="Times New Roman" w:hAnsi="Times New Roman"/>
+                <w:noProof/>
+                <w:sz w:val="30"/>
+                <w:szCs w:val="30"/>
+              </w:rPr>
+              <w:tab/>
+            </w:r>
+            <w:r>
+              <w:rPr>
+                <w:rStyle w:val="Hyperlink"/>
+                <w:rFonts w:ascii="Times New Roman" w:hAnsi="Times New Roman"/>
+                <w:noProof/>
+                <w:sz w:val="30"/>
+                <w:szCs w:val="30"/>
+              </w:rPr>
+              <w:t>Nhắn tin</w:t>
+            </w:r>
+            <w:r>
+              <w:rPr>
+                <w:rFonts w:ascii="Times New Roman" w:hAnsi="Times New Roman"/>
+                <w:noProof/>
+                <w:webHidden/>
+                <w:sz w:val="30"/>
+                <w:szCs w:val="30"/>
+              </w:rPr>
+              <w:tab/>
+            </w:r>
+            <w:r>
+              <w:rPr>
+                <w:rFonts w:ascii="Times New Roman" w:hAnsi="Times New Roman"/>
+                <w:noProof/>
+                <w:webHidden/>
+                <w:sz w:val="30"/>
+                <w:szCs w:val="30"/>
+              </w:rPr>
+              <w:fldChar w:fldCharType="begin"/>
+            </w:r>
+            <w:r>
+              <w:rPr>
+                <w:rFonts w:ascii="Times New Roman" w:hAnsi="Times New Roman"/>
+                <w:noProof/>
+                <w:webHidden/>
+                <w:sz w:val="30"/>
+                <w:szCs w:val="30"/>
+              </w:rPr>
+              <w:instrText xml:space="preserve"> PAGEREF _Toc97154680 \h </w:instrText>
+            </w:r>
+            <w:r>
+              <w:rPr>
+                <w:rFonts w:ascii="Times New Roman" w:hAnsi="Times New Roman"/>
+                <w:noProof/>
+                <w:webHidden/>
+                <w:sz w:val="30"/>
+                <w:szCs w:val="30"/>
+              </w:rPr>
+            </w:r>
+            <w:r>
+              <w:rPr>
+                <w:rFonts w:ascii="Times New Roman" w:hAnsi="Times New Roman"/>
+                <w:noProof/>
+                <w:webHidden/>
+                <w:sz w:val="30"/>
+                <w:szCs w:val="30"/>
+              </w:rPr>
+              <w:fldChar w:fldCharType="separate"/>
+            </w:r>
+            <w:r>
+              <w:rPr>
+                <w:rFonts w:ascii="Times New Roman" w:hAnsi="Times New Roman"/>
+                <w:noProof/>
+                <w:webHidden/>
+                <w:sz w:val="30"/>
+                <w:szCs w:val="30"/>
+              </w:rPr>
+              <w:t>7</w:t>
+            </w:r>
+            <w:r>
+              <w:rPr>
+                <w:rFonts w:ascii="Times New Roman" w:hAnsi="Times New Roman"/>
+                <w:noProof/>
+                <w:webHidden/>
+                <w:sz w:val="30"/>
+                <w:szCs w:val="30"/>
+              </w:rPr>
+              <w:fldChar w:fldCharType="end"/>
+            </w:r>
+          </w:hyperlink>
+        </w:p>
+        <w:p>
+          <w:pPr>
+            <w:pStyle w:val="TOC2"/>
+            <w:tabs>
+              <w:tab w:val="left" w:pos="660"/>
+              <w:tab w:val="right" w:leader="dot" w:pos="9350"/>
+            </w:tabs>
+            <w:rPr>
+              <w:rFonts w:ascii="Times New Roman" w:hAnsi="Times New Roman"/>
+              <w:noProof/>
+              <w:sz w:val="30"/>
+              <w:szCs w:val="30"/>
+            </w:rPr>
+          </w:pPr>
+          <w:hyperlink w:anchor="_Toc97154681" w:history="1">
+            <w:r>
+              <w:rPr>
+                <w:rStyle w:val="Hyperlink"/>
+                <w:rFonts w:ascii="Times New Roman" w:hAnsi="Times New Roman"/>
+                <w:noProof/>
+                <w:sz w:val="30"/>
+                <w:szCs w:val="30"/>
+              </w:rPr>
+              <w:t>5.</w:t>
+            </w:r>
+            <w:r>
+              <w:rPr>
+                <w:rFonts w:ascii="Times New Roman" w:hAnsi="Times New Roman"/>
+                <w:noProof/>
+                <w:sz w:val="30"/>
+                <w:szCs w:val="30"/>
+              </w:rPr>
+              <w:tab/>
+            </w:r>
+            <w:r>
+              <w:rPr>
+                <w:rStyle w:val="Hyperlink"/>
+                <w:rFonts w:ascii="Times New Roman" w:hAnsi="Times New Roman"/>
+                <w:noProof/>
+                <w:sz w:val="30"/>
+                <w:szCs w:val="30"/>
+              </w:rPr>
+              <w:t>Chỉnh sửa thông tin của clb</w:t>
+            </w:r>
+            <w:r>
+              <w:rPr>
+                <w:rFonts w:ascii="Times New Roman" w:hAnsi="Times New Roman"/>
+                <w:noProof/>
+                <w:webHidden/>
+                <w:sz w:val="30"/>
+                <w:szCs w:val="30"/>
+              </w:rPr>
+              <w:tab/>
+            </w:r>
+            <w:r>
+              <w:rPr>
+                <w:rFonts w:ascii="Times New Roman" w:hAnsi="Times New Roman"/>
+                <w:noProof/>
+                <w:webHidden/>
+                <w:sz w:val="30"/>
+                <w:szCs w:val="30"/>
+              </w:rPr>
+              <w:fldChar w:fldCharType="begin"/>
+            </w:r>
+            <w:r>
+              <w:rPr>
+                <w:rFonts w:ascii="Times New Roman" w:hAnsi="Times New Roman"/>
+                <w:noProof/>
+                <w:webHidden/>
+                <w:sz w:val="30"/>
+                <w:szCs w:val="30"/>
+              </w:rPr>
+              <w:instrText xml:space="preserve"> PAGEREF _Toc97154681 \h </w:instrText>
+            </w:r>
+            <w:r>
+              <w:rPr>
+                <w:rFonts w:ascii="Times New Roman" w:hAnsi="Times New Roman"/>
+                <w:noProof/>
+                <w:webHidden/>
+                <w:sz w:val="30"/>
+                <w:szCs w:val="30"/>
+              </w:rPr>
+            </w:r>
+            <w:r>
+              <w:rPr>
+                <w:rFonts w:ascii="Times New Roman" w:hAnsi="Times New Roman"/>
+                <w:noProof/>
+                <w:webHidden/>
+                <w:sz w:val="30"/>
+                <w:szCs w:val="30"/>
+              </w:rPr>
+              <w:fldChar w:fldCharType="separate"/>
+            </w:r>
+            <w:r>
+              <w:rPr>
+                <w:rFonts w:ascii="Times New Roman" w:hAnsi="Times New Roman"/>
+                <w:noProof/>
+                <w:webHidden/>
+                <w:sz w:val="30"/>
+                <w:szCs w:val="30"/>
+              </w:rPr>
+              <w:t>7</w:t>
+            </w:r>
+            <w:r>
+              <w:rPr>
+                <w:rFonts w:ascii="Times New Roman" w:hAnsi="Times New Roman"/>
+                <w:noProof/>
+                <w:webHidden/>
+                <w:sz w:val="30"/>
+                <w:szCs w:val="30"/>
+              </w:rPr>
+              <w:fldChar w:fldCharType="end"/>
+            </w:r>
+          </w:hyperlink>
+        </w:p>
+        <w:p>
+          <w:pPr>
+            <w:pStyle w:val="TOC1"/>
+            <w:tabs>
+              <w:tab w:val="left" w:pos="440"/>
+              <w:tab w:val="right" w:leader="dot" w:pos="9350"/>
+            </w:tabs>
+            <w:rPr>
+              <w:rFonts w:ascii="Times New Roman" w:hAnsi="Times New Roman"/>
+              <w:noProof/>
+              <w:sz w:val="30"/>
+              <w:szCs w:val="30"/>
+            </w:rPr>
+          </w:pPr>
+          <w:hyperlink w:anchor="_Toc97154682" w:history="1">
+            <w:r>
+              <w:rPr>
+                <w:rStyle w:val="Hyperlink"/>
+                <w:rFonts w:ascii="Times New Roman" w:hAnsi="Times New Roman"/>
+                <w:b/>
+                <w:bCs/>
+                <w:noProof/>
+                <w:sz w:val="30"/>
+                <w:szCs w:val="30"/>
+              </w:rPr>
+              <w:t>V.</w:t>
+            </w:r>
+            <w:r>
+              <w:rPr>
+                <w:rFonts w:ascii="Times New Roman" w:hAnsi="Times New Roman"/>
+                <w:noProof/>
+                <w:sz w:val="30"/>
+                <w:szCs w:val="30"/>
+              </w:rPr>
+              <w:tab/>
+            </w:r>
+            <w:r>
+              <w:rPr>
+                <w:rStyle w:val="Hyperlink"/>
+                <w:rFonts w:ascii="Times New Roman" w:hAnsi="Times New Roman"/>
+                <w:b/>
+                <w:bCs/>
+                <w:noProof/>
+                <w:sz w:val="30"/>
+                <w:szCs w:val="30"/>
+              </w:rPr>
+              <w:t>Phân tích chức năng admin</w:t>
+            </w:r>
+            <w:r>
+              <w:rPr>
+                <w:rFonts w:ascii="Times New Roman" w:hAnsi="Times New Roman"/>
+                <w:noProof/>
+                <w:webHidden/>
+                <w:sz w:val="30"/>
+                <w:szCs w:val="30"/>
+              </w:rPr>
+              <w:tab/>
+            </w:r>
+            <w:r>
+              <w:rPr>
+                <w:rFonts w:ascii="Times New Roman" w:hAnsi="Times New Roman"/>
+                <w:noProof/>
+                <w:webHidden/>
+                <w:sz w:val="30"/>
+                <w:szCs w:val="30"/>
+              </w:rPr>
+              <w:fldChar w:fldCharType="begin"/>
+            </w:r>
+            <w:r>
+              <w:rPr>
+                <w:rFonts w:ascii="Times New Roman" w:hAnsi="Times New Roman"/>
+                <w:noProof/>
+                <w:webHidden/>
+                <w:sz w:val="30"/>
+                <w:szCs w:val="30"/>
+              </w:rPr>
+              <w:instrText xml:space="preserve"> PAGEREF _Toc97154682 \h </w:instrText>
+            </w:r>
+            <w:r>
+              <w:rPr>
+                <w:rFonts w:ascii="Times New Roman" w:hAnsi="Times New Roman"/>
+                <w:noProof/>
+                <w:webHidden/>
+                <w:sz w:val="30"/>
+                <w:szCs w:val="30"/>
+              </w:rPr>
+            </w:r>
+            <w:r>
+              <w:rPr>
+                <w:rFonts w:ascii="Times New Roman" w:hAnsi="Times New Roman"/>
+                <w:noProof/>
+                <w:webHidden/>
+                <w:sz w:val="30"/>
+                <w:szCs w:val="30"/>
+              </w:rPr>
+              <w:fldChar w:fldCharType="separate"/>
+            </w:r>
+            <w:r>
+              <w:rPr>
+                <w:rFonts w:ascii="Times New Roman" w:hAnsi="Times New Roman"/>
+                <w:noProof/>
+                <w:webHidden/>
+                <w:sz w:val="30"/>
+                <w:szCs w:val="30"/>
+              </w:rPr>
+              <w:t>7</w:t>
+            </w:r>
+            <w:r>
+              <w:rPr>
+                <w:rFonts w:ascii="Times New Roman" w:hAnsi="Times New Roman"/>
+                <w:noProof/>
+                <w:webHidden/>
+                <w:sz w:val="30"/>
+                <w:szCs w:val="30"/>
+              </w:rPr>
+              <w:fldChar w:fldCharType="end"/>
+            </w:r>
+          </w:hyperlink>
+        </w:p>
+        <w:p>
+          <w:pPr>
+            <w:pStyle w:val="TOC2"/>
+            <w:tabs>
+              <w:tab w:val="left" w:pos="660"/>
+              <w:tab w:val="right" w:leader="dot" w:pos="9350"/>
+            </w:tabs>
+            <w:rPr>
+              <w:rFonts w:ascii="Times New Roman" w:hAnsi="Times New Roman"/>
+              <w:noProof/>
+              <w:sz w:val="30"/>
+              <w:szCs w:val="30"/>
+            </w:rPr>
+          </w:pPr>
+          <w:hyperlink w:anchor="_Toc97154683" w:history="1">
+            <w:r>
+              <w:rPr>
+                <w:rStyle w:val="Hyperlink"/>
+                <w:rFonts w:ascii="Times New Roman" w:hAnsi="Times New Roman"/>
+                <w:noProof/>
+                <w:sz w:val="30"/>
+                <w:szCs w:val="30"/>
+              </w:rPr>
+              <w:t>1.</w:t>
+            </w:r>
+            <w:r>
+              <w:rPr>
+                <w:rFonts w:ascii="Times New Roman" w:hAnsi="Times New Roman"/>
+                <w:noProof/>
+                <w:sz w:val="30"/>
+                <w:szCs w:val="30"/>
+              </w:rPr>
+              <w:tab/>
+            </w:r>
+            <w:r>
+              <w:rPr>
+                <w:rStyle w:val="Hyperlink"/>
+                <w:rFonts w:ascii="Times New Roman" w:hAnsi="Times New Roman"/>
+                <w:noProof/>
+                <w:sz w:val="30"/>
+                <w:szCs w:val="30"/>
+              </w:rPr>
+              <w:t>Tổng quan</w:t>
+            </w:r>
+            <w:r>
+              <w:rPr>
+                <w:rFonts w:ascii="Times New Roman" w:hAnsi="Times New Roman"/>
+                <w:noProof/>
+                <w:webHidden/>
+                <w:sz w:val="30"/>
+                <w:szCs w:val="30"/>
+              </w:rPr>
+              <w:tab/>
+            </w:r>
+            <w:r>
+              <w:rPr>
+                <w:rFonts w:ascii="Times New Roman" w:hAnsi="Times New Roman"/>
+                <w:noProof/>
+                <w:webHidden/>
+                <w:sz w:val="30"/>
+                <w:szCs w:val="30"/>
+              </w:rPr>
+              <w:fldChar w:fldCharType="begin"/>
+            </w:r>
+            <w:r>
+              <w:rPr>
+                <w:rFonts w:ascii="Times New Roman" w:hAnsi="Times New Roman"/>
+                <w:noProof/>
+                <w:webHidden/>
+                <w:sz w:val="30"/>
+                <w:szCs w:val="30"/>
+              </w:rPr>
+              <w:instrText xml:space="preserve"> PAGEREF _Toc97154683 \h </w:instrText>
+            </w:r>
+            <w:r>
+              <w:rPr>
+                <w:rFonts w:ascii="Times New Roman" w:hAnsi="Times New Roman"/>
+                <w:noProof/>
+                <w:webHidden/>
+                <w:sz w:val="30"/>
+                <w:szCs w:val="30"/>
+              </w:rPr>
+            </w:r>
+            <w:r>
+              <w:rPr>
+                <w:rFonts w:ascii="Times New Roman" w:hAnsi="Times New Roman"/>
+                <w:noProof/>
+                <w:webHidden/>
+                <w:sz w:val="30"/>
+                <w:szCs w:val="30"/>
+              </w:rPr>
+              <w:fldChar w:fldCharType="separate"/>
+            </w:r>
+            <w:r>
+              <w:rPr>
+                <w:rFonts w:ascii="Times New Roman" w:hAnsi="Times New Roman"/>
+                <w:noProof/>
+                <w:webHidden/>
+                <w:sz w:val="30"/>
+                <w:szCs w:val="30"/>
+              </w:rPr>
+              <w:t>7</w:t>
+            </w:r>
+            <w:r>
+              <w:rPr>
+                <w:rFonts w:ascii="Times New Roman" w:hAnsi="Times New Roman"/>
+                <w:noProof/>
+                <w:webHidden/>
+                <w:sz w:val="30"/>
+                <w:szCs w:val="30"/>
+              </w:rPr>
+              <w:fldChar w:fldCharType="end"/>
+            </w:r>
+          </w:hyperlink>
+        </w:p>
+        <w:p>
+          <w:pPr>
+            <w:pStyle w:val="TOC2"/>
+            <w:tabs>
+              <w:tab w:val="left" w:pos="660"/>
+              <w:tab w:val="right" w:leader="dot" w:pos="9350"/>
+            </w:tabs>
+            <w:rPr>
+              <w:rFonts w:ascii="Times New Roman" w:hAnsi="Times New Roman"/>
+              <w:noProof/>
+              <w:sz w:val="30"/>
+              <w:szCs w:val="30"/>
+            </w:rPr>
+          </w:pPr>
+          <w:hyperlink w:anchor="_Toc97154684" w:history="1">
+            <w:r>
+              <w:rPr>
+                <w:rStyle w:val="Hyperlink"/>
+                <w:rFonts w:ascii="Times New Roman" w:hAnsi="Times New Roman"/>
+                <w:noProof/>
+                <w:sz w:val="30"/>
+                <w:szCs w:val="30"/>
+              </w:rPr>
+              <w:t>2.</w:t>
+            </w:r>
+            <w:r>
+              <w:rPr>
+                <w:rFonts w:ascii="Times New Roman" w:hAnsi="Times New Roman"/>
+                <w:noProof/>
+                <w:sz w:val="30"/>
+                <w:szCs w:val="30"/>
+              </w:rPr>
+              <w:tab/>
+            </w:r>
+            <w:r>
+              <w:rPr>
+                <w:rStyle w:val="Hyperlink"/>
+                <w:rFonts w:ascii="Times New Roman" w:hAnsi="Times New Roman"/>
+                <w:noProof/>
+                <w:sz w:val="30"/>
+                <w:szCs w:val="30"/>
+              </w:rPr>
+              <w:t>Nhắn tin</w:t>
+            </w:r>
+            <w:r>
+              <w:rPr>
+                <w:rFonts w:ascii="Times New Roman" w:hAnsi="Times New Roman"/>
+                <w:noProof/>
+                <w:webHidden/>
+                <w:sz w:val="30"/>
+                <w:szCs w:val="30"/>
+              </w:rPr>
+              <w:tab/>
+            </w:r>
+            <w:r>
+              <w:rPr>
+                <w:rFonts w:ascii="Times New Roman" w:hAnsi="Times New Roman"/>
+                <w:noProof/>
+                <w:webHidden/>
+                <w:sz w:val="30"/>
+                <w:szCs w:val="30"/>
+              </w:rPr>
+              <w:fldChar w:fldCharType="begin"/>
+            </w:r>
+            <w:r>
+              <w:rPr>
+                <w:rFonts w:ascii="Times New Roman" w:hAnsi="Times New Roman"/>
+                <w:noProof/>
+                <w:webHidden/>
+                <w:sz w:val="30"/>
+                <w:szCs w:val="30"/>
+              </w:rPr>
+              <w:instrText xml:space="preserve"> PAGEREF _Toc97154684 \h </w:instrText>
+            </w:r>
+            <w:r>
+              <w:rPr>
+                <w:rFonts w:ascii="Times New Roman" w:hAnsi="Times New Roman"/>
+                <w:noProof/>
+                <w:webHidden/>
+                <w:sz w:val="30"/>
+                <w:szCs w:val="30"/>
+              </w:rPr>
+            </w:r>
+            <w:r>
+              <w:rPr>
+                <w:rFonts w:ascii="Times New Roman" w:hAnsi="Times New Roman"/>
+                <w:noProof/>
+                <w:webHidden/>
+                <w:sz w:val="30"/>
+                <w:szCs w:val="30"/>
+              </w:rPr>
+              <w:fldChar w:fldCharType="separate"/>
+            </w:r>
+            <w:r>
+              <w:rPr>
+                <w:rFonts w:ascii="Times New Roman" w:hAnsi="Times New Roman"/>
+                <w:noProof/>
+                <w:webHidden/>
+                <w:sz w:val="30"/>
+                <w:szCs w:val="30"/>
+              </w:rPr>
+              <w:t>7</w:t>
+            </w:r>
+            <w:r>
+              <w:rPr>
+                <w:rFonts w:ascii="Times New Roman" w:hAnsi="Times New Roman"/>
+                <w:noProof/>
+                <w:webHidden/>
+                <w:sz w:val="30"/>
+                <w:szCs w:val="30"/>
+              </w:rPr>
+              <w:fldChar w:fldCharType="end"/>
+            </w:r>
+          </w:hyperlink>
+        </w:p>
+        <w:p>
+          <w:pPr>
+            <w:pStyle w:val="TOC2"/>
+            <w:tabs>
+              <w:tab w:val="left" w:pos="660"/>
+              <w:tab w:val="right" w:leader="dot" w:pos="9350"/>
+            </w:tabs>
+            <w:rPr>
+              <w:rFonts w:ascii="Times New Roman" w:hAnsi="Times New Roman"/>
+              <w:noProof/>
+              <w:sz w:val="30"/>
+              <w:szCs w:val="30"/>
+            </w:rPr>
+          </w:pPr>
+          <w:hyperlink w:anchor="_Toc97154685" w:history="1">
+            <w:r>
+              <w:rPr>
+                <w:rStyle w:val="Hyperlink"/>
+                <w:rFonts w:ascii="Times New Roman" w:hAnsi="Times New Roman"/>
+                <w:noProof/>
+                <w:sz w:val="30"/>
+                <w:szCs w:val="30"/>
+              </w:rPr>
+              <w:t>3.</w:t>
+            </w:r>
+            <w:r>
+              <w:rPr>
+                <w:rFonts w:ascii="Times New Roman" w:hAnsi="Times New Roman"/>
+                <w:noProof/>
+                <w:sz w:val="30"/>
+                <w:szCs w:val="30"/>
+              </w:rPr>
+              <w:tab/>
+            </w:r>
+            <w:r>
+              <w:rPr>
+                <w:rStyle w:val="Hyperlink"/>
+                <w:rFonts w:ascii="Times New Roman" w:hAnsi="Times New Roman"/>
+                <w:noProof/>
+                <w:sz w:val="30"/>
+                <w:szCs w:val="30"/>
+              </w:rPr>
+              <w:t>Quản lý các câu lạc bộ</w:t>
+            </w:r>
+            <w:r>
+              <w:rPr>
+                <w:rFonts w:ascii="Times New Roman" w:hAnsi="Times New Roman"/>
+                <w:noProof/>
+                <w:webHidden/>
+                <w:sz w:val="30"/>
+                <w:szCs w:val="30"/>
+              </w:rPr>
+              <w:tab/>
+            </w:r>
+            <w:r>
+              <w:rPr>
+                <w:rFonts w:ascii="Times New Roman" w:hAnsi="Times New Roman"/>
+                <w:noProof/>
+                <w:webHidden/>
+                <w:sz w:val="30"/>
+                <w:szCs w:val="30"/>
+              </w:rPr>
+              <w:fldChar w:fldCharType="begin"/>
+            </w:r>
+            <w:r>
+              <w:rPr>
+                <w:rFonts w:ascii="Times New Roman" w:hAnsi="Times New Roman"/>
+                <w:noProof/>
+                <w:webHidden/>
+                <w:sz w:val="30"/>
+                <w:szCs w:val="30"/>
+              </w:rPr>
+              <w:instrText xml:space="preserve"> PAGEREF _Toc97154685 \h </w:instrText>
+            </w:r>
+            <w:r>
+              <w:rPr>
+                <w:rFonts w:ascii="Times New Roman" w:hAnsi="Times New Roman"/>
+                <w:noProof/>
+                <w:webHidden/>
+                <w:sz w:val="30"/>
+                <w:szCs w:val="30"/>
+              </w:rPr>
+            </w:r>
+            <w:r>
+              <w:rPr>
+                <w:rFonts w:ascii="Times New Roman" w:hAnsi="Times New Roman"/>
+                <w:noProof/>
+                <w:webHidden/>
+                <w:sz w:val="30"/>
+                <w:szCs w:val="30"/>
+              </w:rPr>
+              <w:fldChar w:fldCharType="separate"/>
+            </w:r>
+            <w:r>
+              <w:rPr>
+                <w:rFonts w:ascii="Times New Roman" w:hAnsi="Times New Roman"/>
+                <w:noProof/>
+                <w:webHidden/>
+                <w:sz w:val="30"/>
+                <w:szCs w:val="30"/>
+              </w:rPr>
+              <w:t>7</w:t>
+            </w:r>
+            <w:r>
+              <w:rPr>
+                <w:rFonts w:ascii="Times New Roman" w:hAnsi="Times New Roman"/>
+                <w:noProof/>
+                <w:webHidden/>
+                <w:sz w:val="30"/>
+                <w:szCs w:val="30"/>
+              </w:rPr>
+              <w:fldChar w:fldCharType="end"/>
+            </w:r>
+          </w:hyperlink>
+        </w:p>
+        <w:p>
+          <w:pPr>
+            <w:pStyle w:val="TOC2"/>
+            <w:tabs>
+              <w:tab w:val="left" w:pos="660"/>
+              <w:tab w:val="right" w:leader="dot" w:pos="9350"/>
+            </w:tabs>
+            <w:rPr>
+              <w:rFonts w:ascii="Times New Roman" w:hAnsi="Times New Roman"/>
+              <w:noProof/>
+              <w:sz w:val="30"/>
+              <w:szCs w:val="30"/>
+            </w:rPr>
+          </w:pPr>
+          <w:hyperlink w:anchor="_Toc97154686" w:history="1">
+            <w:r>
+              <w:rPr>
+                <w:rStyle w:val="Hyperlink"/>
+                <w:rFonts w:ascii="Times New Roman" w:hAnsi="Times New Roman"/>
+                <w:noProof/>
+                <w:sz w:val="30"/>
+                <w:szCs w:val="30"/>
+              </w:rPr>
+              <w:t>4.</w:t>
+            </w:r>
+            <w:r>
+              <w:rPr>
+                <w:rFonts w:ascii="Times New Roman" w:hAnsi="Times New Roman"/>
+                <w:noProof/>
+                <w:sz w:val="30"/>
+                <w:szCs w:val="30"/>
+              </w:rPr>
+              <w:tab/>
+            </w:r>
+            <w:r>
+              <w:rPr>
+                <w:rStyle w:val="Hyperlink"/>
+                <w:rFonts w:ascii="Times New Roman" w:hAnsi="Times New Roman"/>
+                <w:noProof/>
+                <w:sz w:val="30"/>
+                <w:szCs w:val="30"/>
+              </w:rPr>
+              <w:t>Quản lý bài đăng</w:t>
+            </w:r>
+            <w:r>
+              <w:rPr>
+                <w:rFonts w:ascii="Times New Roman" w:hAnsi="Times New Roman"/>
+                <w:noProof/>
+                <w:webHidden/>
+                <w:sz w:val="30"/>
+                <w:szCs w:val="30"/>
+              </w:rPr>
+              <w:tab/>
+            </w:r>
+            <w:r>
+              <w:rPr>
+                <w:rFonts w:ascii="Times New Roman" w:hAnsi="Times New Roman"/>
+                <w:noProof/>
+                <w:webHidden/>
+                <w:sz w:val="30"/>
+                <w:szCs w:val="30"/>
+              </w:rPr>
+              <w:fldChar w:fldCharType="begin"/>
+            </w:r>
+            <w:r>
+              <w:rPr>
+                <w:rFonts w:ascii="Times New Roman" w:hAnsi="Times New Roman"/>
+                <w:noProof/>
+                <w:webHidden/>
+                <w:sz w:val="30"/>
+                <w:szCs w:val="30"/>
+              </w:rPr>
+              <w:instrText xml:space="preserve"> PAGEREF _Toc97154686 \h </w:instrText>
+            </w:r>
+            <w:r>
+              <w:rPr>
+                <w:rFonts w:ascii="Times New Roman" w:hAnsi="Times New Roman"/>
+                <w:noProof/>
+                <w:webHidden/>
+                <w:sz w:val="30"/>
+                <w:szCs w:val="30"/>
+              </w:rPr>
+            </w:r>
+            <w:r>
+              <w:rPr>
+                <w:rFonts w:ascii="Times New Roman" w:hAnsi="Times New Roman"/>
+                <w:noProof/>
+                <w:webHidden/>
+                <w:sz w:val="30"/>
+                <w:szCs w:val="30"/>
+              </w:rPr>
+              <w:fldChar w:fldCharType="separate"/>
+            </w:r>
+            <w:r>
+              <w:rPr>
+                <w:rFonts w:ascii="Times New Roman" w:hAnsi="Times New Roman"/>
+                <w:noProof/>
+                <w:webHidden/>
+                <w:sz w:val="30"/>
+                <w:szCs w:val="30"/>
+              </w:rPr>
+              <w:t>7</w:t>
+            </w:r>
+            <w:r>
+              <w:rPr>
+                <w:rFonts w:ascii="Times New Roman" w:hAnsi="Times New Roman"/>
+                <w:noProof/>
+                <w:webHidden/>
+                <w:sz w:val="30"/>
+                <w:szCs w:val="30"/>
+              </w:rPr>
+              <w:fldChar w:fldCharType="end"/>
+            </w:r>
+          </w:hyperlink>
+        </w:p>
+        <w:p>
+          <w:pPr>
+            <w:pStyle w:val="TOC2"/>
+            <w:tabs>
+              <w:tab w:val="left" w:pos="660"/>
+              <w:tab w:val="right" w:leader="dot" w:pos="9350"/>
+            </w:tabs>
+            <w:rPr>
+              <w:rFonts w:cstheme="minorBidi"/>
+              <w:noProof/>
+            </w:rPr>
+          </w:pPr>
+          <w:hyperlink w:anchor="_Toc97154687" w:history="1">
+            <w:r>
+              <w:rPr>
+                <w:rStyle w:val="Hyperlink"/>
+                <w:rFonts w:ascii="Times New Roman" w:hAnsi="Times New Roman"/>
+                <w:noProof/>
+                <w:sz w:val="30"/>
+                <w:szCs w:val="30"/>
+              </w:rPr>
+              <w:t>5.</w:t>
+            </w:r>
+            <w:r>
+              <w:rPr>
+                <w:rFonts w:ascii="Times New Roman" w:hAnsi="Times New Roman"/>
+                <w:noProof/>
+                <w:sz w:val="30"/>
+                <w:szCs w:val="30"/>
+              </w:rPr>
+              <w:tab/>
+            </w:r>
+            <w:r>
+              <w:rPr>
+                <w:rStyle w:val="Hyperlink"/>
+                <w:rFonts w:ascii="Times New Roman" w:hAnsi="Times New Roman"/>
+                <w:noProof/>
+                <w:sz w:val="30"/>
+                <w:szCs w:val="30"/>
+              </w:rPr>
+              <w:t>Quản lý Thành viên nữa</w:t>
+            </w:r>
+            <w:r>
+              <w:rPr>
+                <w:rFonts w:ascii="Times New Roman" w:hAnsi="Times New Roman"/>
+                <w:noProof/>
+                <w:webHidden/>
+                <w:sz w:val="30"/>
+                <w:szCs w:val="30"/>
+              </w:rPr>
+              <w:tab/>
+            </w:r>
+            <w:r>
+              <w:rPr>
+                <w:rFonts w:ascii="Times New Roman" w:hAnsi="Times New Roman"/>
+                <w:noProof/>
+                <w:webHidden/>
+                <w:sz w:val="30"/>
+                <w:szCs w:val="30"/>
+              </w:rPr>
+              <w:fldChar w:fldCharType="begin"/>
+            </w:r>
+            <w:r>
+              <w:rPr>
+                <w:rFonts w:ascii="Times New Roman" w:hAnsi="Times New Roman"/>
+                <w:noProof/>
+                <w:webHidden/>
+                <w:sz w:val="30"/>
+                <w:szCs w:val="30"/>
+              </w:rPr>
+              <w:instrText xml:space="preserve"> PAGEREF _Toc97154687 \h </w:instrText>
+            </w:r>
+            <w:r>
+              <w:rPr>
+                <w:rFonts w:ascii="Times New Roman" w:hAnsi="Times New Roman"/>
+                <w:noProof/>
+                <w:webHidden/>
+                <w:sz w:val="30"/>
+                <w:szCs w:val="30"/>
+              </w:rPr>
+            </w:r>
+            <w:r>
+              <w:rPr>
+                <w:rFonts w:ascii="Times New Roman" w:hAnsi="Times New Roman"/>
+                <w:noProof/>
+                <w:webHidden/>
+                <w:sz w:val="30"/>
+                <w:szCs w:val="30"/>
+              </w:rPr>
+              <w:fldChar w:fldCharType="separate"/>
+            </w:r>
+            <w:r>
+              <w:rPr>
+                <w:rFonts w:ascii="Times New Roman" w:hAnsi="Times New Roman"/>
+                <w:noProof/>
+                <w:webHidden/>
+                <w:sz w:val="30"/>
+                <w:szCs w:val="30"/>
+              </w:rPr>
+              <w:t>7</w:t>
+            </w:r>
+            <w:r>
+              <w:rPr>
+                <w:rFonts w:ascii="Times New Roman" w:hAnsi="Times New Roman"/>
+                <w:noProof/>
+                <w:webHidden/>
+                <w:sz w:val="30"/>
+                <w:szCs w:val="30"/>
+              </w:rPr>
+              <w:fldChar w:fldCharType="end"/>
+            </w:r>
+          </w:hyperlink>
+        </w:p>
+        <w:p>
+          <w:r>
+            <w:rPr>
+              <w:b/>
+              <w:bCs/>
+              <w:noProof/>
+            </w:rPr>
+            <w:fldChar w:fldCharType="end"/>
+          </w:r>
+        </w:p>
+      </w:sdtContent>
+    </w:sdt>
+    <w:p>
+      <w:pPr>
+        <w:rPr>
+          <w:sz w:val="36"/>
+          <w:szCs w:val="36"/>
+        </w:rPr>
+      </w:pPr>
+      <w:r>
+        <w:rPr>
+          <w:sz w:val="36"/>
+          <w:szCs w:val="36"/>
+        </w:rPr>
+        <w:br w:type="page"/>
+      </w:r>
+    </w:p>
+    <w:p>
+      <w:pPr>
         <w:rPr>
           <w:sz w:val="36"/>
           <w:szCs w:val="36"/>
@@ -41,6 +3697,7 @@
           <w:szCs w:val="36"/>
         </w:rPr>
       </w:pPr>
+      <w:bookmarkStart w:id="0" w:name="_Toc97154657"/>
       <w:r>
         <w:rPr>
           <w:b/>
@@ -50,6 +3707,7 @@
         </w:rPr>
         <w:t>Giới Thiệu</w:t>
       </w:r>
+      <w:bookmarkEnd w:id="0"/>
     </w:p>
     <w:p>
       <w:pPr>
@@ -64,6 +3722,7 @@
           <w:szCs w:val="30"/>
         </w:rPr>
       </w:pPr>
+      <w:bookmarkStart w:id="1" w:name="_Toc97154658"/>
       <w:r>
         <w:rPr>
           <w:sz w:val="30"/>
@@ -71,6 +3730,7 @@
         </w:rPr>
         <w:t>Vấn đề và ý tưởng</w:t>
       </w:r>
+      <w:bookmarkEnd w:id="1"/>
     </w:p>
     <w:p>
       <w:pPr>
@@ -165,6 +3825,7 @@
           <w:szCs w:val="30"/>
         </w:rPr>
       </w:pPr>
+      <w:bookmarkStart w:id="2" w:name="_Toc97154659"/>
       <w:r>
         <w:rPr>
           <w:sz w:val="30"/>
@@ -172,6 +3833,7 @@
         </w:rPr>
         <w:t>Nền tảng</w:t>
       </w:r>
+      <w:bookmarkEnd w:id="2"/>
     </w:p>
     <w:p>
       <w:pPr>
@@ -215,6 +3877,7 @@
           <w:szCs w:val="36"/>
         </w:rPr>
       </w:pPr>
+      <w:bookmarkStart w:id="3" w:name="_Toc97154660"/>
       <w:r>
         <w:rPr>
           <w:b/>
@@ -224,6 +3887,7 @@
         </w:rPr>
         <w:t>Đối Tượng Sử Dụng</w:t>
       </w:r>
+      <w:bookmarkEnd w:id="3"/>
     </w:p>
     <w:p>
       <w:pPr>
@@ -238,6 +3902,7 @@
           <w:szCs w:val="30"/>
         </w:rPr>
       </w:pPr>
+      <w:bookmarkStart w:id="4" w:name="_Toc97154661"/>
       <w:r>
         <w:rPr>
           <w:sz w:val="30"/>
@@ -245,6 +3910,7 @@
         </w:rPr>
         <w:t>Người Sử dụng</w:t>
       </w:r>
+      <w:bookmarkEnd w:id="4"/>
     </w:p>
     <w:p>
       <w:pPr>
@@ -279,6 +3945,7 @@
           <w:szCs w:val="30"/>
         </w:rPr>
       </w:pPr>
+      <w:bookmarkStart w:id="5" w:name="_Toc97154662"/>
       <w:r>
         <w:rPr>
           <w:sz w:val="30"/>
@@ -293,6 +3960,7 @@
         </w:rPr>
         <w:t>:</w:t>
       </w:r>
+      <w:bookmarkEnd w:id="5"/>
     </w:p>
     <w:p>
       <w:pPr>
@@ -347,6 +4015,7 @@
           <w:szCs w:val="30"/>
         </w:rPr>
       </w:pPr>
+      <w:bookmarkStart w:id="6" w:name="_Toc97154663"/>
       <w:r>
         <w:rPr>
           <w:sz w:val="30"/>
@@ -354,6 +4023,7 @@
         </w:rPr>
         <w:t>Người Dùng:</w:t>
       </w:r>
+      <w:bookmarkEnd w:id="6"/>
     </w:p>
     <w:p>
       <w:pPr>
@@ -483,6 +4153,7 @@
           <w:szCs w:val="30"/>
         </w:rPr>
       </w:pPr>
+      <w:bookmarkStart w:id="7" w:name="_Toc97154664"/>
       <w:r>
         <w:rPr>
           <w:sz w:val="30"/>
@@ -491,6 +4162,7 @@
         <w:lastRenderedPageBreak/>
         <w:t>Quản Lý câu lạc bộ:</w:t>
       </w:r>
+      <w:bookmarkEnd w:id="7"/>
     </w:p>
     <w:p>
       <w:pPr>
@@ -645,6 +4317,7 @@
           <w:szCs w:val="30"/>
         </w:rPr>
       </w:pPr>
+      <w:bookmarkStart w:id="8" w:name="_Toc97154665"/>
       <w:r>
         <w:rPr>
           <w:sz w:val="30"/>
@@ -652,6 +4325,7 @@
         </w:rPr>
         <w:t>Admin:</w:t>
       </w:r>
+      <w:bookmarkEnd w:id="8"/>
     </w:p>
     <w:p>
       <w:pPr>
@@ -726,6 +4400,7 @@
           <w:szCs w:val="30"/>
         </w:rPr>
       </w:pPr>
+      <w:bookmarkStart w:id="9" w:name="_Toc97154666"/>
       <w:r>
         <w:rPr>
           <w:sz w:val="30"/>
@@ -733,6 +4408,7 @@
         </w:rPr>
         <w:t>Mối Quan hệ giữa các đối tượng sử dụng</w:t>
       </w:r>
+      <w:bookmarkEnd w:id="9"/>
     </w:p>
     <w:p>
       <w:pPr>
@@ -747,6 +4423,7 @@
           <w:szCs w:val="30"/>
         </w:rPr>
       </w:pPr>
+      <w:bookmarkStart w:id="10" w:name="_Toc97154667"/>
       <w:r>
         <w:rPr>
           <w:sz w:val="30"/>
@@ -754,6 +4431,7 @@
         </w:rPr>
         <w:t>Người dùng và quản lý Câu lạc bộ:</w:t>
       </w:r>
+      <w:bookmarkEnd w:id="10"/>
     </w:p>
     <w:p>
       <w:pPr>
@@ -856,6 +4534,7 @@
           <w:szCs w:val="30"/>
         </w:rPr>
       </w:pPr>
+      <w:bookmarkStart w:id="11" w:name="_Toc97154668"/>
       <w:r>
         <w:rPr>
           <w:sz w:val="30"/>
@@ -863,6 +4542,7 @@
         </w:rPr>
         <w:t>Quản lý câu lạc bộ với admin:</w:t>
       </w:r>
+      <w:bookmarkEnd w:id="11"/>
     </w:p>
     <w:p>
       <w:pPr>
@@ -934,6 +4614,7 @@
           <w:szCs w:val="36"/>
         </w:rPr>
       </w:pPr>
+      <w:bookmarkStart w:id="12" w:name="_Toc97154669"/>
       <w:r>
         <w:rPr>
           <w:b/>
@@ -943,6 +4624,7 @@
         </w:rPr>
         <w:t>Phân Tích chức năng của người dùng</w:t>
       </w:r>
+      <w:bookmarkEnd w:id="12"/>
     </w:p>
     <w:p>
       <w:pPr>
@@ -957,6 +4639,7 @@
           <w:szCs w:val="30"/>
         </w:rPr>
       </w:pPr>
+      <w:bookmarkStart w:id="13" w:name="_Toc97154670"/>
       <w:r>
         <w:rPr>
           <w:sz w:val="30"/>
@@ -964,6 +4647,7 @@
         </w:rPr>
         <w:t>Tính năng chung</w:t>
       </w:r>
+      <w:bookmarkEnd w:id="13"/>
     </w:p>
     <w:p>
       <w:pPr>
@@ -978,6 +4662,7 @@
           <w:szCs w:val="30"/>
         </w:rPr>
       </w:pPr>
+      <w:bookmarkStart w:id="14" w:name="_Toc97154671"/>
       <w:r>
         <w:rPr>
           <w:sz w:val="30"/>
@@ -999,6 +4684,7 @@
         </w:rPr>
         <w:t>:</w:t>
       </w:r>
+      <w:bookmarkEnd w:id="14"/>
     </w:p>
     <w:p>
       <w:pPr>
@@ -1100,6 +4786,7 @@
           <w:szCs w:val="30"/>
         </w:rPr>
       </w:pPr>
+      <w:bookmarkStart w:id="15" w:name="_Toc97154672"/>
       <w:r>
         <w:rPr>
           <w:sz w:val="30"/>
@@ -1107,6 +4794,7 @@
         </w:rPr>
         <w:t>Thông tin thông báo</w:t>
       </w:r>
+      <w:bookmarkEnd w:id="15"/>
     </w:p>
     <w:p>
       <w:pPr>
@@ -1149,6 +4837,7 @@
           <w:szCs w:val="30"/>
         </w:rPr>
       </w:pPr>
+      <w:bookmarkStart w:id="16" w:name="_Toc97154673"/>
       <w:r>
         <w:rPr>
           <w:sz w:val="30"/>
@@ -1157,6 +4846,7 @@
         <w:lastRenderedPageBreak/>
         <w:t>Câu lạc bộ và nhóm</w:t>
       </w:r>
+      <w:bookmarkEnd w:id="16"/>
     </w:p>
     <w:p>
       <w:pPr>
@@ -1211,6 +4901,7 @@
           <w:szCs w:val="30"/>
         </w:rPr>
       </w:pPr>
+      <w:bookmarkStart w:id="17" w:name="_Toc97154674"/>
       <w:r>
         <w:rPr>
           <w:sz w:val="30"/>
@@ -1218,6 +4909,7 @@
         </w:rPr>
         <w:t>Chi tiết câu lạc bộ.</w:t>
       </w:r>
+      <w:bookmarkEnd w:id="17"/>
     </w:p>
     <w:p>
       <w:pPr>
@@ -1394,6 +5086,7 @@
           <w:szCs w:val="30"/>
         </w:rPr>
       </w:pPr>
+      <w:bookmarkStart w:id="18" w:name="_Toc97154675"/>
       <w:r>
         <w:rPr>
           <w:sz w:val="30"/>
@@ -1401,6 +5094,7 @@
         </w:rPr>
         <w:t>Tính năng về tài khoản</w:t>
       </w:r>
+      <w:bookmarkEnd w:id="18"/>
     </w:p>
     <w:p>
       <w:pPr>
@@ -1554,7 +5248,7 @@
                     </pic:cNvPicPr>
                   </pic:nvPicPr>
                   <pic:blipFill>
-                    <a:blip r:embed="rId5">
+                    <a:blip r:embed="rId8">
                       <a:extLst>
                         <a:ext uri="{28A0092B-C50C-407E-A947-70E740481C1C}">
                           <a14:useLocalDpi xmlns:a14="http://schemas.microsoft.com/office/drawing/2010/main" val="0"/>
@@ -1616,6 +5310,7 @@
           <w:szCs w:val="36"/>
         </w:rPr>
       </w:pPr>
+      <w:bookmarkStart w:id="19" w:name="_Toc97154676"/>
       <w:r>
         <w:rPr>
           <w:b/>
@@ -1635,6 +5330,7 @@
         </w:rPr>
         <w:t>quản lý câu lạc bộ</w:t>
       </w:r>
+      <w:bookmarkEnd w:id="19"/>
     </w:p>
     <w:p>
       <w:pPr>
@@ -1649,6 +5345,7 @@
           <w:szCs w:val="30"/>
         </w:rPr>
       </w:pPr>
+      <w:bookmarkStart w:id="20" w:name="_Toc97154677"/>
       <w:r>
         <w:rPr>
           <w:sz w:val="30"/>
@@ -1656,6 +5353,7 @@
         </w:rPr>
         <w:t>Tổng Quan</w:t>
       </w:r>
+      <w:bookmarkEnd w:id="20"/>
     </w:p>
     <w:p>
       <w:pPr>
@@ -1710,6 +5408,7 @@
           <w:szCs w:val="30"/>
         </w:rPr>
       </w:pPr>
+      <w:bookmarkStart w:id="21" w:name="_Toc97154678"/>
       <w:r>
         <w:rPr>
           <w:sz w:val="30"/>
@@ -1717,6 +5416,7 @@
         </w:rPr>
         <w:t>Quản lý thành viên:</w:t>
       </w:r>
+      <w:bookmarkEnd w:id="21"/>
     </w:p>
     <w:p>
       <w:pPr>
@@ -1771,6 +5471,7 @@
           <w:szCs w:val="30"/>
         </w:rPr>
       </w:pPr>
+      <w:bookmarkStart w:id="22" w:name="_Toc97154679"/>
       <w:r>
         <w:rPr>
           <w:sz w:val="30"/>
@@ -1778,6 +5479,7 @@
         </w:rPr>
         <w:t>Quản lý bài đăng thông báo</w:t>
       </w:r>
+      <w:bookmarkEnd w:id="22"/>
     </w:p>
     <w:p>
       <w:pPr>
@@ -1792,12 +5494,21 @@
           <w:szCs w:val="30"/>
         </w:rPr>
       </w:pPr>
-      <w:r>
-        <w:rPr>
-          <w:sz w:val="30"/>
-          <w:szCs w:val="30"/>
-        </w:rPr>
-        <w:t xml:space="preserve">Nhắn tin </w:t>
+      <w:bookmarkStart w:id="23" w:name="_Toc97154680"/>
+      <w:r>
+        <w:rPr>
+          <w:sz w:val="30"/>
+          <w:szCs w:val="30"/>
+        </w:rPr>
+        <w:t>Nhắn tin</w:t>
+      </w:r>
+      <w:bookmarkEnd w:id="23"/>
+      <w:r>
+        <w:rPr>
+          <w:sz w:val="30"/>
+          <w:szCs w:val="30"/>
+        </w:rPr>
+        <w:t xml:space="preserve"> </w:t>
       </w:r>
     </w:p>
     <w:p>
@@ -1813,6 +5524,7 @@
           <w:szCs w:val="30"/>
         </w:rPr>
       </w:pPr>
+      <w:bookmarkStart w:id="24" w:name="_Toc97154681"/>
       <w:r>
         <w:rPr>
           <w:sz w:val="30"/>
@@ -1820,6 +5532,7 @@
         </w:rPr>
         <w:t>Chỉnh sửa thông tin của clb</w:t>
       </w:r>
+      <w:bookmarkEnd w:id="24"/>
     </w:p>
     <w:p>
       <w:pPr>
@@ -1836,6 +5549,7 @@
           <w:szCs w:val="36"/>
         </w:rPr>
       </w:pPr>
+      <w:bookmarkStart w:id="25" w:name="_Toc97154682"/>
       <w:r>
         <w:rPr>
           <w:b/>
@@ -1845,6 +5559,7 @@
         </w:rPr>
         <w:t>Phân tích chức năng admin</w:t>
       </w:r>
+      <w:bookmarkEnd w:id="25"/>
     </w:p>
     <w:p>
       <w:pPr>
@@ -1859,6 +5574,7 @@
           <w:szCs w:val="30"/>
         </w:rPr>
       </w:pPr>
+      <w:bookmarkStart w:id="26" w:name="_Toc97154683"/>
       <w:r>
         <w:rPr>
           <w:sz w:val="30"/>
@@ -1866,6 +5582,7 @@
         </w:rPr>
         <w:t>Tổng quan</w:t>
       </w:r>
+      <w:bookmarkEnd w:id="26"/>
     </w:p>
     <w:p>
       <w:pPr>
@@ -1920,6 +5637,7 @@
           <w:szCs w:val="30"/>
         </w:rPr>
       </w:pPr>
+      <w:bookmarkStart w:id="27" w:name="_Toc97154684"/>
       <w:r>
         <w:rPr>
           <w:sz w:val="30"/>
@@ -1927,6 +5645,7 @@
         </w:rPr>
         <w:t>Nhắn tin</w:t>
       </w:r>
+      <w:bookmarkEnd w:id="27"/>
     </w:p>
     <w:p>
       <w:pPr>
@@ -1961,6 +5680,7 @@
           <w:szCs w:val="30"/>
         </w:rPr>
       </w:pPr>
+      <w:bookmarkStart w:id="28" w:name="_Toc97154685"/>
       <w:r>
         <w:rPr>
           <w:sz w:val="30"/>
@@ -1968,6 +5688,7 @@
         </w:rPr>
         <w:t>Quản lý các câu lạc bộ</w:t>
       </w:r>
+      <w:bookmarkEnd w:id="28"/>
     </w:p>
     <w:p>
       <w:pPr>
@@ -2042,6 +5763,7 @@
           <w:szCs w:val="30"/>
         </w:rPr>
       </w:pPr>
+      <w:bookmarkStart w:id="29" w:name="_Toc97154686"/>
       <w:r>
         <w:rPr>
           <w:sz w:val="30"/>
@@ -2049,6 +5771,7 @@
         </w:rPr>
         <w:t>Quản lý bài đăng</w:t>
       </w:r>
+      <w:bookmarkEnd w:id="29"/>
     </w:p>
     <w:p>
       <w:pPr>
@@ -2083,6 +5806,7 @@
           <w:szCs w:val="30"/>
         </w:rPr>
       </w:pPr>
+      <w:bookmarkStart w:id="30" w:name="_Toc97154687"/>
       <w:r>
         <w:rPr>
           <w:sz w:val="30"/>
@@ -2090,6 +5814,7 @@
         </w:rPr>
         <w:t>Quản lý Thành viên nữa</w:t>
       </w:r>
+      <w:bookmarkEnd w:id="30"/>
     </w:p>
     <w:p>
       <w:pPr>
@@ -2176,7 +5901,7 @@
                     </pic:cNvPicPr>
                   </pic:nvPicPr>
                   <pic:blipFill>
-                    <a:blip r:embed="rId6">
+                    <a:blip r:embed="rId9">
                       <a:extLst>
                         <a:ext uri="{28A0092B-C50C-407E-A947-70E740481C1C}">
                           <a14:useLocalDpi xmlns:a14="http://schemas.microsoft.com/office/drawing/2010/main" val="0"/>
@@ -2225,6 +5950,7 @@
       </w:pPr>
     </w:p>
     <w:sectPr>
+      <w:footerReference w:type="default" r:id="rId10"/>
       <w:pgSz w:w="12240" w:h="15840"/>
       <w:pgMar w:top="1440" w:right="1440" w:bottom="1440" w:left="1440" w:header="720" w:footer="720" w:gutter="0"/>
       <w:cols w:space="720"/>
@@ -2232,6 +5958,109 @@
     </w:sectPr>
   </w:body>
 </w:document>
+</file>
+
+<file path=word/endnotes.xml><?xml version="1.0" encoding="utf-8"?>
+<w:endnotes xmlns:wpc="http://schemas.microsoft.com/office/word/2010/wordprocessingCanvas" xmlns:cx="http://schemas.microsoft.com/office/drawing/2014/chartex" xmlns:cx1="http://schemas.microsoft.com/office/drawing/2015/9/8/chartex" xmlns:cx2="http://schemas.microsoft.com/office/drawing/2015/10/21/chartex" xmlns:cx3="http://schemas.microsoft.com/office/drawing/2016/5/9/chartex" xmlns:cx4="http://schemas.microsoft.com/office/drawing/2016/5/10/chartex" xmlns:cx5="http://schemas.microsoft.com/office/drawing/2016/5/11/chartex" xmlns:cx6="http://schemas.microsoft.com/office/drawing/2016/5/12/chartex" xmlns:cx7="http://schemas.microsoft.com/office/drawing/2016/5/13/chartex" xmlns:cx8="http://schemas.microsoft.com/office/drawing/2016/5/14/chartex" xmlns:mc="http://schemas.openxmlformats.org/markup-compatibility/2006" xmlns:aink="http://schemas.microsoft.com/office/drawing/2016/ink" xmlns:am3d="http://schemas.microsoft.com/office/drawing/2017/model3d" xmlns:o="urn:schemas-microsoft-com:office:office" xmlns:r="http://schemas.openxmlformats.org/officeDocument/2006/relationships" xmlns:m="http://schemas.openxmlformats.org/officeDocument/2006/math" xmlns:v="urn:schemas-microsoft-com:vml" xmlns:wp14="http://schemas.microsoft.com/office/word/2010/wordprocessingDrawing" xmlns:wp="http://schemas.openxmlformats.org/drawingml/2006/wordprocessingDrawing" xmlns:w10="urn:schemas-microsoft-com:office:word" xmlns:w="http://schemas.openxmlformats.org/wordprocessingml/2006/main" xmlns:w14="http://schemas.microsoft.com/office/word/2010/wordml" xmlns:w15="http://schemas.microsoft.com/office/word/2012/wordml" xmlns:w16cex="http://schemas.microsoft.com/office/word/2018/wordml/cex" xmlns:w16cid="http://schemas.microsoft.com/office/word/2016/wordml/cid" xmlns:w16="http://schemas.microsoft.com/office/word/2018/wordml" xmlns:w16sdtdh="http://schemas.microsoft.com/office/word/2020/wordml/sdtdatahash" xmlns:w16se="http://schemas.microsoft.com/office/word/2015/wordml/symex" xmlns:wpg="http://schemas.microsoft.com/office/word/2010/wordprocessingGroup" xmlns:wpi="http://schemas.microsoft.com/office/word/2010/wordprocessingInk" xmlns:wne="http://schemas.microsoft.com/office/word/2006/wordml" xmlns:wps="http://schemas.microsoft.com/office/word/2010/wordprocessingShape" mc:Ignorable="w14 w15 w16se w16cid w16 w16cex w16sdtdh wp14">
+  <w:endnote w:type="separator" w:id="-1">
+    <w:p>
+      <w:pPr>
+        <w:spacing w:after="0" w:line="240" w:lineRule="auto"/>
+      </w:pPr>
+      <w:r>
+        <w:separator/>
+      </w:r>
+    </w:p>
+  </w:endnote>
+  <w:endnote w:type="continuationSeparator" w:id="0">
+    <w:p>
+      <w:pPr>
+        <w:spacing w:after="0" w:line="240" w:lineRule="auto"/>
+      </w:pPr>
+      <w:r>
+        <w:continuationSeparator/>
+      </w:r>
+    </w:p>
+  </w:endnote>
+</w:endnotes>
+</file>
+
+<file path=word/footer1.xml><?xml version="1.0" encoding="utf-8"?>
+<w:ftr xmlns:wpc="http://schemas.microsoft.com/office/word/2010/wordprocessingCanvas" xmlns:cx="http://schemas.microsoft.com/office/drawing/2014/chartex" xmlns:cx1="http://schemas.microsoft.com/office/drawing/2015/9/8/chartex" xmlns:cx2="http://schemas.microsoft.com/office/drawing/2015/10/21/chartex" xmlns:cx3="http://schemas.microsoft.com/office/drawing/2016/5/9/chartex" xmlns:cx4="http://schemas.microsoft.com/office/drawing/2016/5/10/chartex" xmlns:cx5="http://schemas.microsoft.com/office/drawing/2016/5/11/chartex" xmlns:cx6="http://schemas.microsoft.com/office/drawing/2016/5/12/chartex" xmlns:cx7="http://schemas.microsoft.com/office/drawing/2016/5/13/chartex" xmlns:cx8="http://schemas.microsoft.com/office/drawing/2016/5/14/chartex" xmlns:mc="http://schemas.openxmlformats.org/markup-compatibility/2006" xmlns:aink="http://schemas.microsoft.com/office/drawing/2016/ink" xmlns:am3d="http://schemas.microsoft.com/office/drawing/2017/model3d" xmlns:o="urn:schemas-microsoft-com:office:office" xmlns:r="http://schemas.openxmlformats.org/officeDocument/2006/relationships" xmlns:m="http://schemas.openxmlformats.org/officeDocument/2006/math" xmlns:v="urn:schemas-microsoft-com:vml" xmlns:wp14="http://schemas.microsoft.com/office/word/2010/wordprocessingDrawing" xmlns:wp="http://schemas.openxmlformats.org/drawingml/2006/wordprocessingDrawing" xmlns:w10="urn:schemas-microsoft-com:office:word" xmlns:w="http://schemas.openxmlformats.org/wordprocessingml/2006/main" xmlns:w14="http://schemas.microsoft.com/office/word/2010/wordml" xmlns:w15="http://schemas.microsoft.com/office/word/2012/wordml" xmlns:w16cex="http://schemas.microsoft.com/office/word/2018/wordml/cex" xmlns:w16cid="http://schemas.microsoft.com/office/word/2016/wordml/cid" xmlns:w16="http://schemas.microsoft.com/office/word/2018/wordml" xmlns:w16sdtdh="http://schemas.microsoft.com/office/word/2020/wordml/sdtdatahash" xmlns:w16se="http://schemas.microsoft.com/office/word/2015/wordml/symex" xmlns:wpg="http://schemas.microsoft.com/office/word/2010/wordprocessingGroup" xmlns:wpi="http://schemas.microsoft.com/office/word/2010/wordprocessingInk" xmlns:wne="http://schemas.microsoft.com/office/word/2006/wordml" xmlns:wps="http://schemas.microsoft.com/office/word/2010/wordprocessingShape" mc:Ignorable="w14 w15 w16se w16cid w16 w16cex w16sdtdh wp14">
+  <w:sdt>
+    <w:sdtPr>
+      <w:id w:val="-559950474"/>
+      <w:docPartObj>
+        <w:docPartGallery w:val="Page Numbers (Bottom of Page)"/>
+        <w:docPartUnique/>
+      </w:docPartObj>
+    </w:sdtPr>
+    <w:sdtEndPr>
+      <w:rPr>
+        <w:noProof/>
+      </w:rPr>
+    </w:sdtEndPr>
+    <w:sdtContent>
+      <w:p>
+        <w:pPr>
+          <w:pStyle w:val="Footer"/>
+          <w:jc w:val="center"/>
+        </w:pPr>
+        <w:r>
+          <w:fldChar w:fldCharType="begin"/>
+        </w:r>
+        <w:r>
+          <w:instrText xml:space="preserve"> PAGE   \* MERGEFORMAT </w:instrText>
+        </w:r>
+        <w:r>
+          <w:fldChar w:fldCharType="separate"/>
+        </w:r>
+        <w:r>
+          <w:rPr>
+            <w:noProof/>
+          </w:rPr>
+          <w:t>2</w:t>
+        </w:r>
+        <w:r>
+          <w:rPr>
+            <w:noProof/>
+          </w:rPr>
+          <w:fldChar w:fldCharType="end"/>
+        </w:r>
+      </w:p>
+    </w:sdtContent>
+  </w:sdt>
+  <w:p>
+    <w:pPr>
+      <w:pStyle w:val="Footer"/>
+    </w:pPr>
+  </w:p>
+</w:ftr>
+</file>
+
+<file path=word/footnotes.xml><?xml version="1.0" encoding="utf-8"?>
+<w:footnotes xmlns:wpc="http://schemas.microsoft.com/office/word/2010/wordprocessingCanvas" xmlns:cx="http://schemas.microsoft.com/office/drawing/2014/chartex" xmlns:cx1="http://schemas.microsoft.com/office/drawing/2015/9/8/chartex" xmlns:cx2="http://schemas.microsoft.com/office/drawing/2015/10/21/chartex" xmlns:cx3="http://schemas.microsoft.com/office/drawing/2016/5/9/chartex" xmlns:cx4="http://schemas.microsoft.com/office/drawing/2016/5/10/chartex" xmlns:cx5="http://schemas.microsoft.com/office/drawing/2016/5/11/chartex" xmlns:cx6="http://schemas.microsoft.com/office/drawing/2016/5/12/chartex" xmlns:cx7="http://schemas.microsoft.com/office/drawing/2016/5/13/chartex" xmlns:cx8="http://schemas.microsoft.com/office/drawing/2016/5/14/chartex" xmlns:mc="http://schemas.openxmlformats.org/markup-compatibility/2006" xmlns:aink="http://schemas.microsoft.com/office/drawing/2016/ink" xmlns:am3d="http://schemas.microsoft.com/office/drawing/2017/model3d" xmlns:o="urn:schemas-microsoft-com:office:office" xmlns:r="http://schemas.openxmlformats.org/officeDocument/2006/relationships" xmlns:m="http://schemas.openxmlformats.org/officeDocument/2006/math" xmlns:v="urn:schemas-microsoft-com:vml" xmlns:wp14="http://schemas.microsoft.com/office/word/2010/wordprocessingDrawing" xmlns:wp="http://schemas.openxmlformats.org/drawingml/2006/wordprocessingDrawing" xmlns:w10="urn:schemas-microsoft-com:office:word" xmlns:w="http://schemas.openxmlformats.org/wordprocessingml/2006/main" xmlns:w14="http://schemas.microsoft.com/office/word/2010/wordml" xmlns:w15="http://schemas.microsoft.com/office/word/2012/wordml" xmlns:w16cex="http://schemas.microsoft.com/office/word/2018/wordml/cex" xmlns:w16cid="http://schemas.microsoft.com/office/word/2016/wordml/cid" xmlns:w16="http://schemas.microsoft.com/office/word/2018/wordml" xmlns:w16sdtdh="http://schemas.microsoft.com/office/word/2020/wordml/sdtdatahash" xmlns:w16se="http://schemas.microsoft.com/office/word/2015/wordml/symex" xmlns:wpg="http://schemas.microsoft.com/office/word/2010/wordprocessingGroup" xmlns:wpi="http://schemas.microsoft.com/office/word/2010/wordprocessingInk" xmlns:wne="http://schemas.microsoft.com/office/word/2006/wordml" xmlns:wps="http://schemas.microsoft.com/office/word/2010/wordprocessingShape" mc:Ignorable="w14 w15 w16se w16cid w16 w16cex w16sdtdh wp14">
+  <w:footnote w:type="separator" w:id="-1">
+    <w:p>
+      <w:pPr>
+        <w:spacing w:after="0" w:line="240" w:lineRule="auto"/>
+      </w:pPr>
+      <w:r>
+        <w:separator/>
+      </w:r>
+    </w:p>
+  </w:footnote>
+  <w:footnote w:type="continuationSeparator" w:id="0">
+    <w:p>
+      <w:pPr>
+        <w:spacing w:after="0" w:line="240" w:lineRule="auto"/>
+      </w:pPr>
+      <w:r>
+        <w:continuationSeparator/>
+      </w:r>
+    </w:p>
+  </w:footnote>
+</w:footnotes>
 </file>
 
 <file path=word/numbering.xml><?xml version="1.0" encoding="utf-8"?>
@@ -4018,6 +7847,27 @@
     <w:name w:val="Normal"/>
     <w:qFormat/>
   </w:style>
+  <w:style w:type="paragraph" w:styleId="Heading1">
+    <w:name w:val="heading 1"/>
+    <w:basedOn w:val="Normal"/>
+    <w:next w:val="Normal"/>
+    <w:link w:val="Heading1Char"/>
+    <w:uiPriority w:val="9"/>
+    <w:qFormat/>
+    <w:rsid w:val="00BD43A0"/>
+    <w:pPr>
+      <w:keepNext/>
+      <w:keepLines/>
+      <w:spacing w:before="240" w:after="0"/>
+      <w:outlineLvl w:val="0"/>
+    </w:pPr>
+    <w:rPr>
+      <w:rFonts w:asciiTheme="majorHAnsi" w:eastAsiaTheme="majorEastAsia" w:hAnsiTheme="majorHAnsi" w:cstheme="majorBidi"/>
+      <w:color w:val="2F5496" w:themeColor="accent1" w:themeShade="BF"/>
+      <w:sz w:val="32"/>
+      <w:szCs w:val="32"/>
+    </w:rPr>
+  </w:style>
   <w:style w:type="character" w:default="1" w:styleId="DefaultParagraphFont">
     <w:name w:val="Default Paragraph Font"/>
     <w:uiPriority w:val="1"/>
@@ -4055,6 +7905,161 @@
       <w:ind w:left="720"/>
       <w:contextualSpacing/>
     </w:pPr>
+  </w:style>
+  <w:style w:type="paragraph" w:styleId="Header">
+    <w:name w:val="header"/>
+    <w:basedOn w:val="Normal"/>
+    <w:link w:val="HeaderChar"/>
+    <w:uiPriority w:val="99"/>
+    <w:unhideWhenUsed/>
+    <w:rsid w:val="00BD43A0"/>
+    <w:pPr>
+      <w:tabs>
+        <w:tab w:val="center" w:pos="4680"/>
+        <w:tab w:val="right" w:pos="9360"/>
+      </w:tabs>
+      <w:spacing w:after="0" w:line="240" w:lineRule="auto"/>
+    </w:pPr>
+  </w:style>
+  <w:style w:type="character" w:customStyle="1" w:styleId="HeaderChar">
+    <w:name w:val="Header Char"/>
+    <w:basedOn w:val="DefaultParagraphFont"/>
+    <w:link w:val="Header"/>
+    <w:uiPriority w:val="99"/>
+    <w:rsid w:val="00BD43A0"/>
+  </w:style>
+  <w:style w:type="paragraph" w:styleId="Footer">
+    <w:name w:val="footer"/>
+    <w:basedOn w:val="Normal"/>
+    <w:link w:val="FooterChar"/>
+    <w:uiPriority w:val="99"/>
+    <w:unhideWhenUsed/>
+    <w:rsid w:val="00BD43A0"/>
+    <w:pPr>
+      <w:tabs>
+        <w:tab w:val="center" w:pos="4680"/>
+        <w:tab w:val="right" w:pos="9360"/>
+      </w:tabs>
+      <w:spacing w:after="0" w:line="240" w:lineRule="auto"/>
+    </w:pPr>
+  </w:style>
+  <w:style w:type="character" w:customStyle="1" w:styleId="FooterChar">
+    <w:name w:val="Footer Char"/>
+    <w:basedOn w:val="DefaultParagraphFont"/>
+    <w:link w:val="Footer"/>
+    <w:uiPriority w:val="99"/>
+    <w:rsid w:val="00BD43A0"/>
+  </w:style>
+  <w:style w:type="paragraph" w:styleId="NoSpacing">
+    <w:name w:val="No Spacing"/>
+    <w:link w:val="NoSpacingChar"/>
+    <w:uiPriority w:val="1"/>
+    <w:qFormat/>
+    <w:rsid w:val="00BD43A0"/>
+    <w:pPr>
+      <w:spacing w:after="0" w:line="240" w:lineRule="auto"/>
+    </w:pPr>
+    <w:rPr>
+      <w:rFonts w:asciiTheme="minorHAnsi" w:eastAsiaTheme="minorEastAsia" w:hAnsiTheme="minorHAnsi"/>
+      <w:sz w:val="22"/>
+    </w:rPr>
+  </w:style>
+  <w:style w:type="character" w:customStyle="1" w:styleId="NoSpacingChar">
+    <w:name w:val="No Spacing Char"/>
+    <w:basedOn w:val="DefaultParagraphFont"/>
+    <w:link w:val="NoSpacing"/>
+    <w:uiPriority w:val="1"/>
+    <w:rsid w:val="00BD43A0"/>
+    <w:rPr>
+      <w:rFonts w:asciiTheme="minorHAnsi" w:eastAsiaTheme="minorEastAsia" w:hAnsiTheme="minorHAnsi"/>
+      <w:sz w:val="22"/>
+    </w:rPr>
+  </w:style>
+  <w:style w:type="character" w:customStyle="1" w:styleId="Heading1Char">
+    <w:name w:val="Heading 1 Char"/>
+    <w:basedOn w:val="DefaultParagraphFont"/>
+    <w:link w:val="Heading1"/>
+    <w:uiPriority w:val="9"/>
+    <w:rsid w:val="00BD43A0"/>
+    <w:rPr>
+      <w:rFonts w:asciiTheme="majorHAnsi" w:eastAsiaTheme="majorEastAsia" w:hAnsiTheme="majorHAnsi" w:cstheme="majorBidi"/>
+      <w:color w:val="2F5496" w:themeColor="accent1" w:themeShade="BF"/>
+      <w:sz w:val="32"/>
+      <w:szCs w:val="32"/>
+    </w:rPr>
+  </w:style>
+  <w:style w:type="paragraph" w:styleId="TOCHeading">
+    <w:name w:val="TOC Heading"/>
+    <w:basedOn w:val="Heading1"/>
+    <w:next w:val="Normal"/>
+    <w:uiPriority w:val="39"/>
+    <w:unhideWhenUsed/>
+    <w:qFormat/>
+    <w:rsid w:val="00BD43A0"/>
+    <w:pPr>
+      <w:outlineLvl w:val="9"/>
+    </w:pPr>
+  </w:style>
+  <w:style w:type="paragraph" w:styleId="TOC2">
+    <w:name w:val="toc 2"/>
+    <w:basedOn w:val="Normal"/>
+    <w:next w:val="Normal"/>
+    <w:autoRedefine/>
+    <w:uiPriority w:val="39"/>
+    <w:unhideWhenUsed/>
+    <w:rsid w:val="00BD43A0"/>
+    <w:pPr>
+      <w:spacing w:after="100"/>
+      <w:ind w:left="220"/>
+    </w:pPr>
+    <w:rPr>
+      <w:rFonts w:asciiTheme="minorHAnsi" w:eastAsiaTheme="minorEastAsia" w:hAnsiTheme="minorHAnsi" w:cs="Times New Roman"/>
+      <w:sz w:val="22"/>
+    </w:rPr>
+  </w:style>
+  <w:style w:type="paragraph" w:styleId="TOC1">
+    <w:name w:val="toc 1"/>
+    <w:basedOn w:val="Normal"/>
+    <w:next w:val="Normal"/>
+    <w:autoRedefine/>
+    <w:uiPriority w:val="39"/>
+    <w:unhideWhenUsed/>
+    <w:rsid w:val="00BD43A0"/>
+    <w:pPr>
+      <w:spacing w:after="100"/>
+    </w:pPr>
+    <w:rPr>
+      <w:rFonts w:asciiTheme="minorHAnsi" w:eastAsiaTheme="minorEastAsia" w:hAnsiTheme="minorHAnsi" w:cs="Times New Roman"/>
+      <w:sz w:val="22"/>
+    </w:rPr>
+  </w:style>
+  <w:style w:type="paragraph" w:styleId="TOC3">
+    <w:name w:val="toc 3"/>
+    <w:basedOn w:val="Normal"/>
+    <w:next w:val="Normal"/>
+    <w:autoRedefine/>
+    <w:uiPriority w:val="39"/>
+    <w:unhideWhenUsed/>
+    <w:rsid w:val="00BD43A0"/>
+    <w:pPr>
+      <w:spacing w:after="100"/>
+      <w:ind w:left="440"/>
+    </w:pPr>
+    <w:rPr>
+      <w:rFonts w:asciiTheme="minorHAnsi" w:eastAsiaTheme="minorEastAsia" w:hAnsiTheme="minorHAnsi" w:cs="Times New Roman"/>
+      <w:sz w:val="22"/>
+    </w:rPr>
+  </w:style>
+  <w:style w:type="character" w:styleId="Hyperlink">
+    <w:name w:val="Hyperlink"/>
+    <w:basedOn w:val="DefaultParagraphFont"/>
+    <w:uiPriority w:val="99"/>
+    <w:unhideWhenUsed/>
+    <w:rsid w:val="00BD43A0"/>
+    <w:rPr>
+      <w:color w:val="0563C1" w:themeColor="hyperlink"/>
+      <w:u w:val="single"/>
+    </w:rPr>
   </w:style>
 </w:styles>
 </file>
@@ -4352,4 +8357,16 @@
     </a:ext>
   </a:extLst>
 </a:theme>
+</file>
+
+<file path=customXml/item1.xml><?xml version="1.0" encoding="utf-8"?>
+<b:Sources xmlns:b="http://schemas.openxmlformats.org/officeDocument/2006/bibliography" xmlns="http://schemas.openxmlformats.org/officeDocument/2006/bibliography" SelectedStyle="\APASixthEditionOfficeOnline.xsl" StyleName="APA" Version="6"/>
+</file>
+
+<file path=customXml/itemProps1.xml><?xml version="1.0" encoding="utf-8"?>
+<ds:datastoreItem xmlns:ds="http://schemas.openxmlformats.org/officeDocument/2006/customXml" ds:itemID="{3C060408-01F5-4268-9CC9-35FA9150DC01}">
+  <ds:schemaRefs>
+    <ds:schemaRef ds:uri="http://schemas.openxmlformats.org/officeDocument/2006/bibliography"/>
+  </ds:schemaRefs>
+</ds:datastoreItem>
 </file>
</xml_diff>

<commit_message>
xây dụng buổi 1
</commit_message>
<xml_diff>
--- a/Tai Lieu/Tài liệu mô tả/doc/TaiLieuMoTa.docx
+++ b/Tai Lieu/Tài liệu mô tả/doc/TaiLieuMoTa.docx
@@ -3523,13 +3523,120 @@
     </w:p>
     <w:p>
       <w:pPr>
-        <w:rPr>
-          <w:b/>
-          <w:bCs/>
-          <w:sz w:val="30"/>
-          <w:szCs w:val="30"/>
-        </w:rPr>
-      </w:pPr>
+        <w:pStyle w:val="ListParagraph"/>
+        <w:numPr>
+          <w:ilvl w:val="0"/>
+          <w:numId w:val="3"/>
+        </w:numPr>
+        <w:rPr>
+          <w:b/>
+          <w:bCs/>
+          <w:sz w:val="30"/>
+          <w:szCs w:val="30"/>
+        </w:rPr>
+      </w:pPr>
+      <w:r>
+        <w:rPr>
+          <w:sz w:val="30"/>
+          <w:szCs w:val="30"/>
+        </w:rPr>
+        <w:t>Khi người dùng nhập thông tin đăng nhập rồi submit, thì sau khi submit sẽ đi qua một phần là validate form để kiểm tra thông tin người dùng nhập vào có đúng hay không</w:t>
+      </w:r>
+    </w:p>
+    <w:p>
+      <w:pPr>
+        <w:pStyle w:val="ListParagraph"/>
+        <w:numPr>
+          <w:ilvl w:val="0"/>
+          <w:numId w:val="3"/>
+        </w:numPr>
+        <w:rPr>
+          <w:b/>
+          <w:bCs/>
+          <w:sz w:val="30"/>
+          <w:szCs w:val="30"/>
+        </w:rPr>
+      </w:pPr>
+      <w:r>
+        <w:rPr>
+          <w:sz w:val="30"/>
+          <w:szCs w:val="30"/>
+        </w:rPr>
+        <w:t xml:space="preserve">Nếu thông tin người dùng không đúng (rỗng, sai email). </w:t>
+      </w:r>
+    </w:p>
+    <w:p>
+      <w:pPr>
+        <w:pStyle w:val="ListParagraph"/>
+        <w:numPr>
+          <w:ilvl w:val="0"/>
+          <w:numId w:val="3"/>
+        </w:numPr>
+        <w:rPr>
+          <w:b/>
+          <w:bCs/>
+          <w:sz w:val="30"/>
+          <w:szCs w:val="30"/>
+        </w:rPr>
+      </w:pPr>
+      <w:r>
+        <w:rPr>
+          <w:sz w:val="30"/>
+          <w:szCs w:val="30"/>
+        </w:rPr>
+        <w:t>Nếu thông tin hợp lệ sẽ gửi lê sever. Sever sẽ gọi hàm Data base check để kiểm tra trong DB có tài khoản nào hợp hệ với tài khoản mật khẩu người dùng đăng lên không</w:t>
+      </w:r>
+    </w:p>
+    <w:p>
+      <w:pPr>
+        <w:pStyle w:val="ListParagraph"/>
+        <w:numPr>
+          <w:ilvl w:val="0"/>
+          <w:numId w:val="3"/>
+        </w:numPr>
+        <w:rPr>
+          <w:b/>
+          <w:bCs/>
+          <w:sz w:val="30"/>
+          <w:szCs w:val="30"/>
+        </w:rPr>
+      </w:pPr>
+      <w:r>
+        <w:rPr>
+          <w:sz w:val="30"/>
+          <w:szCs w:val="30"/>
+        </w:rPr>
+        <w:t>Nếu không có sẽ gửi về máy người dùng là đăng nhập thất bại</w:t>
+      </w:r>
+    </w:p>
+    <w:p>
+      <w:pPr>
+        <w:pStyle w:val="ListParagraph"/>
+        <w:numPr>
+          <w:ilvl w:val="0"/>
+          <w:numId w:val="3"/>
+        </w:numPr>
+        <w:rPr>
+          <w:b/>
+          <w:bCs/>
+          <w:sz w:val="30"/>
+          <w:szCs w:val="30"/>
+        </w:rPr>
+      </w:pPr>
+      <w:r>
+        <w:rPr>
+          <w:sz w:val="30"/>
+          <w:szCs w:val="30"/>
+        </w:rPr>
+        <w:t xml:space="preserve">Nếu có sẽ gọi phần session login để lưu phiên người dùng, mà gửi về máy người dùng là đăng nhập thành </w:t>
+      </w:r>
+      <w:r>
+        <w:rPr>
+          <w:sz w:val="30"/>
+          <w:szCs w:val="30"/>
+        </w:rPr>
+        <w:t>công</w:t>
+      </w:r>
       <w:r>
         <w:rPr>
           <w:b/>
@@ -3749,17 +3856,60 @@
     </w:p>
     <w:p>
       <w:pPr>
-        <w:rPr>
-          <w:b/>
-          <w:bCs/>
-          <w:sz w:val="30"/>
-          <w:szCs w:val="30"/>
-        </w:rPr>
-      </w:pPr>
-      <w:r>
-        <w:rPr>
-          <w:b/>
-          <w:bCs/>
+        <w:pStyle w:val="ListParagraph"/>
+        <w:numPr>
+          <w:ilvl w:val="0"/>
+          <w:numId w:val="3"/>
+        </w:numPr>
+        <w:rPr>
+          <w:sz w:val="30"/>
+          <w:szCs w:val="30"/>
+        </w:rPr>
+      </w:pPr>
+      <w:r>
+        <w:rPr>
+          <w:sz w:val="30"/>
+          <w:szCs w:val="30"/>
+        </w:rPr>
+        <w:t>Khi người dùng ấn đăng xuất</w:t>
+      </w:r>
+      <w:r>
+        <w:rPr>
+          <w:sz w:val="30"/>
+          <w:szCs w:val="30"/>
+        </w:rPr>
+        <w:t xml:space="preserve"> sẽ gửi lên sever để xử lý</w:t>
+      </w:r>
+    </w:p>
+    <w:p>
+      <w:pPr>
+        <w:pStyle w:val="ListParagraph"/>
+        <w:numPr>
+          <w:ilvl w:val="0"/>
+          <w:numId w:val="3"/>
+        </w:numPr>
+        <w:rPr>
+          <w:sz w:val="30"/>
+          <w:szCs w:val="30"/>
+        </w:rPr>
+      </w:pPr>
+      <w:r>
+        <w:rPr>
+          <w:sz w:val="30"/>
+          <w:szCs w:val="30"/>
+        </w:rPr>
+        <w:t>Sever sẽ gọi hàm logout session để xóa phiên người dùng</w:t>
+      </w:r>
+    </w:p>
+    <w:p>
+      <w:pPr>
+        <w:rPr>
+          <w:sz w:val="30"/>
+          <w:szCs w:val="30"/>
+        </w:rPr>
+      </w:pPr>
+      <w:r>
+        <w:rPr>
           <w:sz w:val="30"/>
           <w:szCs w:val="30"/>
         </w:rPr>
@@ -3816,10 +3966,10 @@
           <w:noProof/>
         </w:rPr>
         <w:drawing>
-          <wp:inline distT="0" distB="0" distL="0" distR="0" wp14:anchorId="741C5179" wp14:editId="34C52A19">
-            <wp:extent cx="5943600" cy="3742690"/>
-            <wp:effectExtent l="0" t="0" r="0" b="0"/>
-            <wp:docPr id="29" name="Picture 29" descr="Diagram&#10;&#10;Description automatically generated"/>
+          <wp:inline distT="0" distB="0" distL="0" distR="0" wp14:anchorId="67FC8C77" wp14:editId="65F11685">
+            <wp:extent cx="5943600" cy="3021965"/>
+            <wp:effectExtent l="0" t="0" r="0" b="6985"/>
+            <wp:docPr id="2" name="Picture 2" descr="Diagram&#10;&#10;Description automatically generated"/>
             <wp:cNvGraphicFramePr>
               <a:graphicFrameLocks xmlns:a="http://schemas.openxmlformats.org/drawingml/2006/main" noChangeAspect="1"/>
             </wp:cNvGraphicFramePr>
@@ -3827,7 +3977,7 @@
               <a:graphicData uri="http://schemas.openxmlformats.org/drawingml/2006/picture">
                 <pic:pic xmlns:pic="http://schemas.openxmlformats.org/drawingml/2006/picture">
                   <pic:nvPicPr>
-                    <pic:cNvPr id="29" name="Picture 29" descr="Diagram&#10;&#10;Description automatically generated"/>
+                    <pic:cNvPr id="2" name="Picture 2" descr="Diagram&#10;&#10;Description automatically generated"/>
                     <pic:cNvPicPr>
                       <a:picLocks noChangeAspect="1" noChangeArrowheads="1"/>
                     </pic:cNvPicPr>
@@ -3848,7 +3998,7 @@
                   <pic:spPr bwMode="auto">
                     <a:xfrm>
                       <a:off x="0" y="0"/>
-                      <a:ext cx="5943600" cy="3742690"/>
+                      <a:ext cx="5943600" cy="3021965"/>
                     </a:xfrm>
                     <a:prstGeom prst="rect">
                       <a:avLst/>
@@ -3863,6 +4013,167 @@
             </a:graphic>
           </wp:inline>
         </w:drawing>
+      </w:r>
+    </w:p>
+    <w:p>
+      <w:pPr>
+        <w:pStyle w:val="ListParagraph"/>
+        <w:numPr>
+          <w:ilvl w:val="0"/>
+          <w:numId w:val="3"/>
+        </w:numPr>
+        <w:rPr>
+          <w:b/>
+          <w:bCs/>
+          <w:sz w:val="30"/>
+          <w:szCs w:val="30"/>
+        </w:rPr>
+      </w:pPr>
+      <w:r>
+        <w:rPr>
+          <w:sz w:val="30"/>
+          <w:szCs w:val="30"/>
+        </w:rPr>
+        <w:t>Người dùng sẽ nhập thông tin đăng kí</w:t>
+      </w:r>
+    </w:p>
+    <w:p>
+      <w:pPr>
+        <w:pStyle w:val="ListParagraph"/>
+        <w:numPr>
+          <w:ilvl w:val="0"/>
+          <w:numId w:val="3"/>
+        </w:numPr>
+        <w:rPr>
+          <w:b/>
+          <w:bCs/>
+          <w:sz w:val="30"/>
+          <w:szCs w:val="30"/>
+        </w:rPr>
+      </w:pPr>
+      <w:r>
+        <w:rPr>
+          <w:sz w:val="30"/>
+          <w:szCs w:val="30"/>
+        </w:rPr>
+        <w:t>sau khi submit sẽ đi qua một phần là validate form để kiểm tra thông tin người dùng nhập vào có đúng hay không</w:t>
+      </w:r>
+    </w:p>
+    <w:p>
+      <w:pPr>
+        <w:pStyle w:val="ListParagraph"/>
+        <w:numPr>
+          <w:ilvl w:val="0"/>
+          <w:numId w:val="3"/>
+        </w:numPr>
+        <w:rPr>
+          <w:b/>
+          <w:bCs/>
+          <w:sz w:val="30"/>
+          <w:szCs w:val="30"/>
+        </w:rPr>
+      </w:pPr>
+      <w:r>
+        <w:rPr>
+          <w:sz w:val="30"/>
+          <w:szCs w:val="30"/>
+        </w:rPr>
+        <w:t>nếu sai sẽ gửi về khách hàng là dữ liệu sai</w:t>
+      </w:r>
+    </w:p>
+    <w:p>
+      <w:pPr>
+        <w:pStyle w:val="ListParagraph"/>
+        <w:numPr>
+          <w:ilvl w:val="0"/>
+          <w:numId w:val="3"/>
+        </w:numPr>
+        <w:rPr>
+          <w:b/>
+          <w:bCs/>
+          <w:sz w:val="30"/>
+          <w:szCs w:val="30"/>
+        </w:rPr>
+      </w:pPr>
+      <w:r>
+        <w:rPr>
+          <w:sz w:val="30"/>
+          <w:szCs w:val="30"/>
+        </w:rPr>
+        <w:t>nếu đúng sẽ gửi lên sever</w:t>
+      </w:r>
+    </w:p>
+    <w:p>
+      <w:pPr>
+        <w:pStyle w:val="ListParagraph"/>
+        <w:numPr>
+          <w:ilvl w:val="0"/>
+          <w:numId w:val="3"/>
+        </w:numPr>
+        <w:rPr>
+          <w:b/>
+          <w:bCs/>
+          <w:sz w:val="30"/>
+          <w:szCs w:val="30"/>
+        </w:rPr>
+      </w:pPr>
+      <w:r>
+        <w:rPr>
+          <w:sz w:val="30"/>
+          <w:szCs w:val="30"/>
+        </w:rPr>
+        <w:t xml:space="preserve">sever sẽ gọi hàm validate Sever để </w:t>
+      </w:r>
+      <w:r>
+        <w:rPr>
+          <w:sz w:val="30"/>
+          <w:szCs w:val="30"/>
+        </w:rPr>
+        <w:t>kiểm tra dữ liệu khách hàng thêm một lần nữa</w:t>
+      </w:r>
+    </w:p>
+    <w:p>
+      <w:pPr>
+        <w:pStyle w:val="ListParagraph"/>
+        <w:numPr>
+          <w:ilvl w:val="0"/>
+          <w:numId w:val="3"/>
+        </w:numPr>
+        <w:rPr>
+          <w:b/>
+          <w:bCs/>
+          <w:sz w:val="30"/>
+          <w:szCs w:val="30"/>
+        </w:rPr>
+      </w:pPr>
+      <w:r>
+        <w:rPr>
+          <w:sz w:val="30"/>
+          <w:szCs w:val="30"/>
+        </w:rPr>
+        <w:t xml:space="preserve">hàm sẽ kiểm tra nếu dữ liệu bị trùng sẽ thông báo là đăng kí thất bại. </w:t>
+      </w:r>
+    </w:p>
+    <w:p>
+      <w:pPr>
+        <w:pStyle w:val="ListParagraph"/>
+        <w:numPr>
+          <w:ilvl w:val="0"/>
+          <w:numId w:val="3"/>
+        </w:numPr>
+        <w:rPr>
+          <w:b/>
+          <w:bCs/>
+          <w:sz w:val="30"/>
+          <w:szCs w:val="30"/>
+        </w:rPr>
+      </w:pPr>
+      <w:r>
+        <w:rPr>
+          <w:sz w:val="30"/>
+          <w:szCs w:val="30"/>
+        </w:rPr>
+        <w:t>nếu không trùng sẽ gọi hàm Save data user để lưu thông tin người dùng mới</w:t>
       </w:r>
     </w:p>
     <w:p>
@@ -4082,17 +4393,153 @@
     </w:p>
     <w:p>
       <w:pPr>
-        <w:rPr>
-          <w:b/>
-          <w:bCs/>
-          <w:sz w:val="30"/>
-          <w:szCs w:val="30"/>
-        </w:rPr>
-      </w:pPr>
-      <w:r>
-        <w:rPr>
-          <w:b/>
-          <w:bCs/>
+        <w:pStyle w:val="ListParagraph"/>
+        <w:numPr>
+          <w:ilvl w:val="0"/>
+          <w:numId w:val="3"/>
+        </w:numPr>
+        <w:rPr>
+          <w:b/>
+          <w:bCs/>
+          <w:sz w:val="30"/>
+          <w:szCs w:val="30"/>
+        </w:rPr>
+      </w:pPr>
+      <w:r>
+        <w:rPr>
+          <w:sz w:val="30"/>
+          <w:szCs w:val="30"/>
+        </w:rPr>
+        <w:t>Người dùng sẽ nhập thông tin người dùng mới và mật khẩu</w:t>
+      </w:r>
+    </w:p>
+    <w:p>
+      <w:pPr>
+        <w:pStyle w:val="ListParagraph"/>
+        <w:numPr>
+          <w:ilvl w:val="0"/>
+          <w:numId w:val="3"/>
+        </w:numPr>
+        <w:rPr>
+          <w:b/>
+          <w:bCs/>
+          <w:sz w:val="30"/>
+          <w:szCs w:val="30"/>
+        </w:rPr>
+      </w:pPr>
+      <w:r>
+        <w:rPr>
+          <w:sz w:val="30"/>
+          <w:szCs w:val="30"/>
+        </w:rPr>
+        <w:t>Sau đó thông tin sẽ phải đi qua hàm validate form trước khi gửi lên sever</w:t>
+      </w:r>
+    </w:p>
+    <w:p>
+      <w:pPr>
+        <w:pStyle w:val="ListParagraph"/>
+        <w:numPr>
+          <w:ilvl w:val="0"/>
+          <w:numId w:val="3"/>
+        </w:numPr>
+        <w:rPr>
+          <w:b/>
+          <w:bCs/>
+          <w:sz w:val="30"/>
+          <w:szCs w:val="30"/>
+        </w:rPr>
+      </w:pPr>
+      <w:r>
+        <w:rPr>
+          <w:sz w:val="30"/>
+          <w:szCs w:val="30"/>
+        </w:rPr>
+        <w:t>Nếu thông tin sai thì sẽ trả về thông tin người dùng là input không hợp lệ</w:t>
+      </w:r>
+    </w:p>
+    <w:p>
+      <w:pPr>
+        <w:pStyle w:val="ListParagraph"/>
+        <w:numPr>
+          <w:ilvl w:val="0"/>
+          <w:numId w:val="3"/>
+        </w:numPr>
+        <w:rPr>
+          <w:b/>
+          <w:bCs/>
+          <w:sz w:val="30"/>
+          <w:szCs w:val="30"/>
+        </w:rPr>
+      </w:pPr>
+      <w:r>
+        <w:rPr>
+          <w:sz w:val="30"/>
+          <w:szCs w:val="30"/>
+        </w:rPr>
+        <w:t>Nếu thông tin đúng sẽ gửi lên sever sau đó gọi hàm check account để kiểm tra rằng mật khẩu với thông tin trên session có hợp lệ không</w:t>
+      </w:r>
+    </w:p>
+    <w:p>
+      <w:pPr>
+        <w:pStyle w:val="ListParagraph"/>
+        <w:numPr>
+          <w:ilvl w:val="0"/>
+          <w:numId w:val="3"/>
+        </w:numPr>
+        <w:rPr>
+          <w:b/>
+          <w:bCs/>
+          <w:sz w:val="30"/>
+          <w:szCs w:val="30"/>
+        </w:rPr>
+      </w:pPr>
+      <w:r>
+        <w:rPr>
+          <w:sz w:val="30"/>
+          <w:szCs w:val="30"/>
+        </w:rPr>
+        <w:t>Nếu sai sẽ thông báo rằng mật khẩu sai</w:t>
+      </w:r>
+    </w:p>
+    <w:p>
+      <w:pPr>
+        <w:pStyle w:val="ListParagraph"/>
+        <w:numPr>
+          <w:ilvl w:val="0"/>
+          <w:numId w:val="3"/>
+        </w:numPr>
+        <w:rPr>
+          <w:b/>
+          <w:bCs/>
+          <w:sz w:val="30"/>
+          <w:szCs w:val="30"/>
+        </w:rPr>
+      </w:pPr>
+      <w:r>
+        <w:rPr>
+          <w:sz w:val="30"/>
+          <w:szCs w:val="30"/>
+        </w:rPr>
+        <w:t>Nếu đúng sẽ gọi hàm save new infor để gi đè thông tin cũ và thông báo về người dùng là thành công</w:t>
+      </w:r>
+    </w:p>
+    <w:p>
+      <w:pPr>
+        <w:rPr>
+          <w:sz w:val="30"/>
+          <w:szCs w:val="30"/>
+        </w:rPr>
+      </w:pPr>
+    </w:p>
+    <w:p>
+      <w:pPr>
+        <w:rPr>
+          <w:sz w:val="30"/>
+          <w:szCs w:val="30"/>
+        </w:rPr>
+      </w:pPr>
+      <w:r>
+        <w:rPr>
           <w:sz w:val="30"/>
           <w:szCs w:val="30"/>
         </w:rPr>
@@ -4101,6 +4548,22 @@
     </w:p>
     <w:p>
       <w:pPr>
+        <w:rPr>
+          <w:sz w:val="30"/>
+          <w:szCs w:val="30"/>
+        </w:rPr>
+      </w:pPr>
+      <w:r>
+        <w:rPr>
+          <w:sz w:val="30"/>
+          <w:szCs w:val="30"/>
+        </w:rPr>
+        <w:lastRenderedPageBreak/>
+        <w:t xml:space="preserve"> </w:t>
+      </w:r>
+    </w:p>
+    <w:p>
+      <w:pPr>
         <w:pStyle w:val="ListParagraph"/>
         <w:numPr>
           <w:ilvl w:val="0"/>
@@ -4120,7 +4583,6 @@
           <w:sz w:val="30"/>
           <w:szCs w:val="30"/>
         </w:rPr>
-        <w:lastRenderedPageBreak/>
         <w:t>Sơ</w:t>
       </w:r>
       <w:r>
@@ -4207,25 +4669,6 @@
     </w:p>
     <w:p>
       <w:pPr>
-        <w:rPr>
-          <w:b/>
-          <w:bCs/>
-          <w:sz w:val="30"/>
-          <w:szCs w:val="30"/>
-        </w:rPr>
-      </w:pPr>
-      <w:r>
-        <w:rPr>
-          <w:b/>
-          <w:bCs/>
-          <w:sz w:val="30"/>
-          <w:szCs w:val="30"/>
-        </w:rPr>
-        <w:br w:type="page"/>
-      </w:r>
-    </w:p>
-    <w:p>
-      <w:pPr>
         <w:pStyle w:val="ListParagraph"/>
         <w:numPr>
           <w:ilvl w:val="0"/>
@@ -4326,17 +4769,130 @@
     </w:p>
     <w:p>
       <w:pPr>
-        <w:rPr>
-          <w:b/>
-          <w:bCs/>
-          <w:sz w:val="30"/>
-          <w:szCs w:val="30"/>
-        </w:rPr>
-      </w:pPr>
-      <w:r>
-        <w:rPr>
-          <w:b/>
-          <w:bCs/>
+        <w:pStyle w:val="ListParagraph"/>
+        <w:numPr>
+          <w:ilvl w:val="0"/>
+          <w:numId w:val="3"/>
+        </w:numPr>
+        <w:rPr>
+          <w:b/>
+          <w:bCs/>
+          <w:sz w:val="30"/>
+          <w:szCs w:val="30"/>
+        </w:rPr>
+      </w:pPr>
+      <w:r>
+        <w:rPr>
+          <w:sz w:val="30"/>
+          <w:szCs w:val="30"/>
+        </w:rPr>
+        <w:t>Xem thông tin về khóa học</w:t>
+      </w:r>
+      <w:r>
+        <w:rPr>
+          <w:sz w:val="30"/>
+          <w:szCs w:val="30"/>
+        </w:rPr>
+        <w:t xml:space="preserve">. </w:t>
+      </w:r>
+    </w:p>
+    <w:p>
+      <w:pPr>
+        <w:pStyle w:val="ListParagraph"/>
+        <w:numPr>
+          <w:ilvl w:val="0"/>
+          <w:numId w:val="3"/>
+        </w:numPr>
+        <w:rPr>
+          <w:b/>
+          <w:bCs/>
+          <w:sz w:val="30"/>
+          <w:szCs w:val="30"/>
+        </w:rPr>
+      </w:pPr>
+      <w:r>
+        <w:rPr>
+          <w:sz w:val="30"/>
+          <w:szCs w:val="30"/>
+        </w:rPr>
+        <w:t>Người dùng sẽ ấn vào khóa học mà người dùng muốn xem</w:t>
+      </w:r>
+    </w:p>
+    <w:p>
+      <w:pPr>
+        <w:pStyle w:val="ListParagraph"/>
+        <w:numPr>
+          <w:ilvl w:val="0"/>
+          <w:numId w:val="3"/>
+        </w:numPr>
+        <w:rPr>
+          <w:b/>
+          <w:bCs/>
+          <w:sz w:val="30"/>
+          <w:szCs w:val="30"/>
+        </w:rPr>
+      </w:pPr>
+      <w:r>
+        <w:rPr>
+          <w:sz w:val="30"/>
+          <w:szCs w:val="30"/>
+        </w:rPr>
+        <w:t>Sau đó sẽ gửi lên sever và gọi hàm course check để kiểm tra xem khóa học có tồn tại không</w:t>
+      </w:r>
+    </w:p>
+    <w:p>
+      <w:pPr>
+        <w:pStyle w:val="ListParagraph"/>
+        <w:numPr>
+          <w:ilvl w:val="0"/>
+          <w:numId w:val="3"/>
+        </w:numPr>
+        <w:rPr>
+          <w:b/>
+          <w:bCs/>
+          <w:sz w:val="30"/>
+          <w:szCs w:val="30"/>
+        </w:rPr>
+      </w:pPr>
+      <w:r>
+        <w:rPr>
+          <w:sz w:val="30"/>
+          <w:szCs w:val="30"/>
+        </w:rPr>
+        <w:t>Nếu không sẽ thông báo khóa học không tồn tại</w:t>
+      </w:r>
+    </w:p>
+    <w:p>
+      <w:pPr>
+        <w:pStyle w:val="ListParagraph"/>
+        <w:numPr>
+          <w:ilvl w:val="0"/>
+          <w:numId w:val="3"/>
+        </w:numPr>
+        <w:rPr>
+          <w:b/>
+          <w:bCs/>
+          <w:sz w:val="30"/>
+          <w:szCs w:val="30"/>
+        </w:rPr>
+      </w:pPr>
+      <w:r>
+        <w:rPr>
+          <w:sz w:val="30"/>
+          <w:szCs w:val="30"/>
+        </w:rPr>
+        <w:t>Nếu có thì sẽ in khóa học ra cho người dùng</w:t>
+      </w:r>
+    </w:p>
+    <w:p>
+      <w:pPr>
+        <w:rPr>
+          <w:sz w:val="30"/>
+          <w:szCs w:val="30"/>
+        </w:rPr>
+      </w:pPr>
+      <w:r>
+        <w:rPr>
           <w:sz w:val="30"/>
           <w:szCs w:val="30"/>
         </w:rPr>
@@ -4542,17 +5098,130 @@
     </w:p>
     <w:p>
       <w:pPr>
-        <w:rPr>
-          <w:b/>
-          <w:bCs/>
-          <w:sz w:val="30"/>
-          <w:szCs w:val="30"/>
-        </w:rPr>
-      </w:pPr>
-      <w:r>
-        <w:rPr>
-          <w:b/>
-          <w:bCs/>
+        <w:pStyle w:val="ListParagraph"/>
+        <w:numPr>
+          <w:ilvl w:val="0"/>
+          <w:numId w:val="3"/>
+        </w:numPr>
+        <w:rPr>
+          <w:b/>
+          <w:bCs/>
+          <w:sz w:val="30"/>
+          <w:szCs w:val="30"/>
+        </w:rPr>
+      </w:pPr>
+      <w:r>
+        <w:rPr>
+          <w:sz w:val="30"/>
+          <w:szCs w:val="30"/>
+        </w:rPr>
+        <w:t>Sau khi người dùng ấn nút mua hàng</w:t>
+      </w:r>
+    </w:p>
+    <w:p>
+      <w:pPr>
+        <w:pStyle w:val="ListParagraph"/>
+        <w:numPr>
+          <w:ilvl w:val="0"/>
+          <w:numId w:val="3"/>
+        </w:numPr>
+        <w:rPr>
+          <w:b/>
+          <w:bCs/>
+          <w:sz w:val="30"/>
+          <w:szCs w:val="30"/>
+        </w:rPr>
+      </w:pPr>
+      <w:r>
+        <w:rPr>
+          <w:sz w:val="30"/>
+          <w:szCs w:val="30"/>
+        </w:rPr>
+        <w:t>Sau đó form sẽ truyền lên sever</w:t>
+      </w:r>
+    </w:p>
+    <w:p>
+      <w:pPr>
+        <w:pStyle w:val="ListParagraph"/>
+        <w:numPr>
+          <w:ilvl w:val="0"/>
+          <w:numId w:val="3"/>
+        </w:numPr>
+        <w:rPr>
+          <w:b/>
+          <w:bCs/>
+          <w:sz w:val="30"/>
+          <w:szCs w:val="30"/>
+        </w:rPr>
+      </w:pPr>
+      <w:r>
+        <w:rPr>
+          <w:sz w:val="30"/>
+          <w:szCs w:val="30"/>
+        </w:rPr>
+        <w:t>Sever sẽ gọi hàm dataBaseCheck để kiểm tra xem mật hàng có tòn tại không</w:t>
+      </w:r>
+    </w:p>
+    <w:p>
+      <w:pPr>
+        <w:pStyle w:val="ListParagraph"/>
+        <w:numPr>
+          <w:ilvl w:val="0"/>
+          <w:numId w:val="3"/>
+        </w:numPr>
+        <w:rPr>
+          <w:b/>
+          <w:bCs/>
+          <w:sz w:val="30"/>
+          <w:szCs w:val="30"/>
+        </w:rPr>
+      </w:pPr>
+      <w:r>
+        <w:rPr>
+          <w:sz w:val="30"/>
+          <w:szCs w:val="30"/>
+        </w:rPr>
+        <w:t>Nếu không có in ra là mặt hàng không tồn tại</w:t>
+      </w:r>
+    </w:p>
+    <w:p>
+      <w:pPr>
+        <w:pStyle w:val="ListParagraph"/>
+        <w:numPr>
+          <w:ilvl w:val="0"/>
+          <w:numId w:val="3"/>
+        </w:numPr>
+        <w:rPr>
+          <w:b/>
+          <w:bCs/>
+          <w:sz w:val="30"/>
+          <w:szCs w:val="30"/>
+        </w:rPr>
+      </w:pPr>
+      <w:r>
+        <w:rPr>
+          <w:sz w:val="30"/>
+          <w:szCs w:val="30"/>
+        </w:rPr>
+        <w:t xml:space="preserve">Nếu có sẽ gọi hàm session </w:t>
+      </w:r>
+      <w:r>
+        <w:rPr>
+          <w:sz w:val="30"/>
+          <w:szCs w:val="30"/>
+        </w:rPr>
+        <w:t>Course để lưu id của mặt hàng và thông báo đặt hàng thành công</w:t>
+      </w:r>
+    </w:p>
+    <w:p>
+      <w:pPr>
+        <w:rPr>
+          <w:sz w:val="30"/>
+          <w:szCs w:val="30"/>
+        </w:rPr>
+      </w:pPr>
+      <w:r>
+        <w:rPr>
           <w:sz w:val="30"/>
           <w:szCs w:val="30"/>
         </w:rPr>
@@ -4779,17 +5448,121 @@
     </w:p>
     <w:p>
       <w:pPr>
-        <w:rPr>
-          <w:b/>
-          <w:bCs/>
-          <w:sz w:val="30"/>
-          <w:szCs w:val="30"/>
-        </w:rPr>
-      </w:pPr>
-      <w:r>
-        <w:rPr>
-          <w:b/>
-          <w:bCs/>
+        <w:pStyle w:val="ListParagraph"/>
+        <w:numPr>
+          <w:ilvl w:val="0"/>
+          <w:numId w:val="3"/>
+        </w:numPr>
+        <w:rPr>
+          <w:b/>
+          <w:bCs/>
+          <w:sz w:val="30"/>
+          <w:szCs w:val="30"/>
+        </w:rPr>
+      </w:pPr>
+      <w:r>
+        <w:rPr>
+          <w:sz w:val="30"/>
+          <w:szCs w:val="30"/>
+        </w:rPr>
+        <w:t>Khi người dùng đã đăng nhập và đã đặt hàng ấn mua hàng ở mặt hàng đã mua</w:t>
+      </w:r>
+    </w:p>
+    <w:p>
+      <w:pPr>
+        <w:pStyle w:val="ListParagraph"/>
+        <w:numPr>
+          <w:ilvl w:val="0"/>
+          <w:numId w:val="3"/>
+        </w:numPr>
+        <w:rPr>
+          <w:b/>
+          <w:bCs/>
+          <w:sz w:val="30"/>
+          <w:szCs w:val="30"/>
+        </w:rPr>
+      </w:pPr>
+      <w:r>
+        <w:rPr>
+          <w:sz w:val="30"/>
+          <w:szCs w:val="30"/>
+        </w:rPr>
+        <w:t>Sau đó nó sẽ dùng Form client để gửi lên sever</w:t>
+      </w:r>
+    </w:p>
+    <w:p>
+      <w:pPr>
+        <w:pStyle w:val="ListParagraph"/>
+        <w:numPr>
+          <w:ilvl w:val="0"/>
+          <w:numId w:val="3"/>
+        </w:numPr>
+        <w:rPr>
+          <w:b/>
+          <w:bCs/>
+          <w:sz w:val="30"/>
+          <w:szCs w:val="30"/>
+        </w:rPr>
+      </w:pPr>
+      <w:r>
+        <w:rPr>
+          <w:sz w:val="30"/>
+          <w:szCs w:val="30"/>
+        </w:rPr>
+        <w:t>Trên sever gọi hàm saveCourse để lấy thông tin khóa học, sau đó sẽ lưu vào bảng order</w:t>
+      </w:r>
+    </w:p>
+    <w:p>
+      <w:pPr>
+        <w:pStyle w:val="ListParagraph"/>
+        <w:numPr>
+          <w:ilvl w:val="0"/>
+          <w:numId w:val="3"/>
+        </w:numPr>
+        <w:rPr>
+          <w:b/>
+          <w:bCs/>
+          <w:sz w:val="30"/>
+          <w:szCs w:val="30"/>
+        </w:rPr>
+      </w:pPr>
+      <w:r>
+        <w:rPr>
+          <w:sz w:val="30"/>
+          <w:szCs w:val="30"/>
+        </w:rPr>
+        <w:t>Sau đó gọi hàm clear session để xóa những session khóa học đã đặt</w:t>
+      </w:r>
+    </w:p>
+    <w:p>
+      <w:pPr>
+        <w:pStyle w:val="ListParagraph"/>
+        <w:numPr>
+          <w:ilvl w:val="0"/>
+          <w:numId w:val="3"/>
+        </w:numPr>
+        <w:rPr>
+          <w:sz w:val="30"/>
+          <w:szCs w:val="30"/>
+        </w:rPr>
+      </w:pPr>
+      <w:r>
+        <w:rPr>
+          <w:sz w:val="30"/>
+          <w:szCs w:val="30"/>
+        </w:rPr>
+        <w:t>Thông báo mua hàng thành công</w:t>
+      </w:r>
+    </w:p>
+    <w:p>
+      <w:pPr>
+        <w:rPr>
+          <w:sz w:val="30"/>
+          <w:szCs w:val="30"/>
+        </w:rPr>
+      </w:pPr>
+      <w:r>
+        <w:rPr>
           <w:sz w:val="30"/>
           <w:szCs w:val="30"/>
         </w:rPr>
@@ -4926,6 +5699,116 @@
           <w:szCs w:val="30"/>
         </w:rPr>
         <w:lastRenderedPageBreak/>
+        <w:t>Xem khóa học oline</w:t>
+      </w:r>
+    </w:p>
+    <w:p>
+      <w:pPr>
+        <w:ind w:left="360"/>
+        <w:outlineLvl w:val="1"/>
+        <w:rPr>
+          <w:b/>
+          <w:bCs/>
+          <w:sz w:val="30"/>
+          <w:szCs w:val="30"/>
+        </w:rPr>
+      </w:pPr>
+      <w:r>
+        <w:rPr>
+          <w:noProof/>
+        </w:rPr>
+        <w:drawing>
+          <wp:inline distT="0" distB="0" distL="0" distR="0" wp14:anchorId="7CD9D839" wp14:editId="17643B6A">
+            <wp:extent cx="3390900" cy="6200775"/>
+            <wp:effectExtent l="0" t="0" r="0" b="9525"/>
+            <wp:docPr id="3" name="Picture 3" descr="Diagram&#10;&#10;Description automatically generated"/>
+            <wp:cNvGraphicFramePr>
+              <a:graphicFrameLocks xmlns:a="http://schemas.openxmlformats.org/drawingml/2006/main" noChangeAspect="1"/>
+            </wp:cNvGraphicFramePr>
+            <a:graphic xmlns:a="http://schemas.openxmlformats.org/drawingml/2006/main">
+              <a:graphicData uri="http://schemas.openxmlformats.org/drawingml/2006/picture">
+                <pic:pic xmlns:pic="http://schemas.openxmlformats.org/drawingml/2006/picture">
+                  <pic:nvPicPr>
+                    <pic:cNvPr id="3" name="Picture 3" descr="Diagram&#10;&#10;Description automatically generated"/>
+                    <pic:cNvPicPr>
+                      <a:picLocks noChangeAspect="1" noChangeArrowheads="1"/>
+                    </pic:cNvPicPr>
+                  </pic:nvPicPr>
+                  <pic:blipFill>
+                    <a:blip r:embed="rId28">
+                      <a:extLst>
+                        <a:ext uri="{28A0092B-C50C-407E-A947-70E740481C1C}">
+                          <a14:useLocalDpi xmlns:a14="http://schemas.microsoft.com/office/drawing/2010/main" val="0"/>
+                        </a:ext>
+                      </a:extLst>
+                    </a:blip>
+                    <a:srcRect/>
+                    <a:stretch>
+                      <a:fillRect/>
+                    </a:stretch>
+                  </pic:blipFill>
+                  <pic:spPr bwMode="auto">
+                    <a:xfrm>
+                      <a:off x="0" y="0"/>
+                      <a:ext cx="3390900" cy="6200775"/>
+                    </a:xfrm>
+                    <a:prstGeom prst="rect">
+                      <a:avLst/>
+                    </a:prstGeom>
+                    <a:noFill/>
+                    <a:ln>
+                      <a:noFill/>
+                    </a:ln>
+                  </pic:spPr>
+                </pic:pic>
+              </a:graphicData>
+            </a:graphic>
+          </wp:inline>
+        </w:drawing>
+      </w:r>
+    </w:p>
+    <w:p>
+      <w:pPr>
+        <w:rPr>
+          <w:b/>
+          <w:bCs/>
+          <w:sz w:val="30"/>
+          <w:szCs w:val="30"/>
+        </w:rPr>
+      </w:pPr>
+      <w:r>
+        <w:rPr>
+          <w:b/>
+          <w:bCs/>
+          <w:sz w:val="30"/>
+          <w:szCs w:val="30"/>
+        </w:rPr>
+        <w:br w:type="page"/>
+      </w:r>
+    </w:p>
+    <w:p>
+      <w:pPr>
+        <w:pStyle w:val="ListParagraph"/>
+        <w:numPr>
+          <w:ilvl w:val="0"/>
+          <w:numId w:val="15"/>
+        </w:numPr>
+        <w:outlineLvl w:val="1"/>
+        <w:rPr>
+          <w:b/>
+          <w:bCs/>
+          <w:sz w:val="30"/>
+          <w:szCs w:val="30"/>
+        </w:rPr>
+      </w:pPr>
+      <w:r>
+        <w:rPr>
+          <w:b/>
+          <w:bCs/>
+          <w:sz w:val="30"/>
+          <w:szCs w:val="30"/>
+        </w:rPr>
+        <w:lastRenderedPageBreak/>
         <w:t>Đăng kí trở thành Seller</w:t>
       </w:r>
     </w:p>
@@ -4972,7 +5855,7 @@
                     </pic:cNvPicPr>
                   </pic:nvPicPr>
                   <pic:blipFill>
-                    <a:blip r:embed="rId18">
+                    <a:blip r:embed="rId29">
                       <a:extLst>
                         <a:ext uri="{28A0092B-C50C-407E-A947-70E740481C1C}">
                           <a14:useLocalDpi xmlns:a14="http://schemas.microsoft.com/office/drawing/2010/main" val="0"/>
@@ -5006,17 +5889,242 @@
     </w:p>
     <w:p>
       <w:pPr>
-        <w:rPr>
-          <w:b/>
-          <w:bCs/>
-          <w:sz w:val="30"/>
-          <w:szCs w:val="30"/>
-        </w:rPr>
-      </w:pPr>
-      <w:r>
-        <w:rPr>
-          <w:b/>
-          <w:bCs/>
+        <w:pStyle w:val="ListParagraph"/>
+        <w:numPr>
+          <w:ilvl w:val="0"/>
+          <w:numId w:val="3"/>
+        </w:numPr>
+        <w:rPr>
+          <w:b/>
+          <w:bCs/>
+          <w:sz w:val="30"/>
+          <w:szCs w:val="30"/>
+        </w:rPr>
+      </w:pPr>
+      <w:r>
+        <w:rPr>
+          <w:sz w:val="30"/>
+          <w:szCs w:val="30"/>
+        </w:rPr>
+        <w:t>Seller nhập thông tin đăng kí</w:t>
+      </w:r>
+    </w:p>
+    <w:p>
+      <w:pPr>
+        <w:pStyle w:val="ListParagraph"/>
+        <w:numPr>
+          <w:ilvl w:val="0"/>
+          <w:numId w:val="3"/>
+        </w:numPr>
+        <w:rPr>
+          <w:b/>
+          <w:bCs/>
+          <w:sz w:val="30"/>
+          <w:szCs w:val="30"/>
+        </w:rPr>
+      </w:pPr>
+      <w:r>
+        <w:rPr>
+          <w:sz w:val="30"/>
+          <w:szCs w:val="30"/>
+        </w:rPr>
+        <w:t>Sau đó đi qua hàm validate form để kiểm tra xem thông tin seller nhập đã đúng chưa</w:t>
+      </w:r>
+    </w:p>
+    <w:p>
+      <w:pPr>
+        <w:pStyle w:val="ListParagraph"/>
+        <w:numPr>
+          <w:ilvl w:val="0"/>
+          <w:numId w:val="3"/>
+        </w:numPr>
+        <w:rPr>
+          <w:b/>
+          <w:bCs/>
+          <w:sz w:val="30"/>
+          <w:szCs w:val="30"/>
+        </w:rPr>
+      </w:pPr>
+      <w:r>
+        <w:rPr>
+          <w:sz w:val="30"/>
+          <w:szCs w:val="30"/>
+        </w:rPr>
+        <w:t>Nếu sai thì thông báo thông tin không hợp lệ</w:t>
+      </w:r>
+    </w:p>
+    <w:p>
+      <w:pPr>
+        <w:pStyle w:val="ListParagraph"/>
+        <w:numPr>
+          <w:ilvl w:val="0"/>
+          <w:numId w:val="3"/>
+        </w:numPr>
+        <w:rPr>
+          <w:b/>
+          <w:bCs/>
+          <w:sz w:val="30"/>
+          <w:szCs w:val="30"/>
+        </w:rPr>
+      </w:pPr>
+      <w:r>
+        <w:rPr>
+          <w:sz w:val="30"/>
+          <w:szCs w:val="30"/>
+        </w:rPr>
+        <w:t>Nếu đúng gửi lên sever</w:t>
+      </w:r>
+    </w:p>
+    <w:p>
+      <w:pPr>
+        <w:pStyle w:val="ListParagraph"/>
+        <w:numPr>
+          <w:ilvl w:val="0"/>
+          <w:numId w:val="3"/>
+        </w:numPr>
+        <w:rPr>
+          <w:b/>
+          <w:bCs/>
+          <w:sz w:val="30"/>
+          <w:szCs w:val="30"/>
+        </w:rPr>
+      </w:pPr>
+      <w:r>
+        <w:rPr>
+          <w:sz w:val="30"/>
+          <w:szCs w:val="30"/>
+        </w:rPr>
+        <w:t>Sever sẽ gọi hàm checkAccount để kiểm tra thông tin có bị trùng không</w:t>
+      </w:r>
+    </w:p>
+    <w:p>
+      <w:pPr>
+        <w:pStyle w:val="ListParagraph"/>
+        <w:numPr>
+          <w:ilvl w:val="0"/>
+          <w:numId w:val="3"/>
+        </w:numPr>
+        <w:rPr>
+          <w:b/>
+          <w:bCs/>
+          <w:sz w:val="30"/>
+          <w:szCs w:val="30"/>
+        </w:rPr>
+      </w:pPr>
+      <w:r>
+        <w:rPr>
+          <w:sz w:val="30"/>
+          <w:szCs w:val="30"/>
+        </w:rPr>
+        <w:t>Nếu trùng thì in ra thông tinđăng kí thất bại</w:t>
+      </w:r>
+    </w:p>
+    <w:p>
+      <w:pPr>
+        <w:pStyle w:val="ListParagraph"/>
+        <w:numPr>
+          <w:ilvl w:val="0"/>
+          <w:numId w:val="3"/>
+        </w:numPr>
+        <w:rPr>
+          <w:b/>
+          <w:bCs/>
+          <w:sz w:val="30"/>
+          <w:szCs w:val="30"/>
+        </w:rPr>
+      </w:pPr>
+      <w:r>
+        <w:rPr>
+          <w:sz w:val="30"/>
+          <w:szCs w:val="30"/>
+        </w:rPr>
+        <w:t xml:space="preserve">Nếu không trùng thì sẽ goi hàm SaveDB để lưu thông tin </w:t>
+      </w:r>
+      <w:r>
+        <w:rPr>
+          <w:sz w:val="30"/>
+          <w:szCs w:val="30"/>
+        </w:rPr>
+        <w:t>seler</w:t>
+      </w:r>
+    </w:p>
+    <w:p>
+      <w:pPr>
+        <w:pStyle w:val="ListParagraph"/>
+        <w:numPr>
+          <w:ilvl w:val="0"/>
+          <w:numId w:val="3"/>
+        </w:numPr>
+        <w:rPr>
+          <w:b/>
+          <w:bCs/>
+          <w:sz w:val="30"/>
+          <w:szCs w:val="30"/>
+        </w:rPr>
+      </w:pPr>
+      <w:r>
+        <w:rPr>
+          <w:sz w:val="30"/>
+          <w:szCs w:val="30"/>
+        </w:rPr>
+        <w:t>Sau thông báođăng kí thành công</w:t>
+      </w:r>
+    </w:p>
+    <w:p>
+      <w:pPr>
+        <w:pStyle w:val="ListParagraph"/>
+        <w:numPr>
+          <w:ilvl w:val="0"/>
+          <w:numId w:val="3"/>
+        </w:numPr>
+        <w:rPr>
+          <w:b/>
+          <w:bCs/>
+          <w:sz w:val="30"/>
+          <w:szCs w:val="30"/>
+        </w:rPr>
+      </w:pPr>
+      <w:r>
+        <w:rPr>
+          <w:i/>
+          <w:iCs/>
+          <w:sz w:val="30"/>
+          <w:szCs w:val="30"/>
+        </w:rPr>
+        <w:t>Sever sẽ gửi về admin về thông tin của seller vừa đăng kí</w:t>
+      </w:r>
+    </w:p>
+    <w:p>
+      <w:pPr>
+        <w:pStyle w:val="ListParagraph"/>
+        <w:numPr>
+          <w:ilvl w:val="0"/>
+          <w:numId w:val="3"/>
+        </w:numPr>
+        <w:rPr>
+          <w:b/>
+          <w:bCs/>
+          <w:sz w:val="30"/>
+          <w:szCs w:val="30"/>
+        </w:rPr>
+      </w:pPr>
+      <w:r>
+        <w:rPr>
+          <w:sz w:val="30"/>
+          <w:szCs w:val="30"/>
+        </w:rPr>
+        <w:t>Admin sẽ duyệt và thông báo qua mail cho người dùng</w:t>
+      </w:r>
+    </w:p>
+    <w:p>
+      <w:pPr>
+        <w:rPr>
+          <w:sz w:val="30"/>
+          <w:szCs w:val="30"/>
+        </w:rPr>
+      </w:pPr>
+      <w:r>
+        <w:rPr>
           <w:sz w:val="30"/>
           <w:szCs w:val="30"/>
         </w:rPr>
@@ -5079,7 +6187,7 @@
                     </pic:cNvPicPr>
                   </pic:nvPicPr>
                   <pic:blipFill>
-                    <a:blip r:embed="rId28">
+                    <a:blip r:embed="rId30">
                       <a:extLst>
                         <a:ext uri="{28A0092B-C50C-407E-A947-70E740481C1C}">
                           <a14:useLocalDpi xmlns:a14="http://schemas.microsoft.com/office/drawing/2010/main" val="0"/>
@@ -5177,7 +6285,7 @@
                     </pic:cNvPicPr>
                   </pic:nvPicPr>
                   <pic:blipFill>
-                    <a:blip r:embed="rId29">
+                    <a:blip r:embed="rId31">
                       <a:extLst>
                         <a:ext uri="{28A0092B-C50C-407E-A947-70E740481C1C}">
                           <a14:useLocalDpi xmlns:a14="http://schemas.microsoft.com/office/drawing/2010/main" val="0"/>
@@ -5208,6 +6316,213 @@
           </wp:inline>
         </w:drawing>
       </w:r>
+    </w:p>
+    <w:p>
+      <w:pPr>
+        <w:pStyle w:val="ListParagraph"/>
+        <w:numPr>
+          <w:ilvl w:val="0"/>
+          <w:numId w:val="3"/>
+        </w:numPr>
+        <w:rPr>
+          <w:b/>
+          <w:bCs/>
+          <w:sz w:val="30"/>
+          <w:szCs w:val="30"/>
+        </w:rPr>
+      </w:pPr>
+      <w:r>
+        <w:rPr>
+          <w:sz w:val="30"/>
+          <w:szCs w:val="30"/>
+        </w:rPr>
+        <w:t xml:space="preserve">Seller nhập thông tin về khóa học hoặc bài học </w:t>
+      </w:r>
+      <w:r>
+        <w:rPr>
+          <w:sz w:val="30"/>
+          <w:szCs w:val="30"/>
+        </w:rPr>
+        <w:t>và ấn gửi lên</w:t>
+      </w:r>
+    </w:p>
+    <w:p>
+      <w:pPr>
+        <w:pStyle w:val="ListParagraph"/>
+        <w:numPr>
+          <w:ilvl w:val="0"/>
+          <w:numId w:val="3"/>
+        </w:numPr>
+        <w:rPr>
+          <w:b/>
+          <w:bCs/>
+          <w:sz w:val="30"/>
+          <w:szCs w:val="30"/>
+        </w:rPr>
+      </w:pPr>
+      <w:r>
+        <w:rPr>
+          <w:sz w:val="30"/>
+          <w:szCs w:val="30"/>
+        </w:rPr>
+        <w:t xml:space="preserve">Sau đó nó qua validate form để kiểm tra xem dữ liệu người dùng nhập có đúng hay không </w:t>
+      </w:r>
+    </w:p>
+    <w:p>
+      <w:pPr>
+        <w:pStyle w:val="ListParagraph"/>
+        <w:numPr>
+          <w:ilvl w:val="0"/>
+          <w:numId w:val="3"/>
+        </w:numPr>
+        <w:rPr>
+          <w:b/>
+          <w:bCs/>
+          <w:sz w:val="30"/>
+          <w:szCs w:val="30"/>
+        </w:rPr>
+      </w:pPr>
+      <w:r>
+        <w:rPr>
+          <w:sz w:val="30"/>
+          <w:szCs w:val="30"/>
+        </w:rPr>
+        <w:t>Nếu sai thì sẽ thông báo input không hợp lệ</w:t>
+      </w:r>
+    </w:p>
+    <w:p>
+      <w:pPr>
+        <w:pStyle w:val="ListParagraph"/>
+        <w:numPr>
+          <w:ilvl w:val="0"/>
+          <w:numId w:val="3"/>
+        </w:numPr>
+        <w:rPr>
+          <w:b/>
+          <w:bCs/>
+          <w:sz w:val="30"/>
+          <w:szCs w:val="30"/>
+        </w:rPr>
+      </w:pPr>
+      <w:r>
+        <w:rPr>
+          <w:sz w:val="30"/>
+          <w:szCs w:val="30"/>
+        </w:rPr>
+        <w:t>Nếu đúng sẽ gửi thông tin lên sever</w:t>
+      </w:r>
+    </w:p>
+    <w:p>
+      <w:pPr>
+        <w:pStyle w:val="ListParagraph"/>
+        <w:numPr>
+          <w:ilvl w:val="0"/>
+          <w:numId w:val="3"/>
+        </w:numPr>
+        <w:rPr>
+          <w:b/>
+          <w:bCs/>
+          <w:sz w:val="30"/>
+          <w:szCs w:val="30"/>
+        </w:rPr>
+      </w:pPr>
+      <w:r>
+        <w:rPr>
+          <w:sz w:val="30"/>
+          <w:szCs w:val="30"/>
+        </w:rPr>
+        <w:t>Sau đó sẽ gọi hàm courseSave để kiểm tra</w:t>
+      </w:r>
+    </w:p>
+    <w:p>
+      <w:pPr>
+        <w:pStyle w:val="ListParagraph"/>
+        <w:numPr>
+          <w:ilvl w:val="0"/>
+          <w:numId w:val="3"/>
+        </w:numPr>
+        <w:rPr>
+          <w:b/>
+          <w:bCs/>
+          <w:sz w:val="30"/>
+          <w:szCs w:val="30"/>
+        </w:rPr>
+      </w:pPr>
+      <w:r>
+        <w:rPr>
+          <w:sz w:val="30"/>
+          <w:szCs w:val="30"/>
+        </w:rPr>
+        <w:t>Nếu sai sẽ gửi thông tin rằng data không hợp lệ và báo cho người dùng là tạo không thành công</w:t>
+      </w:r>
+    </w:p>
+    <w:p>
+      <w:pPr>
+        <w:pStyle w:val="ListParagraph"/>
+        <w:numPr>
+          <w:ilvl w:val="0"/>
+          <w:numId w:val="3"/>
+        </w:numPr>
+        <w:rPr>
+          <w:b/>
+          <w:bCs/>
+          <w:sz w:val="30"/>
+          <w:szCs w:val="30"/>
+        </w:rPr>
+      </w:pPr>
+      <w:r>
+        <w:rPr>
+          <w:sz w:val="30"/>
+          <w:szCs w:val="30"/>
+        </w:rPr>
+        <w:t>Nếu đúng sẽ lưu vào db và trả về cho khách hàng là tạo hoặc sửa khóa học thành công</w:t>
+      </w:r>
+    </w:p>
+    <w:p>
+      <w:pPr>
+        <w:pStyle w:val="ListParagraph"/>
+        <w:numPr>
+          <w:ilvl w:val="0"/>
+          <w:numId w:val="3"/>
+        </w:numPr>
+        <w:rPr>
+          <w:b/>
+          <w:bCs/>
+          <w:sz w:val="30"/>
+          <w:szCs w:val="30"/>
+        </w:rPr>
+      </w:pPr>
+      <w:r>
+        <w:rPr>
+          <w:i/>
+          <w:iCs/>
+          <w:sz w:val="30"/>
+          <w:szCs w:val="30"/>
+        </w:rPr>
+        <w:t>Sau đó sẽ thông báo cho admin</w:t>
+      </w:r>
+    </w:p>
+    <w:p>
+      <w:pPr>
+        <w:pStyle w:val="ListParagraph"/>
+        <w:numPr>
+          <w:ilvl w:val="0"/>
+          <w:numId w:val="3"/>
+        </w:numPr>
+        <w:rPr>
+          <w:b/>
+          <w:bCs/>
+          <w:sz w:val="30"/>
+          <w:szCs w:val="30"/>
+        </w:rPr>
+      </w:pPr>
+      <w:r>
+        <w:rPr>
+          <w:sz w:val="30"/>
+          <w:szCs w:val="30"/>
+        </w:rPr>
+        <w:t>Admin duyệt và thông báo qua mail về cho seller</w:t>
+      </w:r>
       <w:r>
         <w:rPr>
           <w:b/>
@@ -5274,7 +6589,7 @@
                     </pic:cNvPicPr>
                   </pic:nvPicPr>
                   <pic:blipFill>
-                    <a:blip r:embed="rId30">
+                    <a:blip r:embed="rId32">
                       <a:extLst>
                         <a:ext uri="{28A0092B-C50C-407E-A947-70E740481C1C}">
                           <a14:useLocalDpi xmlns:a14="http://schemas.microsoft.com/office/drawing/2010/main" val="0"/>
@@ -5412,7 +6727,7 @@
                     </pic:cNvPicPr>
                   </pic:nvPicPr>
                   <pic:blipFill>
-                    <a:blip r:embed="rId31">
+                    <a:blip r:embed="rId33">
                       <a:extLst>
                         <a:ext uri="{28A0092B-C50C-407E-A947-70E740481C1C}">
                           <a14:useLocalDpi xmlns:a14="http://schemas.microsoft.com/office/drawing/2010/main" val="0"/>
@@ -5446,12 +6761,16 @@
     </w:p>
     <w:p>
       <w:pPr>
+        <w:pStyle w:val="ListParagraph"/>
+        <w:numPr>
+          <w:ilvl w:val="0"/>
+          <w:numId w:val="3"/>
+        </w:numPr>
         <w:rPr>
           <w:rFonts w:cs="Times New Roman"/>
           <w:bCs/>
           <w:sz w:val="30"/>
           <w:szCs w:val="30"/>
-          <w:highlight w:val="lightGray"/>
         </w:rPr>
       </w:pPr>
       <w:r>
@@ -5460,7 +6779,97 @@
           <w:bCs/>
           <w:sz w:val="30"/>
           <w:szCs w:val="30"/>
-          <w:highlight w:val="lightGray"/>
+        </w:rPr>
+        <w:t xml:space="preserve">Admin chọn bài đăng cần duyệt </w:t>
+      </w:r>
+    </w:p>
+    <w:p>
+      <w:pPr>
+        <w:pStyle w:val="ListParagraph"/>
+        <w:numPr>
+          <w:ilvl w:val="0"/>
+          <w:numId w:val="3"/>
+        </w:numPr>
+        <w:rPr>
+          <w:rFonts w:cs="Times New Roman"/>
+          <w:bCs/>
+          <w:sz w:val="30"/>
+          <w:szCs w:val="30"/>
+        </w:rPr>
+      </w:pPr>
+      <w:r>
+        <w:rPr>
+          <w:rFonts w:cs="Times New Roman"/>
+          <w:bCs/>
+          <w:sz w:val="30"/>
+          <w:szCs w:val="30"/>
+        </w:rPr>
+        <w:t>Sau đó sẽ dùng Form client gửi lên sever</w:t>
+      </w:r>
+    </w:p>
+    <w:p>
+      <w:pPr>
+        <w:pStyle w:val="ListParagraph"/>
+        <w:numPr>
+          <w:ilvl w:val="0"/>
+          <w:numId w:val="3"/>
+        </w:numPr>
+        <w:rPr>
+          <w:rFonts w:cs="Times New Roman"/>
+          <w:bCs/>
+          <w:sz w:val="30"/>
+          <w:szCs w:val="30"/>
+        </w:rPr>
+      </w:pPr>
+      <w:r>
+        <w:rPr>
+          <w:rFonts w:cs="Times New Roman"/>
+          <w:bCs/>
+          <w:sz w:val="30"/>
+          <w:szCs w:val="30"/>
+        </w:rPr>
+        <w:t>Sever gọi hàm SaveDB để lưu thông tin và và cập nhập cho người dùng</w:t>
+      </w:r>
+    </w:p>
+    <w:p>
+      <w:pPr>
+        <w:pStyle w:val="ListParagraph"/>
+        <w:numPr>
+          <w:ilvl w:val="0"/>
+          <w:numId w:val="3"/>
+        </w:numPr>
+        <w:rPr>
+          <w:rFonts w:cs="Times New Roman"/>
+          <w:bCs/>
+          <w:sz w:val="30"/>
+          <w:szCs w:val="30"/>
+        </w:rPr>
+      </w:pPr>
+      <w:r>
+        <w:rPr>
+          <w:rFonts w:cs="Times New Roman"/>
+          <w:bCs/>
+          <w:sz w:val="30"/>
+          <w:szCs w:val="30"/>
+        </w:rPr>
+        <w:t>Duyệt thành công và gọi hàm mail Seller để thông báo cho seller</w:t>
+      </w:r>
+    </w:p>
+    <w:p>
+      <w:pPr>
+        <w:rPr>
+          <w:b/>
+          <w:bCs/>
+          <w:sz w:val="30"/>
+          <w:szCs w:val="30"/>
+        </w:rPr>
+      </w:pPr>
+      <w:r>
+        <w:rPr>
+          <w:b/>
+          <w:bCs/>
+          <w:sz w:val="30"/>
+          <w:szCs w:val="30"/>
         </w:rPr>
         <w:br w:type="page"/>
       </w:r>
@@ -5517,7 +6926,7 @@
                     </pic:cNvPicPr>
                   </pic:nvPicPr>
                   <pic:blipFill>
-                    <a:blip r:embed="rId32">
+                    <a:blip r:embed="rId34">
                       <a:extLst>
                         <a:ext uri="{28A0092B-C50C-407E-A947-70E740481C1C}">
                           <a14:useLocalDpi xmlns:a14="http://schemas.microsoft.com/office/drawing/2010/main" val="0"/>
@@ -11158,7 +12567,7 @@
                     </pic:cNvPicPr>
                   </pic:nvPicPr>
                   <pic:blipFill>
-                    <a:blip r:embed="rId33">
+                    <a:blip r:embed="rId35">
                       <a:extLst>
                         <a:ext uri="{28A0092B-C50C-407E-A947-70E740481C1C}">
                           <a14:useLocalDpi xmlns:a14="http://schemas.microsoft.com/office/drawing/2010/main" val="0"/>
@@ -11191,7 +12600,7 @@
       </w:r>
     </w:p>
     <w:sectPr>
-      <w:footerReference w:type="default" r:id="rId34"/>
+      <w:footerReference w:type="default" r:id="rId36"/>
       <w:pgSz w:w="12240" w:h="15840"/>
       <w:pgMar w:top="1440" w:right="1440" w:bottom="1440" w:left="1440" w:header="720" w:footer="720" w:gutter="0"/>
       <w:cols w:space="720"/>
@@ -12510,6 +13919,95 @@
     </w:lvl>
   </w:abstractNum>
   <w:abstractNum w:abstractNumId="12" w15:restartNumberingAfterBreak="0">
+    <w:nsid w:val="4D987A12"/>
+    <w:multiLevelType w:val="hybridMultilevel"/>
+    <w:tmpl w:val="93FEF6CE"/>
+    <w:lvl w:ilvl="0" w:tplc="0409000F">
+      <w:start w:val="1"/>
+      <w:numFmt w:val="decimal"/>
+      <w:lvlText w:val="%1."/>
+      <w:lvlJc w:val="left"/>
+      <w:pPr>
+        <w:ind w:left="720" w:hanging="360"/>
+      </w:pPr>
+      <w:rPr>
+        <w:rFonts w:hint="default"/>
+      </w:rPr>
+    </w:lvl>
+    <w:lvl w:ilvl="1" w:tplc="04090019" w:tentative="1">
+      <w:start w:val="1"/>
+      <w:numFmt w:val="lowerLetter"/>
+      <w:lvlText w:val="%2."/>
+      <w:lvlJc w:val="left"/>
+      <w:pPr>
+        <w:ind w:left="1440" w:hanging="360"/>
+      </w:pPr>
+    </w:lvl>
+    <w:lvl w:ilvl="2" w:tplc="0409001B" w:tentative="1">
+      <w:start w:val="1"/>
+      <w:numFmt w:val="lowerRoman"/>
+      <w:lvlText w:val="%3."/>
+      <w:lvlJc w:val="right"/>
+      <w:pPr>
+        <w:ind w:left="2160" w:hanging="180"/>
+      </w:pPr>
+    </w:lvl>
+    <w:lvl w:ilvl="3" w:tplc="0409000F" w:tentative="1">
+      <w:start w:val="1"/>
+      <w:numFmt w:val="decimal"/>
+      <w:lvlText w:val="%4."/>
+      <w:lvlJc w:val="left"/>
+      <w:pPr>
+        <w:ind w:left="2880" w:hanging="360"/>
+      </w:pPr>
+    </w:lvl>
+    <w:lvl w:ilvl="4" w:tplc="04090019" w:tentative="1">
+      <w:start w:val="1"/>
+      <w:numFmt w:val="lowerLetter"/>
+      <w:lvlText w:val="%5."/>
+      <w:lvlJc w:val="left"/>
+      <w:pPr>
+        <w:ind w:left="3600" w:hanging="360"/>
+      </w:pPr>
+    </w:lvl>
+    <w:lvl w:ilvl="5" w:tplc="0409001B" w:tentative="1">
+      <w:start w:val="1"/>
+      <w:numFmt w:val="lowerRoman"/>
+      <w:lvlText w:val="%6."/>
+      <w:lvlJc w:val="right"/>
+      <w:pPr>
+        <w:ind w:left="4320" w:hanging="180"/>
+      </w:pPr>
+    </w:lvl>
+    <w:lvl w:ilvl="6" w:tplc="0409000F" w:tentative="1">
+      <w:start w:val="1"/>
+      <w:numFmt w:val="decimal"/>
+      <w:lvlText w:val="%7."/>
+      <w:lvlJc w:val="left"/>
+      <w:pPr>
+        <w:ind w:left="5040" w:hanging="360"/>
+      </w:pPr>
+    </w:lvl>
+    <w:lvl w:ilvl="7" w:tplc="04090019" w:tentative="1">
+      <w:start w:val="1"/>
+      <w:numFmt w:val="lowerLetter"/>
+      <w:lvlText w:val="%8."/>
+      <w:lvlJc w:val="left"/>
+      <w:pPr>
+        <w:ind w:left="5760" w:hanging="360"/>
+      </w:pPr>
+    </w:lvl>
+    <w:lvl w:ilvl="8" w:tplc="0409001B" w:tentative="1">
+      <w:start w:val="1"/>
+      <w:numFmt w:val="lowerRoman"/>
+      <w:lvlText w:val="%9."/>
+      <w:lvlJc w:val="right"/>
+      <w:pPr>
+        <w:ind w:left="6480" w:hanging="180"/>
+      </w:pPr>
+    </w:lvl>
+  </w:abstractNum>
+  <w:abstractNum w:abstractNumId="13" w15:restartNumberingAfterBreak="0">
     <w:nsid w:val="4E235A91"/>
     <w:multiLevelType w:val="hybridMultilevel"/>
     <w:tmpl w:val="18002A1C"/>
@@ -12621,7 +14119,7 @@
       </w:rPr>
     </w:lvl>
   </w:abstractNum>
-  <w:abstractNum w:abstractNumId="13" w15:restartNumberingAfterBreak="0">
+  <w:abstractNum w:abstractNumId="14" w15:restartNumberingAfterBreak="0">
     <w:nsid w:val="504E02BA"/>
     <w:multiLevelType w:val="multilevel"/>
     <w:tmpl w:val="8968D530"/>
@@ -12734,7 +14232,7 @@
       </w:rPr>
     </w:lvl>
   </w:abstractNum>
-  <w:abstractNum w:abstractNumId="14" w15:restartNumberingAfterBreak="0">
+  <w:abstractNum w:abstractNumId="15" w15:restartNumberingAfterBreak="0">
     <w:nsid w:val="55057ACF"/>
     <w:multiLevelType w:val="hybridMultilevel"/>
     <w:tmpl w:val="17489400"/>
@@ -12847,7 +14345,7 @@
       </w:rPr>
     </w:lvl>
   </w:abstractNum>
-  <w:abstractNum w:abstractNumId="15" w15:restartNumberingAfterBreak="0">
+  <w:abstractNum w:abstractNumId="16" w15:restartNumberingAfterBreak="0">
     <w:nsid w:val="5E3E4889"/>
     <w:multiLevelType w:val="hybridMultilevel"/>
     <w:tmpl w:val="A1861F92"/>
@@ -12960,7 +14458,7 @@
       </w:rPr>
     </w:lvl>
   </w:abstractNum>
-  <w:abstractNum w:abstractNumId="16" w15:restartNumberingAfterBreak="0">
+  <w:abstractNum w:abstractNumId="17" w15:restartNumberingAfterBreak="0">
     <w:nsid w:val="62121E89"/>
     <w:multiLevelType w:val="hybridMultilevel"/>
     <w:tmpl w:val="A7480C04"/>
@@ -13049,7 +14547,7 @@
       </w:pPr>
     </w:lvl>
   </w:abstractNum>
-  <w:abstractNum w:abstractNumId="17" w15:restartNumberingAfterBreak="0">
+  <w:abstractNum w:abstractNumId="18" w15:restartNumberingAfterBreak="0">
     <w:nsid w:val="6C9B45FC"/>
     <w:multiLevelType w:val="hybridMultilevel"/>
     <w:tmpl w:val="6CF0C3C4"/>
@@ -13138,7 +14636,7 @@
       </w:pPr>
     </w:lvl>
   </w:abstractNum>
-  <w:abstractNum w:abstractNumId="18" w15:restartNumberingAfterBreak="0">
+  <w:abstractNum w:abstractNumId="19" w15:restartNumberingAfterBreak="0">
     <w:nsid w:val="70221C55"/>
     <w:multiLevelType w:val="hybridMultilevel"/>
     <w:tmpl w:val="41ACC06A"/>
@@ -13227,7 +14725,7 @@
       </w:pPr>
     </w:lvl>
   </w:abstractNum>
-  <w:abstractNum w:abstractNumId="19" w15:restartNumberingAfterBreak="0">
+  <w:abstractNum w:abstractNumId="20" w15:restartNumberingAfterBreak="0">
     <w:nsid w:val="7B2B7275"/>
     <w:multiLevelType w:val="hybridMultilevel"/>
     <w:tmpl w:val="89563BF4"/>
@@ -13323,7 +14821,7 @@
     <w:abstractNumId w:val="8"/>
   </w:num>
   <w:num w:numId="3">
-    <w:abstractNumId w:val="15"/>
+    <w:abstractNumId w:val="16"/>
   </w:num>
   <w:num w:numId="4">
     <w:abstractNumId w:val="1"/>
@@ -13335,34 +14833,34 @@
     <w:abstractNumId w:val="9"/>
   </w:num>
   <w:num w:numId="7">
-    <w:abstractNumId w:val="18"/>
+    <w:abstractNumId w:val="19"/>
   </w:num>
   <w:num w:numId="8">
-    <w:abstractNumId w:val="16"/>
+    <w:abstractNumId w:val="17"/>
   </w:num>
   <w:num w:numId="9">
     <w:abstractNumId w:val="4"/>
   </w:num>
   <w:num w:numId="10">
-    <w:abstractNumId w:val="13"/>
+    <w:abstractNumId w:val="14"/>
   </w:num>
   <w:num w:numId="11">
-    <w:abstractNumId w:val="14"/>
+    <w:abstractNumId w:val="15"/>
   </w:num>
   <w:num w:numId="12">
-    <w:abstractNumId w:val="19"/>
+    <w:abstractNumId w:val="20"/>
   </w:num>
   <w:num w:numId="13">
     <w:abstractNumId w:val="11"/>
   </w:num>
   <w:num w:numId="14">
-    <w:abstractNumId w:val="12"/>
+    <w:abstractNumId w:val="13"/>
   </w:num>
   <w:num w:numId="15">
     <w:abstractNumId w:val="2"/>
   </w:num>
   <w:num w:numId="16">
-    <w:abstractNumId w:val="17"/>
+    <w:abstractNumId w:val="18"/>
   </w:num>
   <w:num w:numId="17">
     <w:abstractNumId w:val="6"/>
@@ -13375,6 +14873,9 @@
   </w:num>
   <w:num w:numId="20">
     <w:abstractNumId w:val="3"/>
+  </w:num>
+  <w:num w:numId="21">
+    <w:abstractNumId w:val="12"/>
   </w:num>
 </w:numbering>
 </file>

</xml_diff>

<commit_message>
up date tài liệu
</commit_message>
<xml_diff>
--- a/Tai Lieu/Tài liệu mô tả/doc/TaiLieuMoTa.docx
+++ b/Tai Lieu/Tài liệu mô tả/doc/TaiLieuMoTa.docx
@@ -465,7 +465,14 @@
           <w:sz w:val="30"/>
           <w:szCs w:val="30"/>
         </w:rPr>
-        <w:t>Người dùng có thể đánh giá những khóa học mà họ đã mua</w:t>
+        <w:t>Người dùng có thể</w:t>
+      </w:r>
+      <w:r>
+        <w:rPr>
+          <w:sz w:val="30"/>
+          <w:szCs w:val="30"/>
+        </w:rPr>
+        <w:t xml:space="preserve"> xem, tìm kiếm các khóa học mà bán khóa học đã đăng lên</w:t>
       </w:r>
     </w:p>
     <w:p>
@@ -485,7 +492,7 @@
           <w:sz w:val="30"/>
           <w:szCs w:val="30"/>
         </w:rPr>
-        <w:t>Người bán khóa học: đăng khóa học của họ lên</w:t>
+        <w:t>Đối với người dùng đã mua khóa học. có thể xem trực tiếp trên web site</w:t>
       </w:r>
     </w:p>
     <w:p>
@@ -505,7 +512,48 @@
           <w:sz w:val="30"/>
           <w:szCs w:val="30"/>
         </w:rPr>
-        <w:t>Người quản lý: xác nhận khóa học khi đăng lên</w:t>
+        <w:t xml:space="preserve">Người bán khóa học: đăng khóa học của họ </w:t>
+      </w:r>
+      <w:r>
+        <w:rPr>
+          <w:sz w:val="30"/>
+          <w:szCs w:val="30"/>
+        </w:rPr>
+        <w:t>lên thêm phương thức link video (drive, you tube,…)</w:t>
+      </w:r>
+    </w:p>
+    <w:p>
+      <w:pPr>
+        <w:pStyle w:val="ListParagraph"/>
+        <w:numPr>
+          <w:ilvl w:val="0"/>
+          <w:numId w:val="3"/>
+        </w:numPr>
+        <w:rPr>
+          <w:sz w:val="30"/>
+          <w:szCs w:val="30"/>
+        </w:rPr>
+      </w:pPr>
+      <w:r>
+        <w:rPr>
+          <w:sz w:val="30"/>
+          <w:szCs w:val="30"/>
+        </w:rPr>
+        <w:t>Người quản lý: xác nhận khóa học khi</w:t>
+      </w:r>
+      <w:r>
+        <w:rPr>
+          <w:sz w:val="30"/>
+          <w:szCs w:val="30"/>
+        </w:rPr>
+        <w:t xml:space="preserve"> người bán khóa học</w:t>
+      </w:r>
+      <w:r>
+        <w:rPr>
+          <w:sz w:val="30"/>
+          <w:szCs w:val="30"/>
+        </w:rPr>
+        <w:t xml:space="preserve"> đăng lên</w:t>
       </w:r>
     </w:p>
     <w:p>
@@ -814,7 +862,7 @@
           <w:sz w:val="30"/>
           <w:szCs w:val="30"/>
         </w:rPr>
-        <w:t xml:space="preserve">Xem được tất cả khóa học </w:t>
+        <w:t>Xem, chình sửa thông tin tài khoản</w:t>
       </w:r>
     </w:p>
     <w:p>
@@ -834,6 +882,33 @@
           <w:sz w:val="30"/>
           <w:szCs w:val="30"/>
         </w:rPr>
+        <w:t>Xem</w:t>
+      </w:r>
+      <w:r>
+        <w:rPr>
+          <w:sz w:val="30"/>
+          <w:szCs w:val="30"/>
+        </w:rPr>
+        <w:t>, tìm kiếm được tất cả khóa học mà người bán đăng lên</w:t>
+      </w:r>
+    </w:p>
+    <w:p>
+      <w:pPr>
+        <w:pStyle w:val="ListParagraph"/>
+        <w:numPr>
+          <w:ilvl w:val="0"/>
+          <w:numId w:val="3"/>
+        </w:numPr>
+        <w:rPr>
+          <w:sz w:val="30"/>
+          <w:szCs w:val="30"/>
+        </w:rPr>
+      </w:pPr>
+      <w:r>
+        <w:rPr>
+          <w:sz w:val="30"/>
+          <w:szCs w:val="30"/>
+        </w:rPr>
         <w:t>Xem chi tiết khóa học và đặt hàng</w:t>
       </w:r>
     </w:p>
@@ -856,6 +931,20 @@
         </w:rPr>
         <w:t>Mua khóa học</w:t>
       </w:r>
+      <w:r>
+        <w:rPr>
+          <w:sz w:val="30"/>
+          <w:szCs w:val="30"/>
+        </w:rPr>
+        <w:t>,</w:t>
+      </w:r>
+      <w:r>
+        <w:rPr>
+          <w:sz w:val="30"/>
+          <w:szCs w:val="30"/>
+        </w:rPr>
+        <w:t xml:space="preserve"> bình luận đánh giá</w:t>
+      </w:r>
     </w:p>
     <w:p>
       <w:pPr>
@@ -874,7 +963,7 @@
           <w:sz w:val="30"/>
           <w:szCs w:val="30"/>
         </w:rPr>
-        <w:t>Xem khóa học và bình luận đánh giá</w:t>
+        <w:t>Xem khóa học</w:t>
       </w:r>
     </w:p>
     <w:p>
@@ -974,6 +1063,26 @@
           <w:sz w:val="30"/>
           <w:szCs w:val="30"/>
         </w:rPr>
+        <w:t>Chỉnh sửa thông tin cá nhân</w:t>
+      </w:r>
+    </w:p>
+    <w:p>
+      <w:pPr>
+        <w:pStyle w:val="ListParagraph"/>
+        <w:numPr>
+          <w:ilvl w:val="0"/>
+          <w:numId w:val="3"/>
+        </w:numPr>
+        <w:rPr>
+          <w:sz w:val="30"/>
+          <w:szCs w:val="30"/>
+        </w:rPr>
+      </w:pPr>
+      <w:r>
+        <w:rPr>
+          <w:sz w:val="30"/>
+          <w:szCs w:val="30"/>
+        </w:rPr>
         <w:t xml:space="preserve">Xem tổng quan: doanh thu, </w:t>
       </w:r>
       <w:r>
@@ -1049,26 +1158,6 @@
           <w:szCs w:val="30"/>
         </w:rPr>
         <w:t>Xem tất cả khóa học và tình trạng của nó</w:t>
-      </w:r>
-    </w:p>
-    <w:p>
-      <w:pPr>
-        <w:pStyle w:val="ListParagraph"/>
-        <w:numPr>
-          <w:ilvl w:val="0"/>
-          <w:numId w:val="3"/>
-        </w:numPr>
-        <w:rPr>
-          <w:sz w:val="30"/>
-          <w:szCs w:val="30"/>
-        </w:rPr>
-      </w:pPr>
-      <w:r>
-        <w:rPr>
-          <w:sz w:val="30"/>
-          <w:szCs w:val="30"/>
-        </w:rPr>
-        <w:t xml:space="preserve">Cài đặt thông tin tài khoản: </w:t>
       </w:r>
     </w:p>
     <w:p>
@@ -1137,6 +1226,26 @@
           <w:sz w:val="30"/>
           <w:szCs w:val="30"/>
         </w:rPr>
+        <w:t>Chỉnh sửa thông tin cá nhân</w:t>
+      </w:r>
+    </w:p>
+    <w:p>
+      <w:pPr>
+        <w:pStyle w:val="ListParagraph"/>
+        <w:numPr>
+          <w:ilvl w:val="0"/>
+          <w:numId w:val="3"/>
+        </w:numPr>
+        <w:rPr>
+          <w:sz w:val="30"/>
+          <w:szCs w:val="30"/>
+        </w:rPr>
+      </w:pPr>
+      <w:r>
+        <w:rPr>
+          <w:sz w:val="30"/>
+          <w:szCs w:val="30"/>
+        </w:rPr>
         <w:t>Tổng quan: tất cả doanh thu, top nhân viên,…</w:t>
       </w:r>
     </w:p>
@@ -1157,7 +1266,35 @@
           <w:sz w:val="30"/>
           <w:szCs w:val="30"/>
         </w:rPr>
-        <w:t>Quản lý khóa học: xác nhận or xóa</w:t>
+        <w:t xml:space="preserve">Quản lý khóa học: </w:t>
+      </w:r>
+      <w:r>
+        <w:rPr>
+          <w:sz w:val="30"/>
+          <w:szCs w:val="30"/>
+        </w:rPr>
+        <w:t xml:space="preserve">xem, </w:t>
+      </w:r>
+      <w:r>
+        <w:rPr>
+          <w:sz w:val="30"/>
+          <w:szCs w:val="30"/>
+        </w:rPr>
+        <w:t xml:space="preserve">xác nhận </w:t>
+      </w:r>
+      <w:r>
+        <w:rPr>
+          <w:sz w:val="30"/>
+          <w:szCs w:val="30"/>
+        </w:rPr>
+        <w:t>hoặc</w:t>
+      </w:r>
+      <w:r>
+        <w:rPr>
+          <w:sz w:val="30"/>
+          <w:szCs w:val="30"/>
+        </w:rPr>
+        <w:t xml:space="preserve"> xóa</w:t>
       </w:r>
     </w:p>
     <w:p>
@@ -1204,34 +1341,7 @@
           <w:sz w:val="30"/>
           <w:szCs w:val="30"/>
         </w:rPr>
-        <w:t>Quản lý người dùng: reset token</w:t>
-      </w:r>
-    </w:p>
-    <w:p>
-      <w:pPr>
-        <w:pStyle w:val="ListParagraph"/>
-        <w:numPr>
-          <w:ilvl w:val="0"/>
-          <w:numId w:val="3"/>
-        </w:numPr>
-        <w:rPr>
-          <w:sz w:val="30"/>
-          <w:szCs w:val="30"/>
-        </w:rPr>
-      </w:pPr>
-      <w:r>
-        <w:rPr>
-          <w:sz w:val="30"/>
-          <w:szCs w:val="30"/>
-        </w:rPr>
-        <w:t xml:space="preserve"> </w:t>
-      </w:r>
-      <w:r>
-        <w:rPr>
-          <w:sz w:val="30"/>
-          <w:szCs w:val="30"/>
-        </w:rPr>
-        <w:t xml:space="preserve">Cài đặt thông tin tài khoản: </w:t>
+        <w:t xml:space="preserve">Quản lý người dùng: </w:t>
       </w:r>
     </w:p>
     <w:p>
@@ -2714,7 +2824,7 @@
           <w:sz w:val="30"/>
           <w:szCs w:val="30"/>
         </w:rPr>
-        <w:t>Reset token của người dùng</w:t>
+        <w:t>Xem một số thông tin người dùng</w:t>
       </w:r>
     </w:p>
     <w:p>
@@ -5693,35 +5803,22 @@
       </w:pPr>
       <w:r>
         <w:rPr>
-          <w:b/>
-          <w:bCs/>
-          <w:sz w:val="30"/>
-          <w:szCs w:val="30"/>
+          <w:noProof/>
         </w:rPr>
         <w:lastRenderedPageBreak/>
-        <w:t>Xem khóa học oline</w:t>
-      </w:r>
-    </w:p>
-    <w:p>
-      <w:pPr>
-        <w:ind w:left="360"/>
-        <w:outlineLvl w:val="1"/>
-        <w:rPr>
-          <w:b/>
-          <w:bCs/>
-          <w:sz w:val="30"/>
-          <w:szCs w:val="30"/>
-        </w:rPr>
-      </w:pPr>
-      <w:r>
-        <w:rPr>
-          <w:noProof/>
-        </w:rPr>
         <w:drawing>
-          <wp:inline distT="0" distB="0" distL="0" distR="0" wp14:anchorId="7CD9D839" wp14:editId="17643B6A">
-            <wp:extent cx="3390900" cy="6200775"/>
-            <wp:effectExtent l="0" t="0" r="0" b="9525"/>
-            <wp:docPr id="3" name="Picture 3" descr="Diagram&#10;&#10;Description automatically generated"/>
+          <wp:anchor distT="0" distB="0" distL="114300" distR="114300" simplePos="0" relativeHeight="251672576" behindDoc="0" locked="0" layoutInCell="1" allowOverlap="1" wp14:anchorId="0A008CC2" wp14:editId="3E3B412D">
+            <wp:simplePos x="0" y="0"/>
+            <wp:positionH relativeFrom="column">
+              <wp:posOffset>-320675</wp:posOffset>
+            </wp:positionH>
+            <wp:positionV relativeFrom="paragraph">
+              <wp:posOffset>332105</wp:posOffset>
+            </wp:positionV>
+            <wp:extent cx="6863715" cy="3562350"/>
+            <wp:effectExtent l="0" t="0" r="0" b="0"/>
+            <wp:wrapSquare wrapText="bothSides"/>
+            <wp:docPr id="6" name="Picture 6" descr="Diagram&#10;&#10;Description automatically generated"/>
             <wp:cNvGraphicFramePr>
               <a:graphicFrameLocks xmlns:a="http://schemas.openxmlformats.org/drawingml/2006/main" noChangeAspect="1"/>
             </wp:cNvGraphicFramePr>
@@ -5729,7 +5826,7 @@
               <a:graphicData uri="http://schemas.openxmlformats.org/drawingml/2006/picture">
                 <pic:pic xmlns:pic="http://schemas.openxmlformats.org/drawingml/2006/picture">
                   <pic:nvPicPr>
-                    <pic:cNvPr id="3" name="Picture 3" descr="Diagram&#10;&#10;Description automatically generated"/>
+                    <pic:cNvPr id="6" name="Picture 6" descr="Diagram&#10;&#10;Description automatically generated"/>
                     <pic:cNvPicPr>
                       <a:picLocks noChangeAspect="1" noChangeArrowheads="1"/>
                     </pic:cNvPicPr>
@@ -5750,7 +5847,313 @@
                   <pic:spPr bwMode="auto">
                     <a:xfrm>
                       <a:off x="0" y="0"/>
-                      <a:ext cx="3390900" cy="6200775"/>
+                      <a:ext cx="6863715" cy="3562350"/>
+                    </a:xfrm>
+                    <a:prstGeom prst="rect">
+                      <a:avLst/>
+                    </a:prstGeom>
+                    <a:noFill/>
+                    <a:ln>
+                      <a:noFill/>
+                    </a:ln>
+                  </pic:spPr>
+                </pic:pic>
+              </a:graphicData>
+            </a:graphic>
+            <wp14:sizeRelH relativeFrom="margin">
+              <wp14:pctWidth>0</wp14:pctWidth>
+            </wp14:sizeRelH>
+            <wp14:sizeRelV relativeFrom="margin">
+              <wp14:pctHeight>0</wp14:pctHeight>
+            </wp14:sizeRelV>
+          </wp:anchor>
+        </w:drawing>
+      </w:r>
+      <w:r>
+        <w:rPr>
+          <w:b/>
+          <w:bCs/>
+          <w:sz w:val="30"/>
+          <w:szCs w:val="30"/>
+        </w:rPr>
+        <w:t>Xem</w:t>
+      </w:r>
+      <w:r>
+        <w:rPr>
+          <w:b/>
+          <w:bCs/>
+          <w:sz w:val="30"/>
+          <w:szCs w:val="30"/>
+        </w:rPr>
+        <w:t xml:space="preserve"> và học khóa học</w:t>
+      </w:r>
+    </w:p>
+    <w:p>
+      <w:pPr>
+        <w:rPr>
+          <w:b/>
+          <w:bCs/>
+          <w:sz w:val="30"/>
+          <w:szCs w:val="30"/>
+        </w:rPr>
+      </w:pPr>
+    </w:p>
+    <w:p>
+      <w:pPr>
+        <w:pStyle w:val="ListParagraph"/>
+        <w:numPr>
+          <w:ilvl w:val="0"/>
+          <w:numId w:val="3"/>
+        </w:numPr>
+        <w:rPr>
+          <w:sz w:val="30"/>
+          <w:szCs w:val="30"/>
+        </w:rPr>
+      </w:pPr>
+      <w:r>
+        <w:rPr>
+          <w:sz w:val="30"/>
+          <w:szCs w:val="30"/>
+        </w:rPr>
+        <w:t>Người dùng truy cập vào trang học khóa học</w:t>
+      </w:r>
+    </w:p>
+    <w:p>
+      <w:pPr>
+        <w:pStyle w:val="ListParagraph"/>
+        <w:numPr>
+          <w:ilvl w:val="0"/>
+          <w:numId w:val="3"/>
+        </w:numPr>
+        <w:rPr>
+          <w:sz w:val="30"/>
+          <w:szCs w:val="30"/>
+        </w:rPr>
+      </w:pPr>
+      <w:r>
+        <w:rPr>
+          <w:sz w:val="30"/>
+          <w:szCs w:val="30"/>
+        </w:rPr>
+        <w:t xml:space="preserve">Sau đó </w:t>
+      </w:r>
+      <w:r>
+        <w:rPr>
+          <w:sz w:val="30"/>
+          <w:szCs w:val="30"/>
+        </w:rPr>
+        <w:t>form client</w:t>
+      </w:r>
+      <w:r>
+        <w:rPr>
+          <w:sz w:val="30"/>
+          <w:szCs w:val="30"/>
+        </w:rPr>
+        <w:t xml:space="preserve"> sẽ gửi đi id bài học và id khóa học lên sever</w:t>
+      </w:r>
+    </w:p>
+    <w:p>
+      <w:pPr>
+        <w:pStyle w:val="ListParagraph"/>
+        <w:numPr>
+          <w:ilvl w:val="0"/>
+          <w:numId w:val="3"/>
+        </w:numPr>
+        <w:rPr>
+          <w:sz w:val="30"/>
+          <w:szCs w:val="30"/>
+        </w:rPr>
+      </w:pPr>
+      <w:r>
+        <w:rPr>
+          <w:sz w:val="30"/>
+          <w:szCs w:val="30"/>
+        </w:rPr>
+        <w:t>ở sever goi hàm order check để kiểm tra rằng khóa học này người dùng đã mua hay chưa ?</w:t>
+      </w:r>
+    </w:p>
+    <w:p>
+      <w:pPr>
+        <w:pStyle w:val="ListParagraph"/>
+        <w:numPr>
+          <w:ilvl w:val="0"/>
+          <w:numId w:val="3"/>
+        </w:numPr>
+        <w:rPr>
+          <w:sz w:val="30"/>
+          <w:szCs w:val="30"/>
+        </w:rPr>
+      </w:pPr>
+      <w:r>
+        <w:rPr>
+          <w:sz w:val="30"/>
+          <w:szCs w:val="30"/>
+        </w:rPr>
+        <w:t>nếu chưa sẽ trả về thông tin bạn chưa mua khóa học này</w:t>
+      </w:r>
+    </w:p>
+    <w:p>
+      <w:pPr>
+        <w:pStyle w:val="ListParagraph"/>
+        <w:numPr>
+          <w:ilvl w:val="0"/>
+          <w:numId w:val="3"/>
+        </w:numPr>
+        <w:rPr>
+          <w:sz w:val="30"/>
+          <w:szCs w:val="30"/>
+        </w:rPr>
+      </w:pPr>
+      <w:r>
+        <w:rPr>
+          <w:sz w:val="30"/>
+          <w:szCs w:val="30"/>
+        </w:rPr>
+        <w:t>nếu mua rồi sẽ gọi hàm getCourse để lấy thông tin khóa học.</w:t>
+      </w:r>
+    </w:p>
+    <w:p>
+      <w:pPr>
+        <w:pStyle w:val="ListParagraph"/>
+        <w:numPr>
+          <w:ilvl w:val="0"/>
+          <w:numId w:val="3"/>
+        </w:numPr>
+        <w:rPr>
+          <w:sz w:val="30"/>
+          <w:szCs w:val="30"/>
+        </w:rPr>
+      </w:pPr>
+      <w:r>
+        <w:rPr>
+          <w:sz w:val="30"/>
+          <w:szCs w:val="30"/>
+        </w:rPr>
+        <w:t>sau đó kiểm tra xem người dùng đã học đến bài này hay chưa</w:t>
+      </w:r>
+    </w:p>
+    <w:p>
+      <w:pPr>
+        <w:pStyle w:val="ListParagraph"/>
+        <w:numPr>
+          <w:ilvl w:val="0"/>
+          <w:numId w:val="3"/>
+        </w:numPr>
+        <w:rPr>
+          <w:sz w:val="30"/>
+          <w:szCs w:val="30"/>
+        </w:rPr>
+      </w:pPr>
+      <w:r>
+        <w:rPr>
+          <w:sz w:val="30"/>
+          <w:szCs w:val="30"/>
+        </w:rPr>
+        <w:t>nếu rồi thì trả về thông tin hợp lệ và in khóa học và bài hoạc cho người dùng</w:t>
+      </w:r>
+    </w:p>
+    <w:p>
+      <w:pPr>
+        <w:pStyle w:val="ListParagraph"/>
+        <w:numPr>
+          <w:ilvl w:val="0"/>
+          <w:numId w:val="3"/>
+        </w:numPr>
+        <w:rPr>
+          <w:sz w:val="30"/>
+          <w:szCs w:val="30"/>
+        </w:rPr>
+      </w:pPr>
+      <w:r>
+        <w:rPr>
+          <w:sz w:val="30"/>
+          <w:szCs w:val="30"/>
+        </w:rPr>
+        <w:t>nếu không thì chả về thông tin chưa hợp lệ sau đó in ra bài học mà người dùng đã học đến và thông báo bạn chưa học đến khóa học đó.</w:t>
+      </w:r>
+    </w:p>
+    <w:p>
+      <w:pPr>
+        <w:rPr>
+          <w:sz w:val="30"/>
+          <w:szCs w:val="30"/>
+        </w:rPr>
+      </w:pPr>
+      <w:r>
+        <w:rPr>
+          <w:sz w:val="30"/>
+          <w:szCs w:val="30"/>
+        </w:rPr>
+        <w:br w:type="page"/>
+      </w:r>
+    </w:p>
+    <w:p>
+      <w:pPr>
+        <w:pStyle w:val="ListParagraph"/>
+        <w:numPr>
+          <w:ilvl w:val="0"/>
+          <w:numId w:val="11"/>
+        </w:numPr>
+        <w:rPr>
+          <w:sz w:val="30"/>
+          <w:szCs w:val="30"/>
+        </w:rPr>
+      </w:pPr>
+      <w:r>
+        <w:rPr>
+          <w:sz w:val="30"/>
+          <w:szCs w:val="30"/>
+        </w:rPr>
+        <w:lastRenderedPageBreak/>
+        <w:t>Sơ đồ hoạt động</w:t>
+      </w:r>
+    </w:p>
+    <w:p>
+      <w:pPr>
+        <w:ind w:left="720"/>
+        <w:rPr>
+          <w:sz w:val="30"/>
+          <w:szCs w:val="30"/>
+        </w:rPr>
+      </w:pPr>
+      <w:r>
+        <w:rPr>
+          <w:noProof/>
+        </w:rPr>
+        <w:drawing>
+          <wp:inline distT="0" distB="0" distL="0" distR="0" wp14:anchorId="023A5466" wp14:editId="4855ABB8">
+            <wp:extent cx="3396615" cy="6198870"/>
+            <wp:effectExtent l="0" t="0" r="0" b="0"/>
+            <wp:docPr id="10" name="Picture 10" descr="Diagram&#10;&#10;Description automatically generated"/>
+            <wp:cNvGraphicFramePr>
+              <a:graphicFrameLocks xmlns:a="http://schemas.openxmlformats.org/drawingml/2006/main" noChangeAspect="1"/>
+            </wp:cNvGraphicFramePr>
+            <a:graphic xmlns:a="http://schemas.openxmlformats.org/drawingml/2006/main">
+              <a:graphicData uri="http://schemas.openxmlformats.org/drawingml/2006/picture">
+                <pic:pic xmlns:pic="http://schemas.openxmlformats.org/drawingml/2006/picture">
+                  <pic:nvPicPr>
+                    <pic:cNvPr id="10" name="Picture 10" descr="Diagram&#10;&#10;Description automatically generated"/>
+                    <pic:cNvPicPr>
+                      <a:picLocks noChangeAspect="1" noChangeArrowheads="1"/>
+                    </pic:cNvPicPr>
+                  </pic:nvPicPr>
+                  <pic:blipFill>
+                    <a:blip r:embed="rId29">
+                      <a:extLst>
+                        <a:ext uri="{28A0092B-C50C-407E-A947-70E740481C1C}">
+                          <a14:useLocalDpi xmlns:a14="http://schemas.microsoft.com/office/drawing/2010/main" val="0"/>
+                        </a:ext>
+                      </a:extLst>
+                    </a:blip>
+                    <a:srcRect/>
+                    <a:stretch>
+                      <a:fillRect/>
+                    </a:stretch>
+                  </pic:blipFill>
+                  <pic:spPr bwMode="auto">
+                    <a:xfrm>
+                      <a:off x="0" y="0"/>
+                      <a:ext cx="3396615" cy="6198870"/>
                     </a:xfrm>
                     <a:prstGeom prst="rect">
                       <a:avLst/>
@@ -5776,6 +6179,16 @@
           <w:szCs w:val="30"/>
         </w:rPr>
       </w:pPr>
+    </w:p>
+    <w:p>
+      <w:pPr>
+        <w:rPr>
+          <w:b/>
+          <w:bCs/>
+          <w:sz w:val="30"/>
+          <w:szCs w:val="30"/>
+        </w:rPr>
+      </w:pPr>
       <w:r>
         <w:rPr>
           <w:b/>
@@ -5809,7 +6222,363 @@
           <w:szCs w:val="30"/>
         </w:rPr>
         <w:lastRenderedPageBreak/>
-        <w:t>Đăng kí trở thành Seller</w:t>
+        <w:t>Chuyển khóa học mới</w:t>
+      </w:r>
+    </w:p>
+    <w:p>
+      <w:pPr>
+        <w:rPr>
+          <w:b/>
+          <w:bCs/>
+          <w:sz w:val="30"/>
+          <w:szCs w:val="30"/>
+        </w:rPr>
+      </w:pPr>
+      <w:r>
+        <w:rPr>
+          <w:noProof/>
+        </w:rPr>
+        <w:drawing>
+          <wp:inline distT="0" distB="0" distL="0" distR="0" wp14:anchorId="096F2CCF" wp14:editId="362BC71D">
+            <wp:extent cx="5943600" cy="3239770"/>
+            <wp:effectExtent l="0" t="0" r="0" b="0"/>
+            <wp:docPr id="7" name="Picture 7" descr="Diagram&#10;&#10;Description automatically generated"/>
+            <wp:cNvGraphicFramePr>
+              <a:graphicFrameLocks xmlns:a="http://schemas.openxmlformats.org/drawingml/2006/main" noChangeAspect="1"/>
+            </wp:cNvGraphicFramePr>
+            <a:graphic xmlns:a="http://schemas.openxmlformats.org/drawingml/2006/main">
+              <a:graphicData uri="http://schemas.openxmlformats.org/drawingml/2006/picture">
+                <pic:pic xmlns:pic="http://schemas.openxmlformats.org/drawingml/2006/picture">
+                  <pic:nvPicPr>
+                    <pic:cNvPr id="7" name="Picture 7" descr="Diagram&#10;&#10;Description automatically generated"/>
+                    <pic:cNvPicPr>
+                      <a:picLocks noChangeAspect="1" noChangeArrowheads="1"/>
+                    </pic:cNvPicPr>
+                  </pic:nvPicPr>
+                  <pic:blipFill>
+                    <a:blip r:embed="rId30">
+                      <a:extLst>
+                        <a:ext uri="{28A0092B-C50C-407E-A947-70E740481C1C}">
+                          <a14:useLocalDpi xmlns:a14="http://schemas.microsoft.com/office/drawing/2010/main" val="0"/>
+                        </a:ext>
+                      </a:extLst>
+                    </a:blip>
+                    <a:srcRect/>
+                    <a:stretch>
+                      <a:fillRect/>
+                    </a:stretch>
+                  </pic:blipFill>
+                  <pic:spPr bwMode="auto">
+                    <a:xfrm>
+                      <a:off x="0" y="0"/>
+                      <a:ext cx="5943600" cy="3239770"/>
+                    </a:xfrm>
+                    <a:prstGeom prst="rect">
+                      <a:avLst/>
+                    </a:prstGeom>
+                    <a:noFill/>
+                    <a:ln>
+                      <a:noFill/>
+                    </a:ln>
+                  </pic:spPr>
+                </pic:pic>
+              </a:graphicData>
+            </a:graphic>
+          </wp:inline>
+        </w:drawing>
+      </w:r>
+    </w:p>
+    <w:p>
+      <w:pPr>
+        <w:pStyle w:val="ListParagraph"/>
+        <w:numPr>
+          <w:ilvl w:val="0"/>
+          <w:numId w:val="3"/>
+        </w:numPr>
+        <w:rPr>
+          <w:sz w:val="30"/>
+          <w:szCs w:val="30"/>
+        </w:rPr>
+      </w:pPr>
+      <w:r>
+        <w:rPr>
+          <w:sz w:val="30"/>
+          <w:szCs w:val="30"/>
+        </w:rPr>
+        <w:t xml:space="preserve">Khi người mua khóa học ấn nút </w:t>
+      </w:r>
+      <w:r>
+        <w:rPr>
+          <w:sz w:val="30"/>
+          <w:szCs w:val="30"/>
+        </w:rPr>
+        <w:t>học xong.</w:t>
+      </w:r>
+    </w:p>
+    <w:p>
+      <w:pPr>
+        <w:pStyle w:val="ListParagraph"/>
+        <w:numPr>
+          <w:ilvl w:val="0"/>
+          <w:numId w:val="3"/>
+        </w:numPr>
+        <w:rPr>
+          <w:sz w:val="30"/>
+          <w:szCs w:val="30"/>
+        </w:rPr>
+      </w:pPr>
+      <w:r>
+        <w:rPr>
+          <w:sz w:val="30"/>
+          <w:szCs w:val="30"/>
+        </w:rPr>
+        <w:t>Sau đó form client sẽ gửi id khóa học và id bài học lên sever</w:t>
+      </w:r>
+    </w:p>
+    <w:p>
+      <w:pPr>
+        <w:pStyle w:val="ListParagraph"/>
+        <w:numPr>
+          <w:ilvl w:val="0"/>
+          <w:numId w:val="3"/>
+        </w:numPr>
+        <w:rPr>
+          <w:sz w:val="30"/>
+          <w:szCs w:val="30"/>
+        </w:rPr>
+      </w:pPr>
+      <w:r>
+        <w:rPr>
+          <w:sz w:val="30"/>
+          <w:szCs w:val="30"/>
+        </w:rPr>
+        <w:t>Sever sẽ gọi hàm history course để kiếm tra xem người dùng đã học đến bài học lưu trên history course chưa?</w:t>
+      </w:r>
+    </w:p>
+    <w:p>
+      <w:pPr>
+        <w:pStyle w:val="ListParagraph"/>
+        <w:numPr>
+          <w:ilvl w:val="0"/>
+          <w:numId w:val="3"/>
+        </w:numPr>
+        <w:rPr>
+          <w:sz w:val="30"/>
+          <w:szCs w:val="30"/>
+        </w:rPr>
+      </w:pPr>
+      <w:r>
+        <w:rPr>
+          <w:sz w:val="30"/>
+          <w:szCs w:val="30"/>
+        </w:rPr>
+        <w:t xml:space="preserve">Nếu </w:t>
+      </w:r>
+      <w:r>
+        <w:rPr>
+          <w:sz w:val="30"/>
+          <w:szCs w:val="30"/>
+        </w:rPr>
+        <w:t>chưa thì sẽ chuyển sang bài tiếp theo</w:t>
+      </w:r>
+    </w:p>
+    <w:p>
+      <w:pPr>
+        <w:pStyle w:val="ListParagraph"/>
+        <w:numPr>
+          <w:ilvl w:val="0"/>
+          <w:numId w:val="3"/>
+        </w:numPr>
+        <w:rPr>
+          <w:sz w:val="30"/>
+          <w:szCs w:val="30"/>
+        </w:rPr>
+      </w:pPr>
+      <w:r>
+        <w:rPr>
+          <w:sz w:val="30"/>
+          <w:szCs w:val="30"/>
+        </w:rPr>
+        <w:t>Nếu đã học đến thì sẽ gọi hàm history update và kiểm tra xem. Đây có phải là bài học cuối cùng hay chưa.</w:t>
+      </w:r>
+    </w:p>
+    <w:p>
+      <w:pPr>
+        <w:pStyle w:val="ListParagraph"/>
+        <w:numPr>
+          <w:ilvl w:val="0"/>
+          <w:numId w:val="3"/>
+        </w:numPr>
+        <w:rPr>
+          <w:sz w:val="30"/>
+          <w:szCs w:val="30"/>
+        </w:rPr>
+      </w:pPr>
+      <w:r>
+        <w:rPr>
+          <w:sz w:val="30"/>
+          <w:szCs w:val="30"/>
+        </w:rPr>
+        <w:t>Nếu chưa thì sẽ cập nhập bảng history course và chuyển sang bài tiếp theo</w:t>
+      </w:r>
+    </w:p>
+    <w:p>
+      <w:pPr>
+        <w:pStyle w:val="ListParagraph"/>
+        <w:numPr>
+          <w:ilvl w:val="0"/>
+          <w:numId w:val="3"/>
+        </w:numPr>
+        <w:rPr>
+          <w:sz w:val="30"/>
+          <w:szCs w:val="30"/>
+        </w:rPr>
+      </w:pPr>
+      <w:r>
+        <w:rPr>
+          <w:sz w:val="30"/>
+          <w:szCs w:val="30"/>
+        </w:rPr>
+        <w:t>Nếu rồi sẽ chuyển sang trang hoàn thành khóa học và lấy chứng chỉ (*)</w:t>
+      </w:r>
+    </w:p>
+    <w:p>
+      <w:pPr>
+        <w:rPr>
+          <w:sz w:val="30"/>
+          <w:szCs w:val="30"/>
+        </w:rPr>
+      </w:pPr>
+      <w:r>
+        <w:rPr>
+          <w:sz w:val="30"/>
+          <w:szCs w:val="30"/>
+        </w:rPr>
+        <w:br w:type="page"/>
+      </w:r>
+    </w:p>
+    <w:p>
+      <w:pPr>
+        <w:pStyle w:val="ListParagraph"/>
+        <w:numPr>
+          <w:ilvl w:val="0"/>
+          <w:numId w:val="11"/>
+        </w:numPr>
+        <w:rPr>
+          <w:sz w:val="30"/>
+          <w:szCs w:val="30"/>
+        </w:rPr>
+      </w:pPr>
+      <w:r>
+        <w:rPr>
+          <w:sz w:val="30"/>
+          <w:szCs w:val="30"/>
+        </w:rPr>
+        <w:lastRenderedPageBreak/>
+        <w:t>Sơ đồ hoạt động</w:t>
+      </w:r>
+    </w:p>
+    <w:p>
+      <w:pPr>
+        <w:ind w:left="720"/>
+        <w:rPr>
+          <w:sz w:val="30"/>
+          <w:szCs w:val="30"/>
+        </w:rPr>
+      </w:pPr>
+      <w:r>
+        <w:rPr>
+          <w:noProof/>
+        </w:rPr>
+        <w:drawing>
+          <wp:inline distT="0" distB="0" distL="0" distR="0" wp14:anchorId="006E3EBE" wp14:editId="05547AA5">
+            <wp:extent cx="4203700" cy="7338695"/>
+            <wp:effectExtent l="0" t="0" r="6350" b="0"/>
+            <wp:docPr id="11" name="Picture 11" descr="Diagram&#10;&#10;Description automatically generated"/>
+            <wp:cNvGraphicFramePr>
+              <a:graphicFrameLocks xmlns:a="http://schemas.openxmlformats.org/drawingml/2006/main" noChangeAspect="1"/>
+            </wp:cNvGraphicFramePr>
+            <a:graphic xmlns:a="http://schemas.openxmlformats.org/drawingml/2006/main">
+              <a:graphicData uri="http://schemas.openxmlformats.org/drawingml/2006/picture">
+                <pic:pic xmlns:pic="http://schemas.openxmlformats.org/drawingml/2006/picture">
+                  <pic:nvPicPr>
+                    <pic:cNvPr id="11" name="Picture 11" descr="Diagram&#10;&#10;Description automatically generated"/>
+                    <pic:cNvPicPr>
+                      <a:picLocks noChangeAspect="1" noChangeArrowheads="1"/>
+                    </pic:cNvPicPr>
+                  </pic:nvPicPr>
+                  <pic:blipFill>
+                    <a:blip r:embed="rId31">
+                      <a:extLst>
+                        <a:ext uri="{28A0092B-C50C-407E-A947-70E740481C1C}">
+                          <a14:useLocalDpi xmlns:a14="http://schemas.microsoft.com/office/drawing/2010/main" val="0"/>
+                        </a:ext>
+                      </a:extLst>
+                    </a:blip>
+                    <a:srcRect/>
+                    <a:stretch>
+                      <a:fillRect/>
+                    </a:stretch>
+                  </pic:blipFill>
+                  <pic:spPr bwMode="auto">
+                    <a:xfrm>
+                      <a:off x="0" y="0"/>
+                      <a:ext cx="4203700" cy="7338695"/>
+                    </a:xfrm>
+                    <a:prstGeom prst="rect">
+                      <a:avLst/>
+                    </a:prstGeom>
+                    <a:noFill/>
+                    <a:ln>
+                      <a:noFill/>
+                    </a:ln>
+                  </pic:spPr>
+                </pic:pic>
+              </a:graphicData>
+            </a:graphic>
+          </wp:inline>
+        </w:drawing>
+      </w:r>
+    </w:p>
+    <w:p>
+      <w:pPr>
+        <w:rPr>
+          <w:sz w:val="30"/>
+          <w:szCs w:val="30"/>
+        </w:rPr>
+      </w:pPr>
+      <w:r>
+        <w:rPr>
+          <w:sz w:val="30"/>
+          <w:szCs w:val="30"/>
+        </w:rPr>
+        <w:br w:type="page"/>
+      </w:r>
+    </w:p>
+    <w:p>
+      <w:pPr>
+        <w:pStyle w:val="ListParagraph"/>
+        <w:numPr>
+          <w:ilvl w:val="0"/>
+          <w:numId w:val="15"/>
+        </w:numPr>
+        <w:outlineLvl w:val="1"/>
+        <w:rPr>
+          <w:b/>
+          <w:bCs/>
+          <w:sz w:val="30"/>
+          <w:szCs w:val="30"/>
+        </w:rPr>
+      </w:pPr>
+      <w:r>
+        <w:rPr>
+          <w:b/>
+          <w:bCs/>
+          <w:sz w:val="30"/>
+          <w:szCs w:val="30"/>
+        </w:rPr>
+        <w:lastRenderedPageBreak/>
+        <w:t>Đăng kí trờ thành seller</w:t>
       </w:r>
     </w:p>
     <w:p>
@@ -5855,7 +6624,7 @@
                     </pic:cNvPicPr>
                   </pic:nvPicPr>
                   <pic:blipFill>
-                    <a:blip r:embed="rId29">
+                    <a:blip r:embed="rId32">
                       <a:extLst>
                         <a:ext uri="{28A0092B-C50C-407E-A947-70E740481C1C}">
                           <a14:useLocalDpi xmlns:a14="http://schemas.microsoft.com/office/drawing/2010/main" val="0"/>
@@ -6187,7 +6956,7 @@
                     </pic:cNvPicPr>
                   </pic:nvPicPr>
                   <pic:blipFill>
-                    <a:blip r:embed="rId30">
+                    <a:blip r:embed="rId33">
                       <a:extLst>
                         <a:ext uri="{28A0092B-C50C-407E-A947-70E740481C1C}">
                           <a14:useLocalDpi xmlns:a14="http://schemas.microsoft.com/office/drawing/2010/main" val="0"/>
@@ -6285,7 +7054,7 @@
                     </pic:cNvPicPr>
                   </pic:nvPicPr>
                   <pic:blipFill>
-                    <a:blip r:embed="rId31">
+                    <a:blip r:embed="rId34">
                       <a:extLst>
                         <a:ext uri="{28A0092B-C50C-407E-A947-70E740481C1C}">
                           <a14:useLocalDpi xmlns:a14="http://schemas.microsoft.com/office/drawing/2010/main" val="0"/>
@@ -6589,7 +7358,7 @@
                     </pic:cNvPicPr>
                   </pic:nvPicPr>
                   <pic:blipFill>
-                    <a:blip r:embed="rId32">
+                    <a:blip r:embed="rId35">
                       <a:extLst>
                         <a:ext uri="{28A0092B-C50C-407E-A947-70E740481C1C}">
                           <a14:useLocalDpi xmlns:a14="http://schemas.microsoft.com/office/drawing/2010/main" val="0"/>
@@ -6727,7 +7496,7 @@
                     </pic:cNvPicPr>
                   </pic:nvPicPr>
                   <pic:blipFill>
-                    <a:blip r:embed="rId33">
+                    <a:blip r:embed="rId36">
                       <a:extLst>
                         <a:ext uri="{28A0092B-C50C-407E-A947-70E740481C1C}">
                           <a14:useLocalDpi xmlns:a14="http://schemas.microsoft.com/office/drawing/2010/main" val="0"/>
@@ -6926,7 +7695,7 @@
                     </pic:cNvPicPr>
                   </pic:nvPicPr>
                   <pic:blipFill>
-                    <a:blip r:embed="rId34">
+                    <a:blip r:embed="rId37">
                       <a:extLst>
                         <a:ext uri="{28A0092B-C50C-407E-A947-70E740481C1C}">
                           <a14:useLocalDpi xmlns:a14="http://schemas.microsoft.com/office/drawing/2010/main" val="0"/>
@@ -12567,7 +13336,7 @@
                     </pic:cNvPicPr>
                   </pic:nvPicPr>
                   <pic:blipFill>
-                    <a:blip r:embed="rId35">
+                    <a:blip r:embed="rId38">
                       <a:extLst>
                         <a:ext uri="{28A0092B-C50C-407E-A947-70E740481C1C}">
                           <a14:useLocalDpi xmlns:a14="http://schemas.microsoft.com/office/drawing/2010/main" val="0"/>
@@ -12599,8 +13368,38 @@
         </w:drawing>
       </w:r>
     </w:p>
+    <w:p>
+      <w:pPr>
+        <w:rPr>
+          <w:b/>
+          <w:bCs/>
+          <w:sz w:val="30"/>
+          <w:szCs w:val="30"/>
+        </w:rPr>
+      </w:pPr>
+      <w:r>
+        <w:rPr>
+          <w:b/>
+          <w:bCs/>
+          <w:sz w:val="30"/>
+          <w:szCs w:val="30"/>
+        </w:rPr>
+        <w:br w:type="page"/>
+      </w:r>
+    </w:p>
+    <w:p>
+      <w:pPr>
+        <w:jc w:val="center"/>
+        <w:rPr>
+          <w:b/>
+          <w:bCs/>
+          <w:sz w:val="30"/>
+          <w:szCs w:val="30"/>
+        </w:rPr>
+      </w:pPr>
+    </w:p>
     <w:sectPr>
-      <w:footerReference w:type="default" r:id="rId36"/>
+      <w:footerReference w:type="default" r:id="rId39"/>
       <w:pgSz w:w="12240" w:h="15840"/>
       <w:pgMar w:top="1440" w:right="1440" w:bottom="1440" w:left="1440" w:header="720" w:footer="720" w:gutter="0"/>
       <w:cols w:space="720"/>
@@ -14348,7 +15147,7 @@
   <w:abstractNum w:abstractNumId="16" w15:restartNumberingAfterBreak="0">
     <w:nsid w:val="5E3E4889"/>
     <w:multiLevelType w:val="hybridMultilevel"/>
-    <w:tmpl w:val="A1861F92"/>
+    <w:tmpl w:val="BC2A0B36"/>
     <w:lvl w:ilvl="0" w:tplc="956E3766">
       <w:start w:val="1"/>
       <w:numFmt w:val="bullet"/>

</xml_diff>